<commit_message>
meta pages and admin ui
</commit_message>
<xml_diff>
--- a/System Architecture Document 1.0.docx
+++ b/System Architecture Document 1.0.docx
@@ -1881,13 +1881,13 @@
       <w:pPr>
         <w:pStyle w:val="Heading1"/>
       </w:pPr>
-      <w:bookmarkStart w:id="20" w:name="_Toc307919198"/>
-      <w:bookmarkStart w:id="21" w:name="_Toc315769107"/>
+      <w:bookmarkStart w:id="20" w:name="_Toc315769107"/>
+      <w:bookmarkStart w:id="21" w:name="_Toc307919198"/>
       <w:r>
         <w:lastRenderedPageBreak/>
         <w:t>Grails – Convention over configuration</w:t>
       </w:r>
-      <w:bookmarkEnd w:id="21"/>
+      <w:bookmarkEnd w:id="20"/>
     </w:p>
     <w:p>
       <w:r>
@@ -1936,7 +1936,7 @@
         <w:lastRenderedPageBreak/>
         <w:t>Content Management System</w:t>
       </w:r>
-      <w:bookmarkEnd w:id="20"/>
+      <w:bookmarkEnd w:id="21"/>
       <w:bookmarkEnd w:id="22"/>
     </w:p>
     <w:p>
@@ -1993,7 +1993,13 @@
     </w:p>
     <w:p>
       <w:r>
-        <w:t>Admin-modulen hanterar dels sidor men även objektet SiteProperties som är genensamt för hela applikationen. Där ställer man in information av typen sidfot, länkar i toppmenyn och sajt-titel. Det finns även gränssnitt för att hantera bilder och övrig media samt användare.</w:t>
+        <w:t>Admin-modul</w:t>
+      </w:r>
+      <w:r>
+        <w:t xml:space="preserve">en hanterar dels sidor men även användare, media och </w:t>
+      </w:r>
+      <w:r>
+        <w:t xml:space="preserve">objektet SiteProperties som är genensamt för hela applikationen. Där ställer man in information av typen sidfot, länkar i toppmenyn och sajt-titel. </w:t>
       </w:r>
     </w:p>
     <w:p>
@@ -2014,6 +2020,20 @@
     <w:p>
       <w:r>
         <w:t>En sida består av innehåll, rubrik, publiceringsstatus, länk och så vidare. Länken måste vara unik, när man hämtar en sida mappar man url mot attributet permalink på en sida, hittas ingen sida får man en 404.</w:t>
+      </w:r>
+      <w:r>
+        <w:t xml:space="preserve"> En sida kan ha ett eller flera barn, dvs. undersidor. En sida kan också vara av typen ”metasida” vilket betyder att den ligger i trädstrukturen som vilken annan sida som helst (och kan både ha förälder och egna barn) men den visas inte för användare ute på sajten.</w:t>
+      </w:r>
+    </w:p>
+    <w:p>
+      <w:r>
+        <w:t>När en sida först skapas är den antingen en grundsida (det vill säga den har ingen förälder) eller en undersida. Dess sorteringsordning bestäms utifrån hur den placeras i sidträdet i admin-modulen då parameters sortOrder uppdateras</w:t>
+      </w:r>
+      <w:r>
+        <w:t xml:space="preserve"> via Ajax (i admin.js)</w:t>
+      </w:r>
+      <w:r>
+        <w:t>.</w:t>
       </w:r>
     </w:p>
     <w:p>
@@ -2057,6 +2077,7 @@
       </w:pPr>
       <w:bookmarkStart w:id="28" w:name="_Toc315769114"/>
       <w:r>
+        <w:lastRenderedPageBreak/>
         <w:t>SiteProperties</w:t>
       </w:r>
       <w:bookmarkEnd w:id="28"/>
@@ -2068,7 +2089,6 @@
     </w:p>
     <w:p>
       <w:r>
-        <w:lastRenderedPageBreak/>
         <w:t>Den utfallande menyn hanteras i attributet searchCats. Det är en lista med de kategorier som menyn visar, dessa kategorier mappas direkt mot hur sökresultat grupperas i sök. Därför finns det inget enkelt sätt att lägga till fler kategorier, för att de ska få effekt måste man även ändra searchService och Category.groovy som hanterar grupperingen och sedan messages.properties som innehåller namnen och beskrivningen till kategorierna (category.X och category.description.X).</w:t>
       </w:r>
     </w:p>
@@ -2086,99 +2106,11 @@
       <w:r>
         <w:t>Media-objekt sparas i databasen för att undvika problem vid nya deploys av .war-filen på applikationsservern. I samband med deploy tas alla gamla kataloger bort som tillhör applikationen och då försvinner även de bilder som läggs upp om de ligger i underkataloger (vilket de behöver göra av säkerhetsskäl). Det går att komma runt detta genom att sätta upp en till webservice via en Apache webbserver som tar hand om inkommande och filer men det kräver en lite större insats på servern.</w:t>
       </w:r>
-    </w:p>
-    <w:p>
-      <w:pPr>
-        <w:pStyle w:val="Heading1"/>
-      </w:pPr>
-      <w:bookmarkStart w:id="30" w:name="_Toc315769116"/>
       <w:bookmarkEnd w:id="15"/>
       <w:bookmarkEnd w:id="16"/>
       <w:bookmarkEnd w:id="17"/>
       <w:bookmarkEnd w:id="18"/>
       <w:bookmarkEnd w:id="19"/>
-      <w:r>
-        <w:lastRenderedPageBreak/>
-        <w:t>Bilagor</w:t>
-      </w:r>
-      <w:bookmarkEnd w:id="30"/>
-    </w:p>
-    <w:p>
-      <w:pPr>
-        <w:rPr>
-          <w:i/>
-        </w:rPr>
-      </w:pPr>
-      <w:r>
-        <w:rPr>
-          <w:i/>
-        </w:rPr>
-        <w:t>Om fler bilagor än Allmänna villkor, annars tag bort denna sida</w:t>
-      </w:r>
-    </w:p>
-    <w:p>
-      <w:pPr>
-        <w:numPr>
-          <w:ilvl w:val="0"/>
-          <w:numId w:val="29"/>
-        </w:numPr>
-        <w:tabs>
-          <w:tab w:val="clear" w:pos="1429"/>
-          <w:tab w:val="num" w:pos="720"/>
-        </w:tabs>
-        <w:ind w:left="720" w:firstLine="0"/>
-      </w:pPr>
-      <w:r>
-        <w:t>Allmänna villkor x, version x.x</w:t>
-      </w:r>
-    </w:p>
-    <w:p>
-      <w:pPr>
-        <w:numPr>
-          <w:ilvl w:val="0"/>
-          <w:numId w:val="29"/>
-        </w:numPr>
-        <w:tabs>
-          <w:tab w:val="clear" w:pos="1429"/>
-          <w:tab w:val="num" w:pos="720"/>
-        </w:tabs>
-        <w:ind w:left="720" w:firstLine="0"/>
-      </w:pPr>
-      <w:r>
-        <w:t>Bilaga YY</w:t>
-      </w:r>
-    </w:p>
-    <w:p>
-      <w:pPr>
-        <w:numPr>
-          <w:ilvl w:val="0"/>
-          <w:numId w:val="29"/>
-        </w:numPr>
-        <w:tabs>
-          <w:tab w:val="clear" w:pos="1429"/>
-          <w:tab w:val="num" w:pos="1440"/>
-        </w:tabs>
-        <w:ind w:left="720" w:firstLine="0"/>
-      </w:pPr>
-      <w:r>
-        <w:t>Bilaga ZZ</w:t>
-      </w:r>
-    </w:p>
-    <w:p>
-      <w:pPr>
-        <w:numPr>
-          <w:ilvl w:val="0"/>
-          <w:numId w:val="29"/>
-        </w:numPr>
-        <w:tabs>
-          <w:tab w:val="clear" w:pos="1429"/>
-          <w:tab w:val="num" w:pos="1440"/>
-        </w:tabs>
-        <w:ind w:left="720" w:firstLine="0"/>
-      </w:pPr>
-      <w:r>
-        <w:t>Bilaga XX</w:t>
-      </w:r>
     </w:p>
     <w:sectPr>
       <w:headerReference w:type="default" r:id="rId8"/>
@@ -2259,7 +2191,7 @@
         <w:rStyle w:val="PageNumber"/>
         <w:noProof/>
       </w:rPr>
-      <w:t>2012-01-31</w:t>
+      <w:t>2012-02-08</w:t>
     </w:r>
     <w:r>
       <w:rPr>
@@ -2314,7 +2246,7 @@
         <w:rStyle w:val="PageNumber"/>
         <w:noProof/>
       </w:rPr>
-      <w:t>2</w:t>
+      <w:t>9</w:t>
     </w:r>
     <w:r>
       <w:rPr>

</xml_diff>

<commit_message>
#101 fix and admin fix label for creating new page in tree
</commit_message>
<xml_diff>
--- a/System Architecture Document 1.0.docx
+++ b/System Architecture Document 1.0.docx
@@ -103,19 +103,8 @@
           <w:sz w:val="40"/>
           <w:szCs w:val="40"/>
         </w:rPr>
-        <w:t xml:space="preserve">Domstolsverket – </w:t>
-      </w:r>
-      <w:proofErr w:type="spellStart"/>
-      <w:r>
-        <w:rPr>
-          <w:rFonts w:ascii="Trebuchet MS" w:hAnsi="Trebuchet MS"/>
-          <w:color w:val="FFFFFF"/>
-          <w:sz w:val="40"/>
-          <w:szCs w:val="40"/>
-        </w:rPr>
-        <w:t>lagrummet.se</w:t>
-      </w:r>
-      <w:proofErr w:type="spellEnd"/>
+        <w:t>Domstolsverket – lagrummet.se</w:t>
+      </w:r>
     </w:p>
     <w:p>
       <w:pPr>
@@ -168,45 +157,8 @@
           <w:sz w:val="64"/>
           <w:szCs w:val="64"/>
         </w:rPr>
-        <w:t xml:space="preserve">System </w:t>
-      </w:r>
-      <w:proofErr w:type="spellStart"/>
-      <w:r>
-        <w:rPr>
-          <w:rFonts w:ascii="Trebuchet MS" w:hAnsi="Trebuchet MS" w:cs="Trebuchet MS"/>
-          <w:b/>
-          <w:bCs/>
-          <w:color w:val="FFFFFF"/>
-          <w:sz w:val="64"/>
-          <w:szCs w:val="64"/>
-        </w:rPr>
-        <w:t>Architecture</w:t>
-      </w:r>
-      <w:proofErr w:type="spellEnd"/>
-      <w:r>
-        <w:rPr>
-          <w:rFonts w:ascii="Trebuchet MS" w:hAnsi="Trebuchet MS" w:cs="Trebuchet MS"/>
-          <w:b/>
-          <w:bCs/>
-          <w:color w:val="FFFFFF"/>
-          <w:sz w:val="64"/>
-          <w:szCs w:val="64"/>
-        </w:rPr>
-        <w:t xml:space="preserve"> </w:t>
-      </w:r>
-      <w:proofErr w:type="spellStart"/>
-      <w:r>
-        <w:rPr>
-          <w:rFonts w:ascii="Trebuchet MS" w:hAnsi="Trebuchet MS" w:cs="Trebuchet MS"/>
-          <w:b/>
-          <w:bCs/>
-          <w:color w:val="FFFFFF"/>
-          <w:sz w:val="64"/>
-          <w:szCs w:val="64"/>
-        </w:rPr>
-        <w:t>Document</w:t>
-      </w:r>
-      <w:proofErr w:type="spellEnd"/>
+        <w:t>System Architecture Document</w:t>
+      </w:r>
     </w:p>
     <w:p>
       <w:pPr>
@@ -242,21 +194,8 @@
           <w:sz w:val="44"/>
           <w:szCs w:val="44"/>
         </w:rPr>
-        <w:t xml:space="preserve">Översikt över </w:t>
-      </w:r>
-      <w:proofErr w:type="spellStart"/>
-      <w:r>
-        <w:rPr>
-          <w:rFonts w:ascii="Trebuchet MS" w:hAnsi="Trebuchet MS" w:cs="Trebuchet MS"/>
-          <w:b/>
-          <w:bCs/>
-          <w:color w:val="FFFFFF"/>
-          <w:sz w:val="44"/>
-          <w:szCs w:val="44"/>
-        </w:rPr>
-        <w:t>lagrummet.se</w:t>
-      </w:r>
-      <w:proofErr w:type="spellEnd"/>
+        <w:t>Översikt över lagrummet.se</w:t>
+      </w:r>
     </w:p>
     <w:p>
       <w:pPr>
@@ -484,15 +423,7 @@
       <w:bookmarkStart w:id="9" w:name="_Toc24888362"/>
       <w:bookmarkStart w:id="10" w:name="_Toc26859341"/>
       <w:r>
-        <w:t xml:space="preserve">Syftet med det här dokumentet är att vara ett komplement till kodbasen för </w:t>
-      </w:r>
-      <w:proofErr w:type="spellStart"/>
-      <w:r>
-        <w:t>lagrummet.se</w:t>
-      </w:r>
-      <w:proofErr w:type="spellEnd"/>
-      <w:r>
-        <w:t xml:space="preserve"> för att kunna förklara hur systemet fungerar. Det beskriver den grundläggande systemarkitekturen, den teknik och de komponenter som används samt hur de är integrerade.</w:t>
+        <w:t>Syftet med det här dokumentet är att vara ett komplement till kodbasen för lagrummet.se för att kunna förklara hur systemet fungerar. Det beskriver den grundläggande systemarkitekturen, den teknik och de komponenter som används samt hur de är integrerade.</w:t>
       </w:r>
     </w:p>
     <w:p>
@@ -1821,23 +1752,7 @@
     </w:p>
     <w:p>
       <w:r>
-        <w:t>Domstolsverket (</w:t>
-      </w:r>
-      <w:proofErr w:type="spellStart"/>
-      <w:r>
-        <w:t>DsV</w:t>
-      </w:r>
-      <w:proofErr w:type="spellEnd"/>
-      <w:r>
-        <w:t xml:space="preserve">) har beslutat att skapa en webbplats, </w:t>
-      </w:r>
-      <w:proofErr w:type="spellStart"/>
-      <w:r>
-        <w:t>lagrummet.se</w:t>
-      </w:r>
-      <w:proofErr w:type="spellEnd"/>
-      <w:r>
-        <w:t>, där medborgare och rättskunniga ska kunna söka i den svenska rättsinformationen. En grundläggande tankegång som genomsyrar hela projektet är att</w:t>
+        <w:t>Domstolsverket (DsV) har beslutat att skapa en webbplats, lagrummet.se, där medborgare och rättskunniga ska kunna söka i den svenska rättsinformationen. En grundläggande tankegång som genomsyrar hela projektet är att</w:t>
       </w:r>
     </w:p>
     <w:p>
@@ -1876,109 +1791,113 @@
       <w:bookmarkStart w:id="17" w:name="_Toc24888246"/>
       <w:bookmarkStart w:id="18" w:name="_Toc24888365"/>
       <w:bookmarkStart w:id="19" w:name="_Toc26859344"/>
-      <w:proofErr w:type="spellStart"/>
-      <w:r>
-        <w:t>Lagrummet.se</w:t>
-      </w:r>
-      <w:proofErr w:type="spellEnd"/>
-      <w:r>
-        <w:t xml:space="preserve"> är byggt som en standardbaserad webbplats i det </w:t>
-      </w:r>
-      <w:proofErr w:type="spellStart"/>
-      <w:r>
-        <w:t>Groovy-baserade</w:t>
-      </w:r>
-      <w:proofErr w:type="spellEnd"/>
-      <w:r>
-        <w:t xml:space="preserve"> MVC-ramverket </w:t>
-      </w:r>
-      <w:proofErr w:type="spellStart"/>
-      <w:r>
-        <w:t>Grails</w:t>
-      </w:r>
-      <w:proofErr w:type="spellEnd"/>
-      <w:r>
-        <w:t xml:space="preserve">. I grunden är det ett skräddarsytt </w:t>
-      </w:r>
-      <w:proofErr w:type="spellStart"/>
-      <w:r>
-        <w:t>CMS-system</w:t>
-      </w:r>
-      <w:proofErr w:type="spellEnd"/>
-      <w:r>
-        <w:t xml:space="preserve"> anpassat för att sömlöst kunna söka och visa information från Rättsdatalagret (RDL).</w:t>
+      <w:r>
+        <w:t>Lagrummet.se är byggt som en standardbaserad webbplats i det Groo</w:t>
+      </w:r>
+      <w:r>
+        <w:t>vy-baserade MVC-ramverket Grails</w:t>
+      </w:r>
+      <w:r>
+        <w:t xml:space="preserve">. I grunden är </w:t>
+      </w:r>
+      <w:r>
+        <w:t>nya lagrummet.se</w:t>
+      </w:r>
+      <w:r>
+        <w:t xml:space="preserve"> ett skräddarsytt CMS-system anpassat för att sömlöst kunna söka och visa information från Rättsdatalagret (RDL).</w:t>
       </w:r>
     </w:p>
     <w:p>
-      <w:proofErr w:type="spellStart"/>
-      <w:r>
-        <w:t>Grails</w:t>
-      </w:r>
-      <w:proofErr w:type="spellEnd"/>
-      <w:r>
-        <w:t xml:space="preserve"> bygger på konvention över konfiguration, det betyder att MVC-modellen (</w:t>
-      </w:r>
-      <w:proofErr w:type="spellStart"/>
-      <w:r>
-        <w:t>Model-View-Controller</w:t>
-      </w:r>
-      <w:proofErr w:type="spellEnd"/>
-      <w:r>
-        <w:t xml:space="preserve">) definieras i en namn- och katalogstruktur istället för med konfigurationsfiler. Domänobjekt skapas och lagras i en </w:t>
-      </w:r>
-      <w:proofErr w:type="spellStart"/>
-      <w:r>
-        <w:t>GORM</w:t>
-      </w:r>
-      <w:r>
-        <w:t>-modell</w:t>
-      </w:r>
-      <w:proofErr w:type="spellEnd"/>
-      <w:r>
-        <w:t xml:space="preserve"> (</w:t>
-      </w:r>
-      <w:proofErr w:type="spellStart"/>
-      <w:r>
-        <w:t>Grails</w:t>
-      </w:r>
-      <w:proofErr w:type="spellEnd"/>
+      <w:r>
+        <w:t xml:space="preserve">Groovy är ett </w:t>
+      </w:r>
+      <w:r>
+        <w:t>objektorienterat</w:t>
+      </w:r>
+      <w:r>
+        <w:t xml:space="preserve">, </w:t>
+      </w:r>
+      <w:r>
+        <w:t>scriptat</w:t>
+      </w:r>
+      <w:r>
+        <w:t xml:space="preserve"> språk som körs på Java-plattformen. </w:t>
+      </w:r>
+      <w:r>
+        <w:t xml:space="preserve">Det kompileras dynamiskt och använder en syntax baserad kring en naturligare och mindre formell variant av Java. Java går att </w:t>
+      </w:r>
+      <w:r>
+        <w:t>skriva och använda direkt (vilket gör att Java-utvecklare fort kan sätta sig in i koden)</w:t>
+      </w:r>
+      <w:r>
+        <w:t xml:space="preserve">, men </w:t>
+      </w:r>
+      <w:r>
+        <w:t>ren Groovy är ofta mycket effek</w:t>
+      </w:r>
+      <w:r>
+        <w:t>tivare, kompaktare och mer lättöverskådligt.</w:t>
+      </w:r>
+    </w:p>
+    <w:p>
+      <w:r>
+        <w:t>Grails bygger på konvention över konfiguration, det betyder att MVC-modellen</w:t>
+      </w:r>
+      <w:r>
+        <w:t xml:space="preserve"> (Model-View-Controller)</w:t>
+      </w:r>
+      <w:r>
+        <w:t xml:space="preserve"> definieras i en namn- och </w:t>
+      </w:r>
+      <w:r>
+        <w:t>katalogstruktur och undviker konfigurationsfiler till största möjliga mån.</w:t>
+      </w:r>
+      <w:r>
+        <w:t xml:space="preserve"> Domänobjekt skapas och lagras i en </w:t>
+      </w:r>
+      <w:r>
+        <w:t xml:space="preserve">ORM-modell (Object Relational Mapping) </w:t>
+      </w:r>
+      <w:r>
+        <w:t>som automatiskt hanterar relationer</w:t>
+      </w:r>
+      <w:r>
+        <w:t>, mappning och</w:t>
+      </w:r>
+      <w:r>
+        <w:t xml:space="preserve"> lagring i databasen, det gör att </w:t>
+      </w:r>
+      <w:r>
+        <w:t>objekten och deras relationer är överskådliga direkt i koden. Det medför att inga objektkartor har skapats</w:t>
+      </w:r>
       <w:r>
         <w:t xml:space="preserve"> </w:t>
       </w:r>
-      <w:proofErr w:type="spellStart"/>
-      <w:r>
-        <w:t>Object</w:t>
-      </w:r>
-      <w:proofErr w:type="spellEnd"/>
-      <w:r>
-        <w:t xml:space="preserve"> </w:t>
-      </w:r>
-      <w:proofErr w:type="spellStart"/>
-      <w:r>
-        <w:t>Relational</w:t>
-      </w:r>
-      <w:proofErr w:type="spellEnd"/>
-      <w:r>
-        <w:t xml:space="preserve"> </w:t>
-      </w:r>
-      <w:proofErr w:type="spellStart"/>
-      <w:r>
-        <w:t>Mapping</w:t>
-      </w:r>
-      <w:proofErr w:type="spellEnd"/>
-      <w:r>
-        <w:t>)</w:t>
-      </w:r>
-      <w:r>
-        <w:t xml:space="preserve"> i katalogen </w:t>
-      </w:r>
-      <w:proofErr w:type="spellStart"/>
-      <w:r>
-        <w:t>grails-app/domain</w:t>
-      </w:r>
-      <w:proofErr w:type="spellEnd"/>
-      <w:r>
-        <w:t xml:space="preserve">. </w:t>
+      <w:r>
+        <w:t xml:space="preserve">eller används </w:t>
+      </w:r>
+      <w:r>
+        <w:t>då domäno</w:t>
+      </w:r>
+      <w:r>
+        <w:t>bjekten kontinuerligt uppdatera</w:t>
+      </w:r>
+      <w:r>
+        <w:t>s under arbetets gång</w:t>
+      </w:r>
+      <w:r>
+        <w:t xml:space="preserve"> och förväntas även göra det under förvaltningsarbetet</w:t>
+      </w:r>
+      <w:r>
+        <w:t>.</w:t>
+      </w:r>
+    </w:p>
+    <w:p>
+      <w:r>
+        <w:t xml:space="preserve">Systemet driftsätts som en vanlig Java-webbapplikation (man producerar en .war-fil) som man sedan kör i en applikationsserver, förutom denna server behövs det endast tillgång till en sql-databas. Det gör att driftsmiljön är </w:t>
+      </w:r>
+      <w:r>
+        <w:t>mycket flexibel och kan placeras på många olika typer av lösningar, allt från dedikerade servrar till virtuella maskiner och olika typer av molnlösningar.</w:t>
       </w:r>
     </w:p>
     <w:p>
@@ -1991,16 +1910,11 @@
         <w:pStyle w:val="ListParagraph"/>
         <w:numPr>
           <w:ilvl w:val="0"/>
-          <w:numId w:val="41"/>
+          <w:numId w:val="43"/>
         </w:numPr>
       </w:pPr>
-      <w:proofErr w:type="spellStart"/>
-      <w:r>
-        <w:t>Grails</w:t>
-      </w:r>
-      <w:proofErr w:type="spellEnd"/>
-      <w:r>
-        <w:t xml:space="preserve"> 1.3.7</w:t>
+      <w:r>
+        <w:t>Grails 1.3.7</w:t>
       </w:r>
     </w:p>
     <w:p>
@@ -2008,7 +1922,7 @@
         <w:pStyle w:val="ListParagraph"/>
         <w:numPr>
           <w:ilvl w:val="0"/>
-          <w:numId w:val="41"/>
+          <w:numId w:val="43"/>
         </w:numPr>
       </w:pPr>
       <w:r>
@@ -2020,27 +1934,11 @@
         <w:pStyle w:val="ListParagraph"/>
         <w:numPr>
           <w:ilvl w:val="0"/>
-          <w:numId w:val="41"/>
+          <w:numId w:val="43"/>
         </w:numPr>
       </w:pPr>
       <w:r>
-        <w:t xml:space="preserve">Spring </w:t>
-      </w:r>
-      <w:proofErr w:type="spellStart"/>
-      <w:r>
-        <w:t>Security</w:t>
-      </w:r>
-      <w:proofErr w:type="spellEnd"/>
-      <w:r>
-        <w:t xml:space="preserve"> </w:t>
-      </w:r>
-      <w:proofErr w:type="spellStart"/>
-      <w:r>
-        <w:t>Core</w:t>
-      </w:r>
-      <w:proofErr w:type="spellEnd"/>
-      <w:r>
-        <w:t xml:space="preserve"> 1.2.1</w:t>
+        <w:t>Spring Security Core 1.2.1</w:t>
       </w:r>
     </w:p>
     <w:p>
@@ -2048,24 +1946,11 @@
         <w:pStyle w:val="ListParagraph"/>
         <w:numPr>
           <w:ilvl w:val="0"/>
-          <w:numId w:val="41"/>
+          <w:numId w:val="43"/>
         </w:numPr>
       </w:pPr>
-      <w:proofErr w:type="spellStart"/>
-      <w:r>
-        <w:t>Grails</w:t>
-      </w:r>
-      <w:proofErr w:type="spellEnd"/>
-      <w:r>
-        <w:t xml:space="preserve"> </w:t>
-      </w:r>
-      <w:proofErr w:type="spellStart"/>
-      <w:r>
-        <w:t>Searchable</w:t>
-      </w:r>
-      <w:proofErr w:type="spellEnd"/>
-      <w:r>
-        <w:t xml:space="preserve"> 0.6.3</w:t>
+      <w:r>
+        <w:t>Grails Searchable 0.6.3</w:t>
       </w:r>
     </w:p>
     <w:p>
@@ -2073,16 +1958,11 @@
         <w:pStyle w:val="ListParagraph"/>
         <w:numPr>
           <w:ilvl w:val="0"/>
-          <w:numId w:val="41"/>
+          <w:numId w:val="43"/>
         </w:numPr>
       </w:pPr>
-      <w:proofErr w:type="spellStart"/>
-      <w:r>
-        <w:t>jQuery</w:t>
-      </w:r>
-      <w:proofErr w:type="spellEnd"/>
-      <w:r>
-        <w:t xml:space="preserve"> 1.6.1.1</w:t>
+      <w:r>
+        <w:t>Grails Mail 1.0</w:t>
       </w:r>
     </w:p>
     <w:p>
@@ -2090,255 +1970,247 @@
         <w:pStyle w:val="ListParagraph"/>
         <w:numPr>
           <w:ilvl w:val="0"/>
-          <w:numId w:val="41"/>
+          <w:numId w:val="43"/>
         </w:numPr>
       </w:pPr>
-      <w:proofErr w:type="spellStart"/>
-      <w:proofErr w:type="gramStart"/>
-      <w:r>
-        <w:t>TinyMCE</w:t>
-      </w:r>
-      <w:proofErr w:type="spellEnd"/>
-      <w:r>
-        <w:t xml:space="preserve">  3</w:t>
-      </w:r>
-      <w:proofErr w:type="gramEnd"/>
-      <w:r>
-        <w:t>.4.4</w:t>
+      <w:r>
+        <w:t>jQuery 1.6.1.1</w:t>
       </w:r>
     </w:p>
     <w:p>
       <w:pPr>
+        <w:pStyle w:val="ListParagraph"/>
+        <w:numPr>
+          <w:ilvl w:val="0"/>
+          <w:numId w:val="43"/>
+        </w:numPr>
+      </w:pPr>
+      <w:r>
+        <w:t>TinyMCE  3.4.4</w:t>
+      </w:r>
+    </w:p>
+    <w:p>
+      <w:pPr>
         <w:pStyle w:val="Heading1"/>
       </w:pPr>
       <w:bookmarkStart w:id="20" w:name="_Toc315769107"/>
       <w:bookmarkStart w:id="21" w:name="_Toc307919198"/>
-      <w:proofErr w:type="spellStart"/>
       <w:r>
         <w:lastRenderedPageBreak/>
-        <w:t>Grails</w:t>
-      </w:r>
-      <w:proofErr w:type="spellEnd"/>
-      <w:r>
-        <w:t xml:space="preserve"> – Convention over </w:t>
-      </w:r>
-      <w:proofErr w:type="spellStart"/>
-      <w:r>
-        <w:t>configuration</w:t>
+        <w:t>Grails – Convention over configuration</w:t>
       </w:r>
       <w:bookmarkEnd w:id="20"/>
-      <w:proofErr w:type="spellEnd"/>
     </w:p>
     <w:p>
-      <w:proofErr w:type="spellStart"/>
-      <w:r>
-        <w:t>Grails</w:t>
-      </w:r>
-      <w:proofErr w:type="spellEnd"/>
-      <w:r>
-        <w:t xml:space="preserve"> använder sig av ett system där placering och namngivning av filer används i så stor utsträckning som möjligt istället för konfigurationsfiler.  Trots det finns det ett par tillfällen när man behöver skriva och definiera </w:t>
-      </w:r>
-      <w:proofErr w:type="spellStart"/>
-      <w:r>
-        <w:t>konfigueringar</w:t>
-      </w:r>
-      <w:proofErr w:type="spellEnd"/>
-      <w:r>
-        <w:t xml:space="preserve"> explicit och till det finns det ett par filer som ligger under mappen ”</w:t>
-      </w:r>
-      <w:proofErr w:type="spellStart"/>
-      <w:r>
-        <w:t>conf</w:t>
-      </w:r>
-      <w:proofErr w:type="spellEnd"/>
-      <w:r>
-        <w:t>”.  I samtliga dessa filer kan man särskilja på konfigurationer i olika målmiljöer (utveckling, test och produktion).</w:t>
+      <w:r>
+        <w:t>Grails använder sig av ett system där placering och namngivning av filer används i så stor utsträckning som möjligt ist</w:t>
+      </w:r>
+      <w:r>
+        <w:t>ället för konfigurationsfiler. Domänobjekt skapas och lagras i en modell vid namn GORM (Grails Object Relational Mapping), mer om hur det fungerar finns att läsa i dokumentationen till Grails 1.3.7. De viktigaste katalogerna för MVC-modellen är</w:t>
       </w:r>
     </w:p>
     <w:p>
       <w:pPr>
+        <w:pStyle w:val="ListParagraph"/>
         <w:numPr>
           <w:ilvl w:val="0"/>
-          <w:numId w:val="40"/>
+          <w:numId w:val="44"/>
         </w:numPr>
       </w:pPr>
-      <w:proofErr w:type="spellStart"/>
-      <w:r>
-        <w:t>UrlMappings.groovy</w:t>
-      </w:r>
-      <w:proofErr w:type="spellEnd"/>
-      <w:r>
-        <w:t xml:space="preserve"> definierar hur </w:t>
-      </w:r>
-      <w:proofErr w:type="spellStart"/>
-      <w:r>
-        <w:t>url’er</w:t>
-      </w:r>
-      <w:proofErr w:type="spellEnd"/>
-      <w:r>
-        <w:t xml:space="preserve"> </w:t>
-      </w:r>
-      <w:proofErr w:type="spellStart"/>
-      <w:r>
-        <w:t>mappas</w:t>
-      </w:r>
-      <w:proofErr w:type="spellEnd"/>
-      <w:r>
-        <w:t xml:space="preserve"> mot controllers och </w:t>
-      </w:r>
-      <w:proofErr w:type="spellStart"/>
-      <w:r>
-        <w:t>actions</w:t>
-      </w:r>
-      <w:proofErr w:type="spellEnd"/>
+      <w:r>
+        <w:rPr>
+          <w:rFonts w:ascii="Courier New" w:hAnsi="Courier New" w:cs="Courier New"/>
+        </w:rPr>
+        <w:t>/grails-app/domain</w:t>
+      </w:r>
+      <w:r>
+        <w:t>, varje domänobjekt sparas i en egen .groovy-fil</w:t>
+      </w:r>
     </w:p>
     <w:p>
       <w:pPr>
+        <w:pStyle w:val="ListParagraph"/>
         <w:numPr>
           <w:ilvl w:val="0"/>
-          <w:numId w:val="40"/>
+          <w:numId w:val="44"/>
         </w:numPr>
       </w:pPr>
-      <w:proofErr w:type="spellStart"/>
-      <w:r>
-        <w:t>Bootstrap.groovy</w:t>
-      </w:r>
-      <w:proofErr w:type="spellEnd"/>
-      <w:r>
-        <w:t xml:space="preserve"> skapar data till en ren start av applikationen som till exempel sidor och användare</w:t>
+      <w:r>
+        <w:rPr>
+          <w:rFonts w:ascii="Courier New" w:hAnsi="Courier New" w:cs="Courier New"/>
+        </w:rPr>
+        <w:t>/</w:t>
+      </w:r>
+      <w:r>
+        <w:rPr>
+          <w:rFonts w:ascii="Courier New" w:hAnsi="Courier New" w:cs="Courier New"/>
+        </w:rPr>
+        <w:t>grails-app</w:t>
+      </w:r>
+      <w:r>
+        <w:rPr>
+          <w:rFonts w:ascii="Courier New" w:hAnsi="Courier New" w:cs="Courier New"/>
+        </w:rPr>
+        <w:t>/controllers</w:t>
+      </w:r>
+      <w:r>
+        <w:t>, controller till varje domänobjekt</w:t>
+      </w:r>
+      <w:r>
+        <w:t xml:space="preserve"> </w:t>
+      </w:r>
+      <w:r>
+        <w:t>ligger i Domänobjekt</w:t>
+      </w:r>
+      <w:r>
+        <w:t>Controller.groovy</w:t>
       </w:r>
     </w:p>
     <w:p>
       <w:pPr>
+        <w:pStyle w:val="ListParagraph"/>
         <w:numPr>
           <w:ilvl w:val="0"/>
-          <w:numId w:val="40"/>
+          <w:numId w:val="44"/>
         </w:numPr>
       </w:pPr>
-      <w:proofErr w:type="spellStart"/>
-      <w:r>
-        <w:t>Config.</w:t>
-      </w:r>
-      <w:proofErr w:type="gramStart"/>
-      <w:r>
-        <w:t>groovy</w:t>
-      </w:r>
-      <w:proofErr w:type="spellEnd"/>
-      <w:r>
-        <w:t xml:space="preserve">  har</w:t>
-      </w:r>
-      <w:proofErr w:type="gramEnd"/>
-      <w:r>
-        <w:t xml:space="preserve"> hand om övrig konfiguration (som till exempel inställning av databas) och det som är specifikt för </w:t>
-      </w:r>
-      <w:proofErr w:type="spellStart"/>
-      <w:r>
-        <w:t>lagrummet.se</w:t>
-      </w:r>
-      <w:proofErr w:type="spellEnd"/>
+      <w:r>
+        <w:rPr>
+          <w:rFonts w:ascii="Courier New" w:hAnsi="Courier New" w:cs="Courier New"/>
+        </w:rPr>
+        <w:t>/grails-app/views</w:t>
+      </w:r>
+      <w:r>
+        <w:t>, varje controller har i sin tur en egen katalog under /views med vyer som matchar till de olika actions som finns i controllern</w:t>
+      </w:r>
     </w:p>
     <w:p>
+      <w:r>
+        <w:t xml:space="preserve">Det finns fler kataloger av intresse, bland annat under </w:t>
+      </w:r>
+      <w:r>
+        <w:rPr>
+          <w:rFonts w:ascii="Courier New" w:hAnsi="Courier New" w:cs="Courier New"/>
+        </w:rPr>
+        <w:t>/web-app</w:t>
+      </w:r>
+      <w:r>
+        <w:t xml:space="preserve"> där bilder, css och JavaScript till vyerna ligger.</w:t>
+      </w:r>
+    </w:p>
+    <w:p>
+      <w:r>
+        <w:t xml:space="preserve">Trots </w:t>
+      </w:r>
+      <w:r>
+        <w:t xml:space="preserve">den generella uppbyggnaden kring konvention </w:t>
+      </w:r>
+      <w:r>
+        <w:t xml:space="preserve">finns det ett par tillfällen när man behöver skriva och definiera konfigueringar explicit och till det finns det ett par filer som ligger under mappen </w:t>
+      </w:r>
+      <w:r>
+        <w:rPr>
+          <w:rFonts w:ascii="Courier New" w:hAnsi="Courier New" w:cs="Courier New"/>
+          <w:sz w:val="22"/>
+          <w:szCs w:val="22"/>
+        </w:rPr>
+        <w:t>/grails-app/conf</w:t>
+      </w:r>
+      <w:r>
+        <w:t>.  I samtliga dessa filer kan man särskilja på konfigurationer i olika målmiljöer (utveckling, test och produktion).</w:t>
+      </w:r>
+    </w:p>
+    <w:p>
+      <w:pPr>
+        <w:pStyle w:val="ListParagraph"/>
+        <w:numPr>
+          <w:ilvl w:val="0"/>
+          <w:numId w:val="45"/>
+        </w:numPr>
+      </w:pPr>
+      <w:r>
+        <w:rPr>
+          <w:rFonts w:ascii="Courier New" w:hAnsi="Courier New" w:cs="Courier New"/>
+        </w:rPr>
+        <w:t>UrlMappings.groovy</w:t>
+      </w:r>
+      <w:r>
+        <w:t xml:space="preserve"> definierar hur url’er mappas mot controllers och actions</w:t>
+      </w:r>
+    </w:p>
+    <w:p>
+      <w:pPr>
+        <w:pStyle w:val="ListParagraph"/>
+        <w:numPr>
+          <w:ilvl w:val="0"/>
+          <w:numId w:val="45"/>
+        </w:numPr>
+      </w:pPr>
+      <w:r>
+        <w:rPr>
+          <w:rFonts w:ascii="Courier New" w:hAnsi="Courier New" w:cs="Courier New"/>
+        </w:rPr>
+        <w:t>Bootstrap.groovy</w:t>
+      </w:r>
+      <w:r>
+        <w:t xml:space="preserve"> skapar data till en ren start av applikationen som till exempel sidor och användare</w:t>
+      </w:r>
+    </w:p>
+    <w:p>
+      <w:pPr>
+        <w:pStyle w:val="ListParagraph"/>
+        <w:numPr>
+          <w:ilvl w:val="0"/>
+          <w:numId w:val="45"/>
+        </w:numPr>
+      </w:pPr>
+      <w:r>
+        <w:t>DataSource.groovy tillhandahåller inställningar för databasen, användarnamn och lösenord för produktion finns dock i en extern konfigurationsfil som inte versionshanteras</w:t>
+      </w:r>
+    </w:p>
+    <w:p>
+      <w:pPr>
+        <w:pStyle w:val="ListParagraph"/>
+        <w:numPr>
+          <w:ilvl w:val="0"/>
+          <w:numId w:val="45"/>
+        </w:numPr>
+      </w:pPr>
+      <w:r>
+        <w:rPr>
+          <w:rFonts w:ascii="Courier New" w:hAnsi="Courier New" w:cs="Courier New"/>
+        </w:rPr>
+        <w:t>Config.groovy</w:t>
+      </w:r>
+      <w:r>
+        <w:t xml:space="preserve">  har hand om applikations-generella konfigurationer och specifika inställningar för lagrummet.se . Den externa konfigurationsfilen för produktionsmiljön definieras även här</w:t>
+      </w:r>
+    </w:p>
+    <w:p>
       <w:pPr>
         <w:pStyle w:val="Heading1"/>
       </w:pPr>
       <w:bookmarkStart w:id="22" w:name="_Toc315769108"/>
-      <w:proofErr w:type="spellStart"/>
       <w:r>
         <w:lastRenderedPageBreak/>
-        <w:t>Content</w:t>
-      </w:r>
-      <w:proofErr w:type="spellEnd"/>
-      <w:r>
-        <w:t xml:space="preserve"> Management System</w:t>
+        <w:t>Content Management System</w:t>
       </w:r>
       <w:bookmarkEnd w:id="21"/>
       <w:bookmarkEnd w:id="22"/>
     </w:p>
     <w:p>
       <w:r>
-        <w:t xml:space="preserve">I grunden för </w:t>
-      </w:r>
-      <w:proofErr w:type="spellStart"/>
-      <w:r>
-        <w:t>CMS-systemet</w:t>
-      </w:r>
-      <w:proofErr w:type="spellEnd"/>
-      <w:r>
-        <w:t xml:space="preserve"> finns objekt som kallas Pages (sidor), dessa innehåller data som sedan renderas till en HTML-sida. Förutom dessa sidor finns det </w:t>
-      </w:r>
-      <w:proofErr w:type="spellStart"/>
-      <w:r>
-        <w:t>Users</w:t>
-      </w:r>
-      <w:proofErr w:type="spellEnd"/>
-      <w:r>
-        <w:t xml:space="preserve"> (användare) och ett objekt som kallas </w:t>
-      </w:r>
-      <w:proofErr w:type="spellStart"/>
-      <w:r>
-        <w:t>SiteProperties</w:t>
-      </w:r>
-      <w:proofErr w:type="spellEnd"/>
-      <w:r>
-        <w:t xml:space="preserve"> där allmänna inställningar för sajten görs.</w:t>
+        <w:t>I grunden för CMS-systemet finns objekt som kallas Pages (sidor), dessa innehåller data som sedan renderas till en HTML-sida. Förutom dessa sidor finns det Users (användare) och ett objekt som kallas SiteProperties där allmänna inställningar för sajten görs.</w:t>
       </w:r>
     </w:p>
     <w:p>
       <w:r>
-        <w:t xml:space="preserve">Varje sida har en </w:t>
-      </w:r>
-      <w:proofErr w:type="spellStart"/>
-      <w:r>
-        <w:t>permalink</w:t>
-      </w:r>
-      <w:proofErr w:type="spellEnd"/>
-      <w:r>
-        <w:t xml:space="preserve"> och eventuellt en förälder som tillsammans bestämmer den URL just den sidan får, max tre nivåer på sidor kan skapas. En sida har även innehåll (</w:t>
-      </w:r>
-      <w:proofErr w:type="spellStart"/>
-      <w:r>
-        <w:t>content</w:t>
-      </w:r>
-      <w:proofErr w:type="spellEnd"/>
-      <w:r>
-        <w:t xml:space="preserve">), rubrik (h1) och </w:t>
-      </w:r>
-      <w:proofErr w:type="spellStart"/>
-      <w:r>
-        <w:t>title</w:t>
-      </w:r>
-      <w:proofErr w:type="spellEnd"/>
-      <w:r>
-        <w:t>, eventuella barn (</w:t>
-      </w:r>
-      <w:proofErr w:type="spellStart"/>
-      <w:r>
-        <w:t>children</w:t>
-      </w:r>
-      <w:proofErr w:type="spellEnd"/>
-      <w:r>
-        <w:t>) samt metainformation för att hantera publicering och liknande.</w:t>
+        <w:t>Varje sida har en permalink och eventuellt en förälder som tillsammans bestämmer den URL just den sidan får, max tre nivåer på sidor kan skapas. En sida har även innehåll (content), rubrik (h1) och title, eventuella barn (children) samt metainformation för att hantera publicering och liknande.</w:t>
       </w:r>
     </w:p>
     <w:p>
       <w:r>
-        <w:t>När en sida uppdateras skapas en kopia som sedan kan återställas, dessa kopior innehåller inte några relationer till andra sidor (</w:t>
-      </w:r>
-      <w:proofErr w:type="spellStart"/>
-      <w:r>
-        <w:t>parent</w:t>
-      </w:r>
-      <w:proofErr w:type="spellEnd"/>
-      <w:r>
-        <w:t xml:space="preserve"> och </w:t>
-      </w:r>
-      <w:proofErr w:type="spellStart"/>
-      <w:r>
-        <w:t>children</w:t>
-      </w:r>
-      <w:proofErr w:type="spellEnd"/>
-      <w:r>
-        <w:t>) utan ses endast som snapshots av det innehåll en sida innehåll vid en viss tid.</w:t>
+        <w:t>När en sida uppdateras skapas en kopia som sedan kan återställas, dessa kopior innehåller inte några relationer till andra sidor (parent och children) utan ses endast som snapshots av det innehåll en sida innehåll vid en viss tid.</w:t>
       </w:r>
     </w:p>
     <w:p>
@@ -2359,110 +2231,12 @@
     </w:p>
     <w:p>
       <w:r>
-        <w:t xml:space="preserve">En sökning initieras via en förfrågan till </w:t>
-      </w:r>
-      <w:proofErr w:type="spellStart"/>
-      <w:r>
-        <w:t>URL’</w:t>
-      </w:r>
-      <w:proofErr w:type="gramStart"/>
-      <w:r>
-        <w:t>en</w:t>
-      </w:r>
-      <w:proofErr w:type="spellEnd"/>
-      <w:r>
-        <w:t xml:space="preserve"> /</w:t>
-      </w:r>
-      <w:proofErr w:type="spellStart"/>
-      <w:r>
-        <w:t>search</w:t>
-      </w:r>
-      <w:proofErr w:type="spellEnd"/>
-      <w:proofErr w:type="gramEnd"/>
-      <w:r>
-        <w:t xml:space="preserve"> (via </w:t>
-      </w:r>
-      <w:proofErr w:type="spellStart"/>
-      <w:r>
-        <w:t>UrlMappings</w:t>
-      </w:r>
-      <w:proofErr w:type="spellEnd"/>
-      <w:r>
-        <w:t xml:space="preserve">) som då skickar vidare förfrågan till </w:t>
-      </w:r>
-      <w:proofErr w:type="spellStart"/>
-      <w:r>
-        <w:t>kontrollern</w:t>
-      </w:r>
-      <w:proofErr w:type="spellEnd"/>
-      <w:r>
-        <w:t xml:space="preserve"> </w:t>
-      </w:r>
-      <w:proofErr w:type="spellStart"/>
-      <w:r>
-        <w:t>SearchController.groovy</w:t>
-      </w:r>
-      <w:proofErr w:type="spellEnd"/>
-      <w:r>
-        <w:t xml:space="preserve">. Den </w:t>
-      </w:r>
-      <w:proofErr w:type="spellStart"/>
-      <w:r>
-        <w:t>kontrollern</w:t>
-      </w:r>
-      <w:proofErr w:type="spellEnd"/>
-      <w:r>
-        <w:t xml:space="preserve"> är inte kopplad till någon domänmodell men använder sig däremot av en service vid namn </w:t>
-      </w:r>
-      <w:proofErr w:type="spellStart"/>
-      <w:r>
-        <w:t>SearchService</w:t>
-      </w:r>
-      <w:proofErr w:type="spellEnd"/>
-      <w:r>
-        <w:t xml:space="preserve"> som i sin tur fungerar som ett mellanlager för sökningar internt på sidan (som går via </w:t>
-      </w:r>
-      <w:proofErr w:type="spellStart"/>
-      <w:r>
-        <w:t>localSearchService</w:t>
-      </w:r>
-      <w:proofErr w:type="spellEnd"/>
-      <w:r>
-        <w:t>) och externt mot RDL (</w:t>
-      </w:r>
-      <w:proofErr w:type="spellStart"/>
-      <w:r>
-        <w:t>rdlSearchService</w:t>
-      </w:r>
-      <w:proofErr w:type="spellEnd"/>
-      <w:r>
-        <w:t>).</w:t>
+        <w:t>En sökning initieras via en förfrågan till URL’en /search (via UrlMappings) som då skickar vidare förfrågan till kontrollern SearchController.groovy. Den kontrollern är inte kopplad till någon domänmodell men använder sig däremot av en service vid namn SearchService som i sin tur fungerar som ett mellanlager för sökningar internt på sidan (som går via localSearchService) och externt mot RDL (rdlSearchService).</w:t>
       </w:r>
     </w:p>
     <w:p>
-      <w:proofErr w:type="spellStart"/>
-      <w:r>
-        <w:t>RdlSearchService</w:t>
-      </w:r>
-      <w:proofErr w:type="spellEnd"/>
-      <w:r>
-        <w:t xml:space="preserve"> använder sig av ett par hjälpklasser som ligger under </w:t>
-      </w:r>
-      <w:proofErr w:type="spellStart"/>
-      <w:r>
-        <w:t>src/groovy/se/lagrummet</w:t>
-      </w:r>
-      <w:proofErr w:type="spellEnd"/>
-      <w:r>
-        <w:t xml:space="preserve"> (bland annat </w:t>
-      </w:r>
-      <w:proofErr w:type="spellStart"/>
-      <w:r>
-        <w:t>SearchResult</w:t>
-      </w:r>
-      <w:proofErr w:type="spellEnd"/>
-      <w:r>
-        <w:t>) för att ordna sökresultatet från RDL i kategorier och ordna till textutdrag.</w:t>
+      <w:r>
+        <w:t>RdlSearchService använder sig av ett par hjälpklasser som ligger under src/groovy/se/lagrummet (bland annat SearchResult) för att ordna sökresultatet från RDL i kategorier och ordna till textutdrag.</w:t>
       </w:r>
     </w:p>
     <w:p>
@@ -2470,73 +2244,26 @@
         <w:pStyle w:val="Heading1"/>
       </w:pPr>
       <w:bookmarkStart w:id="24" w:name="_Toc315769110"/>
-      <w:proofErr w:type="spellStart"/>
       <w:r>
         <w:lastRenderedPageBreak/>
         <w:t>Admin</w:t>
       </w:r>
       <w:bookmarkEnd w:id="24"/>
-      <w:proofErr w:type="spellEnd"/>
     </w:p>
     <w:p>
-      <w:proofErr w:type="spellStart"/>
       <w:r>
         <w:t>Admin-modul</w:t>
       </w:r>
       <w:r>
-        <w:t>en</w:t>
-      </w:r>
-      <w:proofErr w:type="spellEnd"/>
-      <w:r>
-        <w:t xml:space="preserve"> hanterar dels sidor men även användare, media och </w:t>
-      </w:r>
-      <w:r>
-        <w:t xml:space="preserve">objektet </w:t>
-      </w:r>
-      <w:proofErr w:type="spellStart"/>
-      <w:r>
-        <w:t>SiteProperties</w:t>
-      </w:r>
-      <w:proofErr w:type="spellEnd"/>
-      <w:r>
-        <w:t xml:space="preserve"> som är genensamt för hela applikationen. Där ställer man in information av typen sidfot, länkar i </w:t>
-      </w:r>
-      <w:proofErr w:type="spellStart"/>
-      <w:r>
-        <w:t>toppmenyn</w:t>
-      </w:r>
-      <w:proofErr w:type="spellEnd"/>
-      <w:r>
-        <w:t xml:space="preserve"> och </w:t>
-      </w:r>
-      <w:proofErr w:type="spellStart"/>
-      <w:r>
-        <w:t>sajt-titel</w:t>
-      </w:r>
-      <w:proofErr w:type="spellEnd"/>
-      <w:r>
-        <w:t xml:space="preserve">. </w:t>
+        <w:t xml:space="preserve">en hanterar dels sidor men även användare, media och </w:t>
+      </w:r>
+      <w:r>
+        <w:t xml:space="preserve">objektet SiteProperties som är genensamt för hela applikationen. Där ställer man in information av typen sidfot, länkar i toppmenyn och sajt-titel. </w:t>
       </w:r>
     </w:p>
     <w:p>
       <w:r>
-        <w:t xml:space="preserve">Beroende på typ av användare finns det olika möjligheter i </w:t>
-      </w:r>
-      <w:proofErr w:type="spellStart"/>
-      <w:r>
-        <w:t>admin-gränssnittet</w:t>
-      </w:r>
-      <w:proofErr w:type="spellEnd"/>
-      <w:r>
-        <w:t xml:space="preserve">, en redaktör kan bara ändra sidinnehåll och media medan en administratör även kan hantera användare och </w:t>
-      </w:r>
-      <w:proofErr w:type="spellStart"/>
-      <w:r>
-        <w:t>SiteProperties</w:t>
-      </w:r>
-      <w:proofErr w:type="spellEnd"/>
-      <w:r>
-        <w:t>.</w:t>
+        <w:t>Beroende på typ av användare finns det olika möjligheter i admin-gränssnittet, en redaktör kan bara ändra sidinnehåll och media medan en administratör även kan hantera användare och SiteProperties.</w:t>
       </w:r>
     </w:p>
     <w:p>
@@ -2551,23 +2278,7 @@
     </w:p>
     <w:p>
       <w:r>
-        <w:t xml:space="preserve">En sida består av innehåll, rubrik, publiceringsstatus, länk och så vidare. Länken måste vara unik, när man hämtar en sida mappar man </w:t>
-      </w:r>
-      <w:proofErr w:type="spellStart"/>
-      <w:r>
-        <w:t>url</w:t>
-      </w:r>
-      <w:proofErr w:type="spellEnd"/>
-      <w:r>
-        <w:t xml:space="preserve"> mot attributet </w:t>
-      </w:r>
-      <w:proofErr w:type="spellStart"/>
-      <w:r>
-        <w:t>permalink</w:t>
-      </w:r>
-      <w:proofErr w:type="spellEnd"/>
-      <w:r>
-        <w:t xml:space="preserve"> på en sida, hittas ingen sida får man en 404.</w:t>
+        <w:t>En sida består av innehåll, rubrik, publiceringsstatus, länk och så vidare. Länken måste vara unik, när man hämtar en sida mappar man url mot attributet permalink på en sida, hittas ingen sida får man en 404.</w:t>
       </w:r>
       <w:r>
         <w:t xml:space="preserve"> En sida kan ha ett eller flera barn, dvs. undersidor. En sida kan också vara av typen ”metasida” vilket betyder att den ligger i trädstrukturen som vilken annan sida som helst (och kan både ha förälder och egna barn) men den visas inte för användare ute på sajten.</w:t>
@@ -2575,34 +2286,10 @@
     </w:p>
     <w:p>
       <w:r>
-        <w:t xml:space="preserve">När en sida först skapas är den antingen en grundsida (det vill säga den har ingen förälder) eller en undersida. Dess sorteringsordning bestäms utifrån hur den placeras i sidträdet i </w:t>
-      </w:r>
-      <w:proofErr w:type="spellStart"/>
-      <w:r>
-        <w:t>admin-modulen</w:t>
-      </w:r>
-      <w:proofErr w:type="spellEnd"/>
-      <w:r>
-        <w:t xml:space="preserve"> då parameters </w:t>
-      </w:r>
-      <w:proofErr w:type="spellStart"/>
-      <w:r>
-        <w:t>sortOrder</w:t>
-      </w:r>
-      <w:proofErr w:type="spellEnd"/>
-      <w:r>
-        <w:t xml:space="preserve"> uppdateras</w:t>
-      </w:r>
-      <w:r>
-        <w:t xml:space="preserve"> via Ajax (i </w:t>
-      </w:r>
-      <w:proofErr w:type="spellStart"/>
-      <w:r>
-        <w:t>admin.js</w:t>
-      </w:r>
-      <w:proofErr w:type="spellEnd"/>
-      <w:r>
-        <w:t>)</w:t>
+        <w:t>När en sida först skapas är den antingen en grundsida (det vill säga den har ingen förälder) eller en undersida. Dess sorteringsordning bestäms utifrån hur den placeras i sidträdet i admin-modulen då parameters sortOrder uppdateras</w:t>
+      </w:r>
+      <w:r>
+        <w:t xml:space="preserve"> via Ajax (i admin.js)</w:t>
       </w:r>
       <w:r>
         <w:t>.</w:t>
@@ -2620,124 +2307,12 @@
     </w:p>
     <w:p>
       <w:r>
-        <w:t xml:space="preserve">Sidor är definierade till att använda sig av en sidmall. Den pekar på en </w:t>
-      </w:r>
-      <w:proofErr w:type="spellStart"/>
-      <w:r>
-        <w:t>speficik</w:t>
-      </w:r>
-      <w:proofErr w:type="spellEnd"/>
-      <w:r>
-        <w:t xml:space="preserve"> vy (under </w:t>
-      </w:r>
-      <w:proofErr w:type="spellStart"/>
-      <w:r>
-        <w:t>views/pages</w:t>
-      </w:r>
-      <w:proofErr w:type="spellEnd"/>
-      <w:r>
-        <w:t xml:space="preserve">) som sedan används för att visa sidan och göra eventuella tillägg eller modifieringar av data i </w:t>
-      </w:r>
-      <w:proofErr w:type="spellStart"/>
-      <w:r>
-        <w:t>PageController</w:t>
-      </w:r>
-      <w:proofErr w:type="spellEnd"/>
-      <w:r>
-        <w:t xml:space="preserve"> (i metoden ”show”). Gör man inget aktivt val för sidan en standardmall (”default”) och använder sig då </w:t>
-      </w:r>
-      <w:proofErr w:type="spellStart"/>
-      <w:r>
-        <w:t>show.gsp</w:t>
-      </w:r>
-      <w:proofErr w:type="spellEnd"/>
-      <w:r>
-        <w:t xml:space="preserve"> som vy.</w:t>
+        <w:t>Sidor är definierade till att använda sig av en sidmall. Den pekar på en speficik vy (under views/pages) som sedan används för att visa sidan och göra eventuella tillägg eller modifieringar av data i PageController (i metoden ”show”). Gör man inget aktivt val för sidan en standardmall (”default”) och använder sig då show.gsp som vy.</w:t>
       </w:r>
     </w:p>
     <w:p>
       <w:r>
-        <w:t xml:space="preserve">För att skapa en ny sidmall skapar man en ny vy i </w:t>
-      </w:r>
-      <w:proofErr w:type="spellStart"/>
-      <w:r>
-        <w:t>views/page</w:t>
-      </w:r>
-      <w:proofErr w:type="spellEnd"/>
-      <w:r>
-        <w:t xml:space="preserve"> som heter någonting på formen ”</w:t>
-      </w:r>
-      <w:proofErr w:type="spellStart"/>
-      <w:r>
-        <w:t>ny-sidmall.gsp</w:t>
-      </w:r>
-      <w:proofErr w:type="spellEnd"/>
-      <w:r>
-        <w:t xml:space="preserve">” och sedan lägger man till ett nytt element i den konfiguration som visar sidmallar i </w:t>
-      </w:r>
-      <w:proofErr w:type="spellStart"/>
-      <w:r>
-        <w:t>adminläget</w:t>
-      </w:r>
-      <w:proofErr w:type="spellEnd"/>
-      <w:r>
-        <w:t xml:space="preserve"> (</w:t>
-      </w:r>
-      <w:proofErr w:type="spellStart"/>
-      <w:r>
-        <w:t>lagrummet.page.templates</w:t>
-      </w:r>
-      <w:proofErr w:type="spellEnd"/>
-      <w:r>
-        <w:t xml:space="preserve"> i </w:t>
-      </w:r>
-      <w:proofErr w:type="spellStart"/>
-      <w:r>
-        <w:t>conf/Config.groovy</w:t>
-      </w:r>
-      <w:proofErr w:type="spellEnd"/>
-      <w:r>
-        <w:t>). Det elementet ska då vara ”</w:t>
-      </w:r>
-      <w:proofErr w:type="spellStart"/>
-      <w:r>
-        <w:t>sidmallsnamn”:”beskrivning</w:t>
-      </w:r>
-      <w:proofErr w:type="spellEnd"/>
-      <w:r>
-        <w:t xml:space="preserve">” där beskrivning är det som kommer stå i </w:t>
-      </w:r>
-      <w:proofErr w:type="spellStart"/>
-      <w:r>
-        <w:t>drop-downen</w:t>
-      </w:r>
-      <w:proofErr w:type="spellEnd"/>
-      <w:r>
-        <w:t xml:space="preserve"> i </w:t>
-      </w:r>
-      <w:proofErr w:type="spellStart"/>
-      <w:r>
-        <w:t>admin-läget</w:t>
-      </w:r>
-      <w:proofErr w:type="spellEnd"/>
-      <w:r>
-        <w:t xml:space="preserve"> för sidan. Det blir till exempel ”</w:t>
-      </w:r>
-      <w:proofErr w:type="spellStart"/>
-      <w:r>
-        <w:t>ny-sidmall”:”En</w:t>
-      </w:r>
-      <w:proofErr w:type="spellEnd"/>
-      <w:r>
-        <w:t xml:space="preserve"> ny sidmall”. Ett undantag är för sidmallen frontpage där det för en sida som har denna inte visas någon </w:t>
-      </w:r>
-      <w:proofErr w:type="spellStart"/>
-      <w:r>
-        <w:t>drop-down</w:t>
-      </w:r>
-      <w:proofErr w:type="spellEnd"/>
-      <w:r>
-        <w:t xml:space="preserve"> i redigeringsläget för den sidan.</w:t>
+        <w:t>För att skapa en ny sidmall skapar man en ny vy i views/page som heter någonting på formen ”ny-sidmall.gsp” och sedan lägger man till ett nytt element i den konfiguration som visar sidmallar i adminläget (lagrummet.page.templates i conf/Config.groovy). Det elementet ska då vara ”sidmallsnamn”:”beskrivning” där beskrivning är det som kommer stå i drop-downen i admin-läget för sidan. Det blir till exempel ”ny-sidmall”:”En ny sidmall”. Ett undantag är för sidmallen frontpage där det för en sida som har denna inte visas någon drop-down i redigeringsläget för den sidan.</w:t>
       </w:r>
     </w:p>
     <w:p>
@@ -2752,31 +2327,7 @@
     </w:p>
     <w:p>
       <w:r>
-        <w:t xml:space="preserve">För att hämta information i form av objekt som är gemensamma för alla sidor i </w:t>
-      </w:r>
-      <w:proofErr w:type="spellStart"/>
-      <w:r>
-        <w:t>Admin-modulen</w:t>
-      </w:r>
-      <w:proofErr w:type="spellEnd"/>
-      <w:r>
-        <w:t xml:space="preserve"> finns två filter definierade, </w:t>
-      </w:r>
-      <w:proofErr w:type="spellStart"/>
-      <w:r>
-        <w:t>SitePropertiesFilter</w:t>
-      </w:r>
-      <w:proofErr w:type="spellEnd"/>
-      <w:r>
-        <w:t xml:space="preserve"> och </w:t>
-      </w:r>
-      <w:proofErr w:type="spellStart"/>
-      <w:r>
-        <w:t>PageTreeFilters</w:t>
-      </w:r>
-      <w:proofErr w:type="spellEnd"/>
-      <w:r>
-        <w:t>.</w:t>
+        <w:t>För att hämta information i form av objekt som är gemensamma för alla sidor i Admin-modulen finns två filter definierade, SitePropertiesFilter och PageTreeFilters.</w:t>
       </w:r>
     </w:p>
     <w:p>
@@ -2784,94 +2335,20 @@
         <w:pStyle w:val="Heading2"/>
       </w:pPr>
       <w:bookmarkStart w:id="28" w:name="_Toc315769114"/>
-      <w:proofErr w:type="spellStart"/>
       <w:r>
         <w:lastRenderedPageBreak/>
         <w:t>SiteProperties</w:t>
       </w:r>
       <w:bookmarkEnd w:id="28"/>
-      <w:proofErr w:type="spellEnd"/>
     </w:p>
     <w:p>
       <w:r>
-        <w:t xml:space="preserve">Sidfot, sidhuvud, de val som finns i den utfallande menyn och liknande är alla samlade i ett domänobjekt av typen </w:t>
-      </w:r>
-      <w:proofErr w:type="spellStart"/>
-      <w:r>
-        <w:t>SiteProperties</w:t>
-      </w:r>
-      <w:proofErr w:type="spellEnd"/>
-      <w:r>
-        <w:t>. Genom att ändra den information som finns i detta objekt kan man därigenom dynamiskt ändra hur vissa saker ser ut på sajten under drift.</w:t>
+        <w:t>Sidfot, sidhuvud, de val som finns i den utfallande menyn och liknande är alla samlade i ett domänobjekt av typen SiteProperties. Genom att ändra den information som finns i detta objekt kan man därigenom dynamiskt ändra hur vissa saker ser ut på sajten under drift.</w:t>
       </w:r>
     </w:p>
     <w:p>
       <w:r>
-        <w:t xml:space="preserve">Den utfallande menyn hanteras i attributet </w:t>
-      </w:r>
-      <w:proofErr w:type="spellStart"/>
-      <w:r>
-        <w:t>searchCats</w:t>
-      </w:r>
-      <w:proofErr w:type="spellEnd"/>
-      <w:r>
-        <w:t xml:space="preserve">. Det är en lista med de kategorier som menyn visar, dessa kategorier </w:t>
-      </w:r>
-      <w:proofErr w:type="spellStart"/>
-      <w:r>
-        <w:t>mappas</w:t>
-      </w:r>
-      <w:proofErr w:type="spellEnd"/>
-      <w:r>
-        <w:t xml:space="preserve"> direkt mot hur sökresultat grupperas i sök. Därför finns det inget enkelt sätt att lägga till fler kategorier, för att de ska få effekt måste man även ändra </w:t>
-      </w:r>
-      <w:proofErr w:type="spellStart"/>
-      <w:r>
-        <w:t>searchService</w:t>
-      </w:r>
-      <w:proofErr w:type="spellEnd"/>
-      <w:r>
-        <w:t xml:space="preserve"> och </w:t>
-      </w:r>
-      <w:proofErr w:type="spellStart"/>
-      <w:r>
-        <w:t>Category.groovy</w:t>
-      </w:r>
-      <w:proofErr w:type="spellEnd"/>
-      <w:r>
-        <w:t xml:space="preserve"> som hanterar grupperingen och sedan </w:t>
-      </w:r>
-      <w:proofErr w:type="spellStart"/>
-      <w:r>
-        <w:t>messages.properties</w:t>
-      </w:r>
-      <w:proofErr w:type="spellEnd"/>
-      <w:r>
-        <w:t xml:space="preserve"> som innehåller namnen och beskrivningen till kategorierna (</w:t>
-      </w:r>
-      <w:proofErr w:type="spellStart"/>
-      <w:r>
-        <w:t>category</w:t>
-      </w:r>
-      <w:proofErr w:type="gramStart"/>
-      <w:r>
-        <w:t>.X</w:t>
-      </w:r>
-      <w:proofErr w:type="spellEnd"/>
-      <w:r>
-        <w:t xml:space="preserve"> och</w:t>
-      </w:r>
-      <w:proofErr w:type="gramEnd"/>
-      <w:r>
-        <w:t xml:space="preserve"> </w:t>
-      </w:r>
-      <w:proofErr w:type="spellStart"/>
-      <w:r>
-        <w:t>category.description.X</w:t>
-      </w:r>
-      <w:proofErr w:type="spellEnd"/>
-      <w:r>
-        <w:t>).</w:t>
+        <w:t>Den utfallande menyn hanteras i attributet searchCats. Det är en lista med de kategorier som menyn visar, dessa kategorier mappas direkt mot hur sökresultat grupperas i sök. Därför finns det inget enkelt sätt att lägga till fler kategorier, för att de ska få effekt måste man även ändra searchService och Category.groovy som hanterar grupperingen och sedan messages.properties som innehåller namnen och beskrivningen till kategorierna (category.X och category.description.X).</w:t>
       </w:r>
     </w:p>
     <w:p>
@@ -2885,53 +2362,8 @@
       <w:bookmarkEnd w:id="29"/>
     </w:p>
     <w:p>
-      <w:proofErr w:type="spellStart"/>
-      <w:r>
-        <w:t>Media-objekt</w:t>
-      </w:r>
-      <w:proofErr w:type="spellEnd"/>
-      <w:r>
-        <w:t xml:space="preserve"> sparas i databasen för att undvika problem vid nya </w:t>
-      </w:r>
-      <w:proofErr w:type="spellStart"/>
-      <w:r>
-        <w:t>deploys</w:t>
-      </w:r>
-      <w:proofErr w:type="spellEnd"/>
-      <w:r>
-        <w:t xml:space="preserve"> </w:t>
-      </w:r>
-      <w:proofErr w:type="gramStart"/>
-      <w:r>
-        <w:t>av .</w:t>
-      </w:r>
-      <w:proofErr w:type="spellStart"/>
-      <w:r>
-        <w:t>war</w:t>
-      </w:r>
-      <w:proofErr w:type="gramEnd"/>
-      <w:r>
-        <w:t>-filen</w:t>
-      </w:r>
-      <w:proofErr w:type="spellEnd"/>
-      <w:r>
-        <w:t xml:space="preserve"> på applikationsservern. I samband med </w:t>
-      </w:r>
-      <w:proofErr w:type="spellStart"/>
-      <w:r>
-        <w:t>deploy</w:t>
-      </w:r>
-      <w:proofErr w:type="spellEnd"/>
-      <w:r>
-        <w:t xml:space="preserve"> tas alla gamla kataloger bort som tillhör applikationen och då försvinner även de bilder som läggs upp om de ligger i underkataloger (vilket de behöver göra av säkerhetsskäl). Det går att komma runt detta genom att sätta upp en till </w:t>
-      </w:r>
-      <w:proofErr w:type="spellStart"/>
-      <w:r>
-        <w:t>webservice</w:t>
-      </w:r>
-      <w:proofErr w:type="spellEnd"/>
-      <w:r>
-        <w:t xml:space="preserve"> via en Apache webbserver som tar hand om inkommande och filer men det kräver en lite större insats på servern.</w:t>
+      <w:r>
+        <w:t>Media-objekt sparas i databasen för att undvika problem vid nya deploys av .war-filen på applikationsservern. I samband med deploy tas alla gamla kataloger bort som tillhör applikationen och då försvinner även de bilder som läggs upp om de ligger i underkataloger (vilket de behöver göra av säkerhetsskäl). Det går att komma runt detta genom att sätta upp en till webservice via en Apache webbserver som tar hand om inkommande och filer men det kräver en lite större insats på servern.</w:t>
       </w:r>
       <w:bookmarkEnd w:id="15"/>
       <w:bookmarkEnd w:id="16"/>
@@ -3018,7 +2450,7 @@
         <w:rStyle w:val="PageNumber"/>
         <w:noProof/>
       </w:rPr>
-      <w:t>2012-03-26</w:t>
+      <w:t>2012-03-27</w:t>
     </w:r>
     <w:r>
       <w:rPr>
@@ -3036,44 +2468,8 @@
       <w:rPr>
         <w:rStyle w:val="PageNumber"/>
       </w:rPr>
-      <w:t xml:space="preserve">System </w:t>
+      <w:t>System Architecture Document – lagrummet.se</w:t>
     </w:r>
-    <w:proofErr w:type="spellStart"/>
-    <w:r>
-      <w:rPr>
-        <w:rStyle w:val="PageNumber"/>
-      </w:rPr>
-      <w:t>Architecture</w:t>
-    </w:r>
-    <w:proofErr w:type="spellEnd"/>
-    <w:r>
-      <w:rPr>
-        <w:rStyle w:val="PageNumber"/>
-      </w:rPr>
-      <w:t xml:space="preserve"> </w:t>
-    </w:r>
-    <w:proofErr w:type="spellStart"/>
-    <w:r>
-      <w:rPr>
-        <w:rStyle w:val="PageNumber"/>
-      </w:rPr>
-      <w:t>Document</w:t>
-    </w:r>
-    <w:proofErr w:type="spellEnd"/>
-    <w:r>
-      <w:rPr>
-        <w:rStyle w:val="PageNumber"/>
-      </w:rPr>
-      <w:t xml:space="preserve"> – </w:t>
-    </w:r>
-    <w:proofErr w:type="spellStart"/>
-    <w:r>
-      <w:rPr>
-        <w:rStyle w:val="PageNumber"/>
-      </w:rPr>
-      <w:t>lagrummet.se</w:t>
-    </w:r>
-    <w:proofErr w:type="spellEnd"/>
     <w:r>
       <w:rPr>
         <w:rStyle w:val="PageNumber"/>
@@ -3170,6 +2566,119 @@
     </w:lvl>
   </w:abstractNum>
   <w:abstractNum w:abstractNumId="1">
+    <w:nsid w:val="03BF6C20"/>
+    <w:multiLevelType w:val="hybridMultilevel"/>
+    <w:tmpl w:val="D2D26FB6"/>
+    <w:lvl w:ilvl="0" w:tplc="041D0001">
+      <w:start w:val="1"/>
+      <w:numFmt w:val="bullet"/>
+      <w:lvlText w:val=""/>
+      <w:lvlJc w:val="left"/>
+      <w:pPr>
+        <w:ind w:left="1429" w:hanging="360"/>
+      </w:pPr>
+      <w:rPr>
+        <w:rFonts w:ascii="Symbol" w:hAnsi="Symbol" w:hint="default"/>
+      </w:rPr>
+    </w:lvl>
+    <w:lvl w:ilvl="1" w:tplc="041D0003" w:tentative="1">
+      <w:start w:val="1"/>
+      <w:numFmt w:val="bullet"/>
+      <w:lvlText w:val="o"/>
+      <w:lvlJc w:val="left"/>
+      <w:pPr>
+        <w:ind w:left="2149" w:hanging="360"/>
+      </w:pPr>
+      <w:rPr>
+        <w:rFonts w:ascii="Courier New" w:hAnsi="Courier New" w:cs="Courier New" w:hint="default"/>
+      </w:rPr>
+    </w:lvl>
+    <w:lvl w:ilvl="2" w:tplc="041D0005" w:tentative="1">
+      <w:start w:val="1"/>
+      <w:numFmt w:val="bullet"/>
+      <w:lvlText w:val=""/>
+      <w:lvlJc w:val="left"/>
+      <w:pPr>
+        <w:ind w:left="2869" w:hanging="360"/>
+      </w:pPr>
+      <w:rPr>
+        <w:rFonts w:ascii="Wingdings" w:hAnsi="Wingdings" w:hint="default"/>
+      </w:rPr>
+    </w:lvl>
+    <w:lvl w:ilvl="3" w:tplc="041D0001" w:tentative="1">
+      <w:start w:val="1"/>
+      <w:numFmt w:val="bullet"/>
+      <w:lvlText w:val=""/>
+      <w:lvlJc w:val="left"/>
+      <w:pPr>
+        <w:ind w:left="3589" w:hanging="360"/>
+      </w:pPr>
+      <w:rPr>
+        <w:rFonts w:ascii="Symbol" w:hAnsi="Symbol" w:hint="default"/>
+      </w:rPr>
+    </w:lvl>
+    <w:lvl w:ilvl="4" w:tplc="041D0003" w:tentative="1">
+      <w:start w:val="1"/>
+      <w:numFmt w:val="bullet"/>
+      <w:lvlText w:val="o"/>
+      <w:lvlJc w:val="left"/>
+      <w:pPr>
+        <w:ind w:left="4309" w:hanging="360"/>
+      </w:pPr>
+      <w:rPr>
+        <w:rFonts w:ascii="Courier New" w:hAnsi="Courier New" w:cs="Courier New" w:hint="default"/>
+      </w:rPr>
+    </w:lvl>
+    <w:lvl w:ilvl="5" w:tplc="041D0005" w:tentative="1">
+      <w:start w:val="1"/>
+      <w:numFmt w:val="bullet"/>
+      <w:lvlText w:val=""/>
+      <w:lvlJc w:val="left"/>
+      <w:pPr>
+        <w:ind w:left="5029" w:hanging="360"/>
+      </w:pPr>
+      <w:rPr>
+        <w:rFonts w:ascii="Wingdings" w:hAnsi="Wingdings" w:hint="default"/>
+      </w:rPr>
+    </w:lvl>
+    <w:lvl w:ilvl="6" w:tplc="041D0001" w:tentative="1">
+      <w:start w:val="1"/>
+      <w:numFmt w:val="bullet"/>
+      <w:lvlText w:val=""/>
+      <w:lvlJc w:val="left"/>
+      <w:pPr>
+        <w:ind w:left="5749" w:hanging="360"/>
+      </w:pPr>
+      <w:rPr>
+        <w:rFonts w:ascii="Symbol" w:hAnsi="Symbol" w:hint="default"/>
+      </w:rPr>
+    </w:lvl>
+    <w:lvl w:ilvl="7" w:tplc="041D0003" w:tentative="1">
+      <w:start w:val="1"/>
+      <w:numFmt w:val="bullet"/>
+      <w:lvlText w:val="o"/>
+      <w:lvlJc w:val="left"/>
+      <w:pPr>
+        <w:ind w:left="6469" w:hanging="360"/>
+      </w:pPr>
+      <w:rPr>
+        <w:rFonts w:ascii="Courier New" w:hAnsi="Courier New" w:cs="Courier New" w:hint="default"/>
+      </w:rPr>
+    </w:lvl>
+    <w:lvl w:ilvl="8" w:tplc="041D0005" w:tentative="1">
+      <w:start w:val="1"/>
+      <w:numFmt w:val="bullet"/>
+      <w:lvlText w:val=""/>
+      <w:lvlJc w:val="left"/>
+      <w:pPr>
+        <w:ind w:left="7189" w:hanging="360"/>
+      </w:pPr>
+      <w:rPr>
+        <w:rFonts w:ascii="Wingdings" w:hAnsi="Wingdings" w:hint="default"/>
+      </w:rPr>
+    </w:lvl>
+  </w:abstractNum>
+  <w:abstractNum w:abstractNumId="2">
     <w:nsid w:val="046F4440"/>
     <w:multiLevelType w:val="hybridMultilevel"/>
     <w:tmpl w:val="09A2D3A2"/>
@@ -3309,7 +2818,7 @@
       </w:rPr>
     </w:lvl>
   </w:abstractNum>
-  <w:abstractNum w:abstractNumId="2">
+  <w:abstractNum w:abstractNumId="3">
     <w:nsid w:val="07C968F9"/>
     <w:multiLevelType w:val="hybridMultilevel"/>
     <w:tmpl w:val="AAF03916"/>
@@ -3422,7 +2931,7 @@
       </w:rPr>
     </w:lvl>
   </w:abstractNum>
-  <w:abstractNum w:abstractNumId="3">
+  <w:abstractNum w:abstractNumId="4">
     <w:nsid w:val="07E220C1"/>
     <w:multiLevelType w:val="hybridMultilevel"/>
     <w:tmpl w:val="7F7AEFA0"/>
@@ -3538,7 +3047,7 @@
       </w:pPr>
     </w:lvl>
   </w:abstractNum>
-  <w:abstractNum w:abstractNumId="4">
+  <w:abstractNum w:abstractNumId="5">
     <w:nsid w:val="08DC0212"/>
     <w:multiLevelType w:val="hybridMultilevel"/>
     <w:tmpl w:val="2BA0F2DA"/>
@@ -3651,7 +3160,7 @@
       </w:rPr>
     </w:lvl>
   </w:abstractNum>
-  <w:abstractNum w:abstractNumId="5">
+  <w:abstractNum w:abstractNumId="6">
     <w:nsid w:val="0A627DC0"/>
     <w:multiLevelType w:val="hybridMultilevel"/>
     <w:tmpl w:val="F68E5E82"/>
@@ -3764,7 +3273,7 @@
       </w:rPr>
     </w:lvl>
   </w:abstractNum>
-  <w:abstractNum w:abstractNumId="6">
+  <w:abstractNum w:abstractNumId="7">
     <w:nsid w:val="0A9E0BE3"/>
     <w:multiLevelType w:val="hybridMultilevel"/>
     <w:tmpl w:val="4A1ECDE4"/>
@@ -3877,7 +3386,7 @@
       </w:rPr>
     </w:lvl>
   </w:abstractNum>
-  <w:abstractNum w:abstractNumId="7">
+  <w:abstractNum w:abstractNumId="8">
     <w:nsid w:val="0BD773AD"/>
     <w:multiLevelType w:val="hybridMultilevel"/>
     <w:tmpl w:val="99AC0A3E"/>
@@ -3989,7 +3498,7 @@
       </w:rPr>
     </w:lvl>
   </w:abstractNum>
-  <w:abstractNum w:abstractNumId="8">
+  <w:abstractNum w:abstractNumId="9">
     <w:nsid w:val="0DAB1C37"/>
     <w:multiLevelType w:val="hybridMultilevel"/>
     <w:tmpl w:val="30C213D2"/>
@@ -4102,7 +3611,7 @@
       </w:pPr>
     </w:lvl>
   </w:abstractNum>
-  <w:abstractNum w:abstractNumId="9">
+  <w:abstractNum w:abstractNumId="10">
     <w:nsid w:val="17E25E19"/>
     <w:multiLevelType w:val="multilevel"/>
     <w:tmpl w:val="6574924E"/>
@@ -4251,7 +3760,7 @@
       </w:rPr>
     </w:lvl>
   </w:abstractNum>
-  <w:abstractNum w:abstractNumId="10">
+  <w:abstractNum w:abstractNumId="11">
     <w:nsid w:val="1B3C13B3"/>
     <w:multiLevelType w:val="hybridMultilevel"/>
     <w:tmpl w:val="F38A9002"/>
@@ -4391,7 +3900,7 @@
       </w:rPr>
     </w:lvl>
   </w:abstractNum>
-  <w:abstractNum w:abstractNumId="11">
+  <w:abstractNum w:abstractNumId="12">
     <w:nsid w:val="1CD07FFC"/>
     <w:multiLevelType w:val="hybridMultilevel"/>
     <w:tmpl w:val="7834E784"/>
@@ -4507,7 +4016,7 @@
       </w:pPr>
     </w:lvl>
   </w:abstractNum>
-  <w:abstractNum w:abstractNumId="12">
+  <w:abstractNum w:abstractNumId="13">
     <w:nsid w:val="215741CE"/>
     <w:multiLevelType w:val="hybridMultilevel"/>
     <w:tmpl w:val="1576CC64"/>
@@ -4620,7 +4129,7 @@
       </w:pPr>
     </w:lvl>
   </w:abstractNum>
-  <w:abstractNum w:abstractNumId="13">
+  <w:abstractNum w:abstractNumId="14">
     <w:nsid w:val="252D5C23"/>
     <w:multiLevelType w:val="hybridMultilevel"/>
     <w:tmpl w:val="C3621B92"/>
@@ -4736,7 +4245,7 @@
       </w:pPr>
     </w:lvl>
   </w:abstractNum>
-  <w:abstractNum w:abstractNumId="14">
+  <w:abstractNum w:abstractNumId="15">
     <w:nsid w:val="2A4D164A"/>
     <w:multiLevelType w:val="hybridMultilevel"/>
     <w:tmpl w:val="075A6FC2"/>
@@ -4852,7 +4361,7 @@
       </w:pPr>
     </w:lvl>
   </w:abstractNum>
-  <w:abstractNum w:abstractNumId="15">
+  <w:abstractNum w:abstractNumId="16">
     <w:nsid w:val="2A5B2D00"/>
     <w:multiLevelType w:val="hybridMultilevel"/>
     <w:tmpl w:val="A8A8DBA6"/>
@@ -4965,7 +4474,7 @@
       </w:pPr>
     </w:lvl>
   </w:abstractNum>
-  <w:abstractNum w:abstractNumId="16">
+  <w:abstractNum w:abstractNumId="17">
     <w:nsid w:val="2F1A3C5C"/>
     <w:multiLevelType w:val="hybridMultilevel"/>
     <w:tmpl w:val="C6D09756"/>
@@ -5078,7 +4587,7 @@
       </w:pPr>
     </w:lvl>
   </w:abstractNum>
-  <w:abstractNum w:abstractNumId="17">
+  <w:abstractNum w:abstractNumId="18">
     <w:nsid w:val="30FD050A"/>
     <w:multiLevelType w:val="hybridMultilevel"/>
     <w:tmpl w:val="069AB986"/>
@@ -5190,7 +4699,7 @@
       </w:rPr>
     </w:lvl>
   </w:abstractNum>
-  <w:abstractNum w:abstractNumId="18">
+  <w:abstractNum w:abstractNumId="19">
     <w:nsid w:val="31956330"/>
     <w:multiLevelType w:val="hybridMultilevel"/>
     <w:tmpl w:val="F4A87E4E"/>
@@ -5303,7 +4812,7 @@
       </w:pPr>
     </w:lvl>
   </w:abstractNum>
-  <w:abstractNum w:abstractNumId="19">
+  <w:abstractNum w:abstractNumId="20">
     <w:nsid w:val="31B479C0"/>
     <w:multiLevelType w:val="hybridMultilevel"/>
     <w:tmpl w:val="7464AF7C"/>
@@ -5415,7 +4924,7 @@
       </w:rPr>
     </w:lvl>
   </w:abstractNum>
-  <w:abstractNum w:abstractNumId="20">
+  <w:abstractNum w:abstractNumId="21">
     <w:nsid w:val="366F6E05"/>
     <w:multiLevelType w:val="hybridMultilevel"/>
     <w:tmpl w:val="075A6FC2"/>
@@ -5528,7 +5037,7 @@
       </w:pPr>
     </w:lvl>
   </w:abstractNum>
-  <w:abstractNum w:abstractNumId="21">
+  <w:abstractNum w:abstractNumId="22">
     <w:nsid w:val="38F430C3"/>
     <w:multiLevelType w:val="hybridMultilevel"/>
     <w:tmpl w:val="045A6162"/>
@@ -5644,7 +5153,7 @@
       </w:pPr>
     </w:lvl>
   </w:abstractNum>
-  <w:abstractNum w:abstractNumId="22">
+  <w:abstractNum w:abstractNumId="23">
     <w:nsid w:val="3AD82B28"/>
     <w:multiLevelType w:val="hybridMultilevel"/>
     <w:tmpl w:val="2CA87886"/>
@@ -5760,7 +5269,7 @@
       </w:pPr>
     </w:lvl>
   </w:abstractNum>
-  <w:abstractNum w:abstractNumId="23">
+  <w:abstractNum w:abstractNumId="24">
     <w:nsid w:val="492C5EE3"/>
     <w:multiLevelType w:val="multilevel"/>
     <w:tmpl w:val="A0AEB498"/>
@@ -5900,7 +5409,7 @@
       </w:rPr>
     </w:lvl>
   </w:abstractNum>
-  <w:abstractNum w:abstractNumId="24">
+  <w:abstractNum w:abstractNumId="25">
     <w:nsid w:val="494A6CEF"/>
     <w:multiLevelType w:val="hybridMultilevel"/>
     <w:tmpl w:val="DCCE4FFE"/>
@@ -6013,7 +5522,120 @@
       </w:pPr>
     </w:lvl>
   </w:abstractNum>
-  <w:abstractNum w:abstractNumId="25">
+  <w:abstractNum w:abstractNumId="26">
+    <w:nsid w:val="4A137F88"/>
+    <w:multiLevelType w:val="hybridMultilevel"/>
+    <w:tmpl w:val="D556C5E4"/>
+    <w:lvl w:ilvl="0" w:tplc="041D0001">
+      <w:start w:val="1"/>
+      <w:numFmt w:val="bullet"/>
+      <w:lvlText w:val=""/>
+      <w:lvlJc w:val="left"/>
+      <w:pPr>
+        <w:ind w:left="1429" w:hanging="360"/>
+      </w:pPr>
+      <w:rPr>
+        <w:rFonts w:ascii="Symbol" w:hAnsi="Symbol" w:hint="default"/>
+      </w:rPr>
+    </w:lvl>
+    <w:lvl w:ilvl="1" w:tplc="041D0003" w:tentative="1">
+      <w:start w:val="1"/>
+      <w:numFmt w:val="bullet"/>
+      <w:lvlText w:val="o"/>
+      <w:lvlJc w:val="left"/>
+      <w:pPr>
+        <w:ind w:left="2149" w:hanging="360"/>
+      </w:pPr>
+      <w:rPr>
+        <w:rFonts w:ascii="Courier New" w:hAnsi="Courier New" w:cs="Courier New" w:hint="default"/>
+      </w:rPr>
+    </w:lvl>
+    <w:lvl w:ilvl="2" w:tplc="041D0005" w:tentative="1">
+      <w:start w:val="1"/>
+      <w:numFmt w:val="bullet"/>
+      <w:lvlText w:val=""/>
+      <w:lvlJc w:val="left"/>
+      <w:pPr>
+        <w:ind w:left="2869" w:hanging="360"/>
+      </w:pPr>
+      <w:rPr>
+        <w:rFonts w:ascii="Wingdings" w:hAnsi="Wingdings" w:hint="default"/>
+      </w:rPr>
+    </w:lvl>
+    <w:lvl w:ilvl="3" w:tplc="041D0001" w:tentative="1">
+      <w:start w:val="1"/>
+      <w:numFmt w:val="bullet"/>
+      <w:lvlText w:val=""/>
+      <w:lvlJc w:val="left"/>
+      <w:pPr>
+        <w:ind w:left="3589" w:hanging="360"/>
+      </w:pPr>
+      <w:rPr>
+        <w:rFonts w:ascii="Symbol" w:hAnsi="Symbol" w:hint="default"/>
+      </w:rPr>
+    </w:lvl>
+    <w:lvl w:ilvl="4" w:tplc="041D0003" w:tentative="1">
+      <w:start w:val="1"/>
+      <w:numFmt w:val="bullet"/>
+      <w:lvlText w:val="o"/>
+      <w:lvlJc w:val="left"/>
+      <w:pPr>
+        <w:ind w:left="4309" w:hanging="360"/>
+      </w:pPr>
+      <w:rPr>
+        <w:rFonts w:ascii="Courier New" w:hAnsi="Courier New" w:cs="Courier New" w:hint="default"/>
+      </w:rPr>
+    </w:lvl>
+    <w:lvl w:ilvl="5" w:tplc="041D0005" w:tentative="1">
+      <w:start w:val="1"/>
+      <w:numFmt w:val="bullet"/>
+      <w:lvlText w:val=""/>
+      <w:lvlJc w:val="left"/>
+      <w:pPr>
+        <w:ind w:left="5029" w:hanging="360"/>
+      </w:pPr>
+      <w:rPr>
+        <w:rFonts w:ascii="Wingdings" w:hAnsi="Wingdings" w:hint="default"/>
+      </w:rPr>
+    </w:lvl>
+    <w:lvl w:ilvl="6" w:tplc="041D0001" w:tentative="1">
+      <w:start w:val="1"/>
+      <w:numFmt w:val="bullet"/>
+      <w:lvlText w:val=""/>
+      <w:lvlJc w:val="left"/>
+      <w:pPr>
+        <w:ind w:left="5749" w:hanging="360"/>
+      </w:pPr>
+      <w:rPr>
+        <w:rFonts w:ascii="Symbol" w:hAnsi="Symbol" w:hint="default"/>
+      </w:rPr>
+    </w:lvl>
+    <w:lvl w:ilvl="7" w:tplc="041D0003" w:tentative="1">
+      <w:start w:val="1"/>
+      <w:numFmt w:val="bullet"/>
+      <w:lvlText w:val="o"/>
+      <w:lvlJc w:val="left"/>
+      <w:pPr>
+        <w:ind w:left="6469" w:hanging="360"/>
+      </w:pPr>
+      <w:rPr>
+        <w:rFonts w:ascii="Courier New" w:hAnsi="Courier New" w:cs="Courier New" w:hint="default"/>
+      </w:rPr>
+    </w:lvl>
+    <w:lvl w:ilvl="8" w:tplc="041D0005" w:tentative="1">
+      <w:start w:val="1"/>
+      <w:numFmt w:val="bullet"/>
+      <w:lvlText w:val=""/>
+      <w:lvlJc w:val="left"/>
+      <w:pPr>
+        <w:ind w:left="7189" w:hanging="360"/>
+      </w:pPr>
+      <w:rPr>
+        <w:rFonts w:ascii="Wingdings" w:hAnsi="Wingdings" w:hint="default"/>
+      </w:rPr>
+    </w:lvl>
+  </w:abstractNum>
+  <w:abstractNum w:abstractNumId="27">
     <w:nsid w:val="4A44547C"/>
     <w:multiLevelType w:val="hybridMultilevel"/>
     <w:tmpl w:val="C32AB440"/>
@@ -6126,7 +5748,120 @@
       </w:pPr>
     </w:lvl>
   </w:abstractNum>
-  <w:abstractNum w:abstractNumId="26">
+  <w:abstractNum w:abstractNumId="28">
+    <w:nsid w:val="4B390477"/>
+    <w:multiLevelType w:val="hybridMultilevel"/>
+    <w:tmpl w:val="EB48E98E"/>
+    <w:lvl w:ilvl="0" w:tplc="041D0001">
+      <w:start w:val="1"/>
+      <w:numFmt w:val="bullet"/>
+      <w:lvlText w:val=""/>
+      <w:lvlJc w:val="left"/>
+      <w:pPr>
+        <w:ind w:left="1429" w:hanging="360"/>
+      </w:pPr>
+      <w:rPr>
+        <w:rFonts w:ascii="Symbol" w:hAnsi="Symbol" w:hint="default"/>
+      </w:rPr>
+    </w:lvl>
+    <w:lvl w:ilvl="1" w:tplc="041D0003" w:tentative="1">
+      <w:start w:val="1"/>
+      <w:numFmt w:val="bullet"/>
+      <w:lvlText w:val="o"/>
+      <w:lvlJc w:val="left"/>
+      <w:pPr>
+        <w:ind w:left="2149" w:hanging="360"/>
+      </w:pPr>
+      <w:rPr>
+        <w:rFonts w:ascii="Courier New" w:hAnsi="Courier New" w:cs="Courier New" w:hint="default"/>
+      </w:rPr>
+    </w:lvl>
+    <w:lvl w:ilvl="2" w:tplc="041D0005" w:tentative="1">
+      <w:start w:val="1"/>
+      <w:numFmt w:val="bullet"/>
+      <w:lvlText w:val=""/>
+      <w:lvlJc w:val="left"/>
+      <w:pPr>
+        <w:ind w:left="2869" w:hanging="360"/>
+      </w:pPr>
+      <w:rPr>
+        <w:rFonts w:ascii="Wingdings" w:hAnsi="Wingdings" w:hint="default"/>
+      </w:rPr>
+    </w:lvl>
+    <w:lvl w:ilvl="3" w:tplc="041D0001" w:tentative="1">
+      <w:start w:val="1"/>
+      <w:numFmt w:val="bullet"/>
+      <w:lvlText w:val=""/>
+      <w:lvlJc w:val="left"/>
+      <w:pPr>
+        <w:ind w:left="3589" w:hanging="360"/>
+      </w:pPr>
+      <w:rPr>
+        <w:rFonts w:ascii="Symbol" w:hAnsi="Symbol" w:hint="default"/>
+      </w:rPr>
+    </w:lvl>
+    <w:lvl w:ilvl="4" w:tplc="041D0003" w:tentative="1">
+      <w:start w:val="1"/>
+      <w:numFmt w:val="bullet"/>
+      <w:lvlText w:val="o"/>
+      <w:lvlJc w:val="left"/>
+      <w:pPr>
+        <w:ind w:left="4309" w:hanging="360"/>
+      </w:pPr>
+      <w:rPr>
+        <w:rFonts w:ascii="Courier New" w:hAnsi="Courier New" w:cs="Courier New" w:hint="default"/>
+      </w:rPr>
+    </w:lvl>
+    <w:lvl w:ilvl="5" w:tplc="041D0005" w:tentative="1">
+      <w:start w:val="1"/>
+      <w:numFmt w:val="bullet"/>
+      <w:lvlText w:val=""/>
+      <w:lvlJc w:val="left"/>
+      <w:pPr>
+        <w:ind w:left="5029" w:hanging="360"/>
+      </w:pPr>
+      <w:rPr>
+        <w:rFonts w:ascii="Wingdings" w:hAnsi="Wingdings" w:hint="default"/>
+      </w:rPr>
+    </w:lvl>
+    <w:lvl w:ilvl="6" w:tplc="041D0001" w:tentative="1">
+      <w:start w:val="1"/>
+      <w:numFmt w:val="bullet"/>
+      <w:lvlText w:val=""/>
+      <w:lvlJc w:val="left"/>
+      <w:pPr>
+        <w:ind w:left="5749" w:hanging="360"/>
+      </w:pPr>
+      <w:rPr>
+        <w:rFonts w:ascii="Symbol" w:hAnsi="Symbol" w:hint="default"/>
+      </w:rPr>
+    </w:lvl>
+    <w:lvl w:ilvl="7" w:tplc="041D0003" w:tentative="1">
+      <w:start w:val="1"/>
+      <w:numFmt w:val="bullet"/>
+      <w:lvlText w:val="o"/>
+      <w:lvlJc w:val="left"/>
+      <w:pPr>
+        <w:ind w:left="6469" w:hanging="360"/>
+      </w:pPr>
+      <w:rPr>
+        <w:rFonts w:ascii="Courier New" w:hAnsi="Courier New" w:cs="Courier New" w:hint="default"/>
+      </w:rPr>
+    </w:lvl>
+    <w:lvl w:ilvl="8" w:tplc="041D0005" w:tentative="1">
+      <w:start w:val="1"/>
+      <w:numFmt w:val="bullet"/>
+      <w:lvlText w:val=""/>
+      <w:lvlJc w:val="left"/>
+      <w:pPr>
+        <w:ind w:left="7189" w:hanging="360"/>
+      </w:pPr>
+      <w:rPr>
+        <w:rFonts w:ascii="Wingdings" w:hAnsi="Wingdings" w:hint="default"/>
+      </w:rPr>
+    </w:lvl>
+  </w:abstractNum>
+  <w:abstractNum w:abstractNumId="29">
     <w:nsid w:val="558058AB"/>
     <w:multiLevelType w:val="multilevel"/>
     <w:tmpl w:val="A0AEB498"/>
@@ -6266,7 +6001,7 @@
       </w:rPr>
     </w:lvl>
   </w:abstractNum>
-  <w:abstractNum w:abstractNumId="27">
+  <w:abstractNum w:abstractNumId="30">
     <w:nsid w:val="57E234D1"/>
     <w:multiLevelType w:val="hybridMultilevel"/>
     <w:tmpl w:val="19368EB0"/>
@@ -6379,7 +6114,120 @@
       </w:pPr>
     </w:lvl>
   </w:abstractNum>
-  <w:abstractNum w:abstractNumId="28">
+  <w:abstractNum w:abstractNumId="31">
+    <w:nsid w:val="59DF1268"/>
+    <w:multiLevelType w:val="hybridMultilevel"/>
+    <w:tmpl w:val="A2308B26"/>
+    <w:lvl w:ilvl="0" w:tplc="041D0001">
+      <w:start w:val="1"/>
+      <w:numFmt w:val="bullet"/>
+      <w:lvlText w:val=""/>
+      <w:lvlJc w:val="left"/>
+      <w:pPr>
+        <w:ind w:left="1429" w:hanging="360"/>
+      </w:pPr>
+      <w:rPr>
+        <w:rFonts w:ascii="Symbol" w:hAnsi="Symbol" w:hint="default"/>
+      </w:rPr>
+    </w:lvl>
+    <w:lvl w:ilvl="1" w:tplc="041D0003" w:tentative="1">
+      <w:start w:val="1"/>
+      <w:numFmt w:val="bullet"/>
+      <w:lvlText w:val="o"/>
+      <w:lvlJc w:val="left"/>
+      <w:pPr>
+        <w:ind w:left="2149" w:hanging="360"/>
+      </w:pPr>
+      <w:rPr>
+        <w:rFonts w:ascii="Courier New" w:hAnsi="Courier New" w:cs="Courier New" w:hint="default"/>
+      </w:rPr>
+    </w:lvl>
+    <w:lvl w:ilvl="2" w:tplc="041D0005" w:tentative="1">
+      <w:start w:val="1"/>
+      <w:numFmt w:val="bullet"/>
+      <w:lvlText w:val=""/>
+      <w:lvlJc w:val="left"/>
+      <w:pPr>
+        <w:ind w:left="2869" w:hanging="360"/>
+      </w:pPr>
+      <w:rPr>
+        <w:rFonts w:ascii="Wingdings" w:hAnsi="Wingdings" w:hint="default"/>
+      </w:rPr>
+    </w:lvl>
+    <w:lvl w:ilvl="3" w:tplc="041D0001" w:tentative="1">
+      <w:start w:val="1"/>
+      <w:numFmt w:val="bullet"/>
+      <w:lvlText w:val=""/>
+      <w:lvlJc w:val="left"/>
+      <w:pPr>
+        <w:ind w:left="3589" w:hanging="360"/>
+      </w:pPr>
+      <w:rPr>
+        <w:rFonts w:ascii="Symbol" w:hAnsi="Symbol" w:hint="default"/>
+      </w:rPr>
+    </w:lvl>
+    <w:lvl w:ilvl="4" w:tplc="041D0003" w:tentative="1">
+      <w:start w:val="1"/>
+      <w:numFmt w:val="bullet"/>
+      <w:lvlText w:val="o"/>
+      <w:lvlJc w:val="left"/>
+      <w:pPr>
+        <w:ind w:left="4309" w:hanging="360"/>
+      </w:pPr>
+      <w:rPr>
+        <w:rFonts w:ascii="Courier New" w:hAnsi="Courier New" w:cs="Courier New" w:hint="default"/>
+      </w:rPr>
+    </w:lvl>
+    <w:lvl w:ilvl="5" w:tplc="041D0005" w:tentative="1">
+      <w:start w:val="1"/>
+      <w:numFmt w:val="bullet"/>
+      <w:lvlText w:val=""/>
+      <w:lvlJc w:val="left"/>
+      <w:pPr>
+        <w:ind w:left="5029" w:hanging="360"/>
+      </w:pPr>
+      <w:rPr>
+        <w:rFonts w:ascii="Wingdings" w:hAnsi="Wingdings" w:hint="default"/>
+      </w:rPr>
+    </w:lvl>
+    <w:lvl w:ilvl="6" w:tplc="041D0001" w:tentative="1">
+      <w:start w:val="1"/>
+      <w:numFmt w:val="bullet"/>
+      <w:lvlText w:val=""/>
+      <w:lvlJc w:val="left"/>
+      <w:pPr>
+        <w:ind w:left="5749" w:hanging="360"/>
+      </w:pPr>
+      <w:rPr>
+        <w:rFonts w:ascii="Symbol" w:hAnsi="Symbol" w:hint="default"/>
+      </w:rPr>
+    </w:lvl>
+    <w:lvl w:ilvl="7" w:tplc="041D0003" w:tentative="1">
+      <w:start w:val="1"/>
+      <w:numFmt w:val="bullet"/>
+      <w:lvlText w:val="o"/>
+      <w:lvlJc w:val="left"/>
+      <w:pPr>
+        <w:ind w:left="6469" w:hanging="360"/>
+      </w:pPr>
+      <w:rPr>
+        <w:rFonts w:ascii="Courier New" w:hAnsi="Courier New" w:cs="Courier New" w:hint="default"/>
+      </w:rPr>
+    </w:lvl>
+    <w:lvl w:ilvl="8" w:tplc="041D0005" w:tentative="1">
+      <w:start w:val="1"/>
+      <w:numFmt w:val="bullet"/>
+      <w:lvlText w:val=""/>
+      <w:lvlJc w:val="left"/>
+      <w:pPr>
+        <w:ind w:left="7189" w:hanging="360"/>
+      </w:pPr>
+      <w:rPr>
+        <w:rFonts w:ascii="Wingdings" w:hAnsi="Wingdings" w:hint="default"/>
+      </w:rPr>
+    </w:lvl>
+  </w:abstractNum>
+  <w:abstractNum w:abstractNumId="32">
     <w:nsid w:val="5A8452F3"/>
     <w:multiLevelType w:val="hybridMultilevel"/>
     <w:tmpl w:val="04080342"/>
@@ -6495,7 +6343,7 @@
       </w:pPr>
     </w:lvl>
   </w:abstractNum>
-  <w:abstractNum w:abstractNumId="29">
+  <w:abstractNum w:abstractNumId="33">
     <w:nsid w:val="624D0212"/>
     <w:multiLevelType w:val="hybridMultilevel"/>
     <w:tmpl w:val="23C6D5B4"/>
@@ -6607,7 +6455,7 @@
       </w:rPr>
     </w:lvl>
   </w:abstractNum>
-  <w:abstractNum w:abstractNumId="30">
+  <w:abstractNum w:abstractNumId="34">
     <w:nsid w:val="640B5103"/>
     <w:multiLevelType w:val="multilevel"/>
     <w:tmpl w:val="A0AEB498"/>
@@ -6747,7 +6595,7 @@
       </w:rPr>
     </w:lvl>
   </w:abstractNum>
-  <w:abstractNum w:abstractNumId="31">
+  <w:abstractNum w:abstractNumId="35">
     <w:nsid w:val="6596783C"/>
     <w:multiLevelType w:val="multilevel"/>
     <w:tmpl w:val="A0AEB498"/>
@@ -6887,7 +6735,7 @@
       </w:rPr>
     </w:lvl>
   </w:abstractNum>
-  <w:abstractNum w:abstractNumId="32">
+  <w:abstractNum w:abstractNumId="36">
     <w:nsid w:val="67C66093"/>
     <w:multiLevelType w:val="hybridMultilevel"/>
     <w:tmpl w:val="B9E28A66"/>
@@ -7000,7 +6848,7 @@
       </w:pPr>
     </w:lvl>
   </w:abstractNum>
-  <w:abstractNum w:abstractNumId="33">
+  <w:abstractNum w:abstractNumId="37">
     <w:nsid w:val="690361FD"/>
     <w:multiLevelType w:val="hybridMultilevel"/>
     <w:tmpl w:val="4D66BE1C"/>
@@ -7116,7 +6964,7 @@
       </w:pPr>
     </w:lvl>
   </w:abstractNum>
-  <w:abstractNum w:abstractNumId="34">
+  <w:abstractNum w:abstractNumId="38">
     <w:nsid w:val="6DD6738F"/>
     <w:multiLevelType w:val="hybridMultilevel"/>
     <w:tmpl w:val="9C74815E"/>
@@ -7229,7 +7077,7 @@
       </w:pPr>
     </w:lvl>
   </w:abstractNum>
-  <w:abstractNum w:abstractNumId="35">
+  <w:abstractNum w:abstractNumId="39">
     <w:nsid w:val="6EC9581C"/>
     <w:multiLevelType w:val="hybridMultilevel"/>
     <w:tmpl w:val="F63AD3FE"/>
@@ -7369,7 +7217,7 @@
       </w:rPr>
     </w:lvl>
   </w:abstractNum>
-  <w:abstractNum w:abstractNumId="36">
+  <w:abstractNum w:abstractNumId="40">
     <w:nsid w:val="73A5534B"/>
     <w:multiLevelType w:val="hybridMultilevel"/>
     <w:tmpl w:val="E150652E"/>
@@ -7482,7 +7330,7 @@
       </w:pPr>
     </w:lvl>
   </w:abstractNum>
-  <w:abstractNum w:abstractNumId="37">
+  <w:abstractNum w:abstractNumId="41">
     <w:nsid w:val="78AB1077"/>
     <w:multiLevelType w:val="multilevel"/>
     <w:tmpl w:val="D46E2C78"/>
@@ -7631,7 +7479,7 @@
       </w:rPr>
     </w:lvl>
   </w:abstractNum>
-  <w:abstractNum w:abstractNumId="38">
+  <w:abstractNum w:abstractNumId="42">
     <w:nsid w:val="791F7A52"/>
     <w:multiLevelType w:val="hybridMultilevel"/>
     <w:tmpl w:val="B8E011A6"/>
@@ -7743,7 +7591,7 @@
       </w:rPr>
     </w:lvl>
   </w:abstractNum>
-  <w:abstractNum w:abstractNumId="39">
+  <w:abstractNum w:abstractNumId="43">
     <w:nsid w:val="7AA01F38"/>
     <w:multiLevelType w:val="hybridMultilevel"/>
     <w:tmpl w:val="2850DD6C"/>
@@ -7856,7 +7704,7 @@
       </w:rPr>
     </w:lvl>
   </w:abstractNum>
-  <w:abstractNum w:abstractNumId="40">
+  <w:abstractNum w:abstractNumId="44">
     <w:nsid w:val="7F3A2748"/>
     <w:multiLevelType w:val="multilevel"/>
     <w:tmpl w:val="753ABB92"/>
@@ -7994,127 +7842,139 @@
     </w:lvl>
   </w:abstractNum>
   <w:num w:numId="1">
-    <w:abstractNumId w:val="36"/>
+    <w:abstractNumId w:val="40"/>
   </w:num>
   <w:num w:numId="2">
-    <w:abstractNumId w:val="21"/>
+    <w:abstractNumId w:val="22"/>
   </w:num>
   <w:num w:numId="3">
     <w:abstractNumId w:val="0"/>
   </w:num>
   <w:num w:numId="4">
+    <w:abstractNumId w:val="16"/>
+  </w:num>
+  <w:num w:numId="5">
+    <w:abstractNumId w:val="44"/>
+  </w:num>
+  <w:num w:numId="6">
+    <w:abstractNumId w:val="24"/>
+  </w:num>
+  <w:num w:numId="7">
+    <w:abstractNumId w:val="35"/>
+  </w:num>
+  <w:num w:numId="8">
+    <w:abstractNumId w:val="29"/>
+  </w:num>
+  <w:num w:numId="9">
+    <w:abstractNumId w:val="34"/>
+  </w:num>
+  <w:num w:numId="10">
+    <w:abstractNumId w:val="37"/>
+  </w:num>
+  <w:num w:numId="11">
+    <w:abstractNumId w:val="41"/>
+  </w:num>
+  <w:num w:numId="12">
+    <w:abstractNumId w:val="21"/>
+  </w:num>
+  <w:num w:numId="13">
+    <w:abstractNumId w:val="38"/>
+  </w:num>
+  <w:num w:numId="14">
+    <w:abstractNumId w:val="30"/>
+  </w:num>
+  <w:num w:numId="15">
+    <w:abstractNumId w:val="36"/>
+  </w:num>
+  <w:num w:numId="16">
+    <w:abstractNumId w:val="19"/>
+  </w:num>
+  <w:num w:numId="17">
+    <w:abstractNumId w:val="25"/>
+  </w:num>
+  <w:num w:numId="18">
+    <w:abstractNumId w:val="13"/>
+  </w:num>
+  <w:num w:numId="19">
     <w:abstractNumId w:val="15"/>
   </w:num>
-  <w:num w:numId="5">
-    <w:abstractNumId w:val="40"/>
+  <w:num w:numId="20">
+    <w:abstractNumId w:val="27"/>
   </w:num>
-  <w:num w:numId="6">
+  <w:num w:numId="21">
+    <w:abstractNumId w:val="32"/>
+  </w:num>
+  <w:num w:numId="22">
+    <w:abstractNumId w:val="14"/>
+  </w:num>
+  <w:num w:numId="23">
+    <w:abstractNumId w:val="12"/>
+  </w:num>
+  <w:num w:numId="24">
+    <w:abstractNumId w:val="4"/>
+  </w:num>
+  <w:num w:numId="25">
     <w:abstractNumId w:val="23"/>
   </w:num>
-  <w:num w:numId="7">
-    <w:abstractNumId w:val="31"/>
+  <w:num w:numId="26">
+    <w:abstractNumId w:val="2"/>
   </w:num>
-  <w:num w:numId="8">
+  <w:num w:numId="27">
+    <w:abstractNumId w:val="39"/>
+  </w:num>
+  <w:num w:numId="28">
+    <w:abstractNumId w:val="9"/>
+  </w:num>
+  <w:num w:numId="29">
+    <w:abstractNumId w:val="17"/>
+  </w:num>
+  <w:num w:numId="30">
+    <w:abstractNumId w:val="6"/>
+  </w:num>
+  <w:num w:numId="31">
+    <w:abstractNumId w:val="8"/>
+  </w:num>
+  <w:num w:numId="32">
+    <w:abstractNumId w:val="20"/>
+  </w:num>
+  <w:num w:numId="33">
+    <w:abstractNumId w:val="18"/>
+  </w:num>
+  <w:num w:numId="34">
+    <w:abstractNumId w:val="33"/>
+  </w:num>
+  <w:num w:numId="35">
+    <w:abstractNumId w:val="42"/>
+  </w:num>
+  <w:num w:numId="36">
+    <w:abstractNumId w:val="11"/>
+  </w:num>
+  <w:num w:numId="37">
+    <w:abstractNumId w:val="10"/>
+  </w:num>
+  <w:num w:numId="38">
+    <w:abstractNumId w:val="7"/>
+  </w:num>
+  <w:num w:numId="39">
+    <w:abstractNumId w:val="43"/>
+  </w:num>
+  <w:num w:numId="40">
+    <w:abstractNumId w:val="5"/>
+  </w:num>
+  <w:num w:numId="41">
+    <w:abstractNumId w:val="3"/>
+  </w:num>
+  <w:num w:numId="42">
     <w:abstractNumId w:val="26"/>
   </w:num>
-  <w:num w:numId="9">
-    <w:abstractNumId w:val="30"/>
+  <w:num w:numId="43">
+    <w:abstractNumId w:val="1"/>
   </w:num>
-  <w:num w:numId="10">
-    <w:abstractNumId w:val="33"/>
-  </w:num>
-  <w:num w:numId="11">
-    <w:abstractNumId w:val="37"/>
-  </w:num>
-  <w:num w:numId="12">
-    <w:abstractNumId w:val="20"/>
-  </w:num>
-  <w:num w:numId="13">
-    <w:abstractNumId w:val="34"/>
-  </w:num>
-  <w:num w:numId="14">
-    <w:abstractNumId w:val="27"/>
-  </w:num>
-  <w:num w:numId="15">
-    <w:abstractNumId w:val="32"/>
-  </w:num>
-  <w:num w:numId="16">
-    <w:abstractNumId w:val="18"/>
-  </w:num>
-  <w:num w:numId="17">
-    <w:abstractNumId w:val="24"/>
-  </w:num>
-  <w:num w:numId="18">
-    <w:abstractNumId w:val="12"/>
-  </w:num>
-  <w:num w:numId="19">
-    <w:abstractNumId w:val="14"/>
-  </w:num>
-  <w:num w:numId="20">
-    <w:abstractNumId w:val="25"/>
-  </w:num>
-  <w:num w:numId="21">
+  <w:num w:numId="44">
     <w:abstractNumId w:val="28"/>
   </w:num>
-  <w:num w:numId="22">
-    <w:abstractNumId w:val="13"/>
-  </w:num>
-  <w:num w:numId="23">
-    <w:abstractNumId w:val="11"/>
-  </w:num>
-  <w:num w:numId="24">
-    <w:abstractNumId w:val="3"/>
-  </w:num>
-  <w:num w:numId="25">
-    <w:abstractNumId w:val="22"/>
-  </w:num>
-  <w:num w:numId="26">
-    <w:abstractNumId w:val="1"/>
-  </w:num>
-  <w:num w:numId="27">
-    <w:abstractNumId w:val="35"/>
-  </w:num>
-  <w:num w:numId="28">
-    <w:abstractNumId w:val="8"/>
-  </w:num>
-  <w:num w:numId="29">
-    <w:abstractNumId w:val="16"/>
-  </w:num>
-  <w:num w:numId="30">
-    <w:abstractNumId w:val="5"/>
-  </w:num>
-  <w:num w:numId="31">
-    <w:abstractNumId w:val="7"/>
-  </w:num>
-  <w:num w:numId="32">
-    <w:abstractNumId w:val="19"/>
-  </w:num>
-  <w:num w:numId="33">
-    <w:abstractNumId w:val="17"/>
-  </w:num>
-  <w:num w:numId="34">
-    <w:abstractNumId w:val="29"/>
-  </w:num>
-  <w:num w:numId="35">
-    <w:abstractNumId w:val="38"/>
-  </w:num>
-  <w:num w:numId="36">
-    <w:abstractNumId w:val="10"/>
-  </w:num>
-  <w:num w:numId="37">
-    <w:abstractNumId w:val="9"/>
-  </w:num>
-  <w:num w:numId="38">
-    <w:abstractNumId w:val="6"/>
-  </w:num>
-  <w:num w:numId="39">
-    <w:abstractNumId w:val="39"/>
-  </w:num>
-  <w:num w:numId="40">
-    <w:abstractNumId w:val="4"/>
-  </w:num>
-  <w:num w:numId="41">
-    <w:abstractNumId w:val="2"/>
+  <w:num w:numId="45">
+    <w:abstractNumId w:val="31"/>
   </w:num>
 </w:numbering>
 </file>

</xml_diff>

<commit_message>
updated sad with info about search
</commit_message>
<xml_diff>
--- a/System Architecture Document 1.0.docx
+++ b/System Architecture Document 1.0.docx
@@ -103,8 +103,19 @@
           <w:sz w:val="40"/>
           <w:szCs w:val="40"/>
         </w:rPr>
-        <w:t>Domstolsverket – lagrummet.se</w:t>
-      </w:r>
+        <w:t xml:space="preserve">Domstolsverket – </w:t>
+      </w:r>
+      <w:proofErr w:type="spellStart"/>
+      <w:r>
+        <w:rPr>
+          <w:rFonts w:ascii="Trebuchet MS" w:hAnsi="Trebuchet MS"/>
+          <w:color w:val="FFFFFF"/>
+          <w:sz w:val="40"/>
+          <w:szCs w:val="40"/>
+        </w:rPr>
+        <w:t>lagrummet.se</w:t>
+      </w:r>
+      <w:proofErr w:type="spellEnd"/>
     </w:p>
     <w:p>
       <w:pPr>
@@ -157,8 +168,45 @@
           <w:sz w:val="64"/>
           <w:szCs w:val="64"/>
         </w:rPr>
-        <w:t>System Architecture Document</w:t>
-      </w:r>
+        <w:t xml:space="preserve">System </w:t>
+      </w:r>
+      <w:proofErr w:type="spellStart"/>
+      <w:r>
+        <w:rPr>
+          <w:rFonts w:ascii="Trebuchet MS" w:hAnsi="Trebuchet MS" w:cs="Trebuchet MS"/>
+          <w:b/>
+          <w:bCs/>
+          <w:color w:val="FFFFFF"/>
+          <w:sz w:val="64"/>
+          <w:szCs w:val="64"/>
+        </w:rPr>
+        <w:t>Architecture</w:t>
+      </w:r>
+      <w:proofErr w:type="spellEnd"/>
+      <w:r>
+        <w:rPr>
+          <w:rFonts w:ascii="Trebuchet MS" w:hAnsi="Trebuchet MS" w:cs="Trebuchet MS"/>
+          <w:b/>
+          <w:bCs/>
+          <w:color w:val="FFFFFF"/>
+          <w:sz w:val="64"/>
+          <w:szCs w:val="64"/>
+        </w:rPr>
+        <w:t xml:space="preserve"> </w:t>
+      </w:r>
+      <w:proofErr w:type="spellStart"/>
+      <w:r>
+        <w:rPr>
+          <w:rFonts w:ascii="Trebuchet MS" w:hAnsi="Trebuchet MS" w:cs="Trebuchet MS"/>
+          <w:b/>
+          <w:bCs/>
+          <w:color w:val="FFFFFF"/>
+          <w:sz w:val="64"/>
+          <w:szCs w:val="64"/>
+        </w:rPr>
+        <w:t>Document</w:t>
+      </w:r>
+      <w:proofErr w:type="spellEnd"/>
     </w:p>
     <w:p>
       <w:pPr>
@@ -194,8 +242,21 @@
           <w:sz w:val="44"/>
           <w:szCs w:val="44"/>
         </w:rPr>
-        <w:t>Översikt över lagrummet.se</w:t>
-      </w:r>
+        <w:t xml:space="preserve">Översikt över </w:t>
+      </w:r>
+      <w:proofErr w:type="spellStart"/>
+      <w:r>
+        <w:rPr>
+          <w:rFonts w:ascii="Trebuchet MS" w:hAnsi="Trebuchet MS" w:cs="Trebuchet MS"/>
+          <w:b/>
+          <w:bCs/>
+          <w:color w:val="FFFFFF"/>
+          <w:sz w:val="44"/>
+          <w:szCs w:val="44"/>
+        </w:rPr>
+        <w:t>lagrummet.se</w:t>
+      </w:r>
+      <w:proofErr w:type="spellEnd"/>
     </w:p>
     <w:p>
       <w:pPr>
@@ -423,7 +484,15 @@
       <w:bookmarkStart w:id="9" w:name="_Toc24888362"/>
       <w:bookmarkStart w:id="10" w:name="_Toc26859341"/>
       <w:r>
-        <w:t>Syftet med det här dokumentet är att vara ett komplement till kodbasen för lagrummet.se för att kunna förklara hur systemet fungerar. Det beskriver den grundläggande systemarkitekturen, den teknik och de komponenter som används samt hur de är integrerade.</w:t>
+        <w:t xml:space="preserve">Syftet med det här dokumentet är att vara ett komplement till kodbasen för </w:t>
+      </w:r>
+      <w:proofErr w:type="spellStart"/>
+      <w:r>
+        <w:t>lagrummet.se</w:t>
+      </w:r>
+      <w:proofErr w:type="spellEnd"/>
+      <w:r>
+        <w:t xml:space="preserve"> för att kunna förklara hur systemet fungerar. Det beskriver den grundläggande systemarkitekturen, den teknik och de komponenter som används samt hur de är integrerade.</w:t>
       </w:r>
     </w:p>
     <w:p>
@@ -2182,7 +2251,23 @@
     </w:p>
     <w:p>
       <w:r>
-        <w:t>Domstolsverket (DsV) har beslutat att skapa en webbplats, lagrummet.se, där medborgare och rättskunniga ska kunna söka i den svenska rättsinformationen. En grundläggande tankegång som genomsyrar hela projektet är att</w:t>
+        <w:t>Domstolsverket (</w:t>
+      </w:r>
+      <w:proofErr w:type="spellStart"/>
+      <w:r>
+        <w:t>DsV</w:t>
+      </w:r>
+      <w:proofErr w:type="spellEnd"/>
+      <w:r>
+        <w:t xml:space="preserve">) har beslutat att skapa en webbplats, </w:t>
+      </w:r>
+      <w:proofErr w:type="spellStart"/>
+      <w:r>
+        <w:t>lagrummet.se</w:t>
+      </w:r>
+      <w:proofErr w:type="spellEnd"/>
+      <w:r>
+        <w:t>, där medborgare och rättskunniga ska kunna söka i den svenska rättsinformationen. En grundläggande tankegång som genomsyrar hela projektet är att</w:t>
       </w:r>
     </w:p>
     <w:p>
@@ -2221,25 +2306,61 @@
       <w:bookmarkStart w:id="17" w:name="_Toc24888246"/>
       <w:bookmarkStart w:id="18" w:name="_Toc24888365"/>
       <w:bookmarkStart w:id="19" w:name="_Toc26859344"/>
-      <w:r>
-        <w:t>Lagrummet.se är byggt som en standardbaserad webbplats i det Groo</w:t>
-      </w:r>
-      <w:r>
-        <w:t>vy-baserade MVC-ramverket Grails</w:t>
-      </w:r>
+      <w:proofErr w:type="spellStart"/>
+      <w:r>
+        <w:t>Lagrummet.se</w:t>
+      </w:r>
+      <w:proofErr w:type="spellEnd"/>
+      <w:r>
+        <w:t xml:space="preserve"> är byggt som en standardbaserad webbplats i det </w:t>
+      </w:r>
+      <w:proofErr w:type="spellStart"/>
+      <w:r>
+        <w:t>Groo</w:t>
+      </w:r>
+      <w:r>
+        <w:t>vy-baserade</w:t>
+      </w:r>
+      <w:proofErr w:type="spellEnd"/>
+      <w:r>
+        <w:t xml:space="preserve"> MVC-ramverket </w:t>
+      </w:r>
+      <w:proofErr w:type="spellStart"/>
+      <w:r>
+        <w:t>Grails</w:t>
+      </w:r>
+      <w:proofErr w:type="spellEnd"/>
       <w:r>
         <w:t xml:space="preserve">. I grunden är </w:t>
       </w:r>
       <w:r>
-        <w:t>nya lagrummet.se</w:t>
-      </w:r>
-      <w:r>
-        <w:t xml:space="preserve"> ett skräddarsytt CMS-system anpassat för att sömlöst kunna söka och visa information från Rättsdatalagret (RDL).</w:t>
-      </w:r>
-    </w:p>
-    <w:p>
-      <w:r>
-        <w:t xml:space="preserve">Groovy är ett </w:t>
+        <w:t xml:space="preserve">nya </w:t>
+      </w:r>
+      <w:proofErr w:type="spellStart"/>
+      <w:r>
+        <w:t>lagrummet.se</w:t>
+      </w:r>
+      <w:proofErr w:type="spellEnd"/>
+      <w:r>
+        <w:t xml:space="preserve"> ett skräddarsytt </w:t>
+      </w:r>
+      <w:proofErr w:type="spellStart"/>
+      <w:r>
+        <w:t>CMS-system</w:t>
+      </w:r>
+      <w:proofErr w:type="spellEnd"/>
+      <w:r>
+        <w:t xml:space="preserve"> anpassat för att sömlöst kunna söka och visa information från Rättsdatalagret (RDL).</w:t>
+      </w:r>
+    </w:p>
+    <w:p>
+      <w:proofErr w:type="spellStart"/>
+      <w:r>
+        <w:t>Groovy</w:t>
+      </w:r>
+      <w:proofErr w:type="spellEnd"/>
+      <w:r>
+        <w:t xml:space="preserve"> är ett </w:t>
       </w:r>
       <w:r>
         <w:t>objektorienterat</w:t>
@@ -2247,9 +2368,11 @@
       <w:r>
         <w:t xml:space="preserve">, </w:t>
       </w:r>
+      <w:proofErr w:type="spellStart"/>
       <w:r>
         <w:t>scriptat</w:t>
       </w:r>
+      <w:proofErr w:type="spellEnd"/>
       <w:r>
         <w:t xml:space="preserve"> språk som körs på Java-plattformen. </w:t>
       </w:r>
@@ -2263,18 +2386,39 @@
         <w:t xml:space="preserve">, men </w:t>
       </w:r>
       <w:r>
-        <w:t>ren Groovy är ofta mycket effek</w:t>
+        <w:t xml:space="preserve">ren </w:t>
+      </w:r>
+      <w:proofErr w:type="spellStart"/>
+      <w:r>
+        <w:t>Groovy</w:t>
+      </w:r>
+      <w:proofErr w:type="spellEnd"/>
+      <w:r>
+        <w:t xml:space="preserve"> är ofta mycket effek</w:t>
       </w:r>
       <w:r>
         <w:t>tivare, kompaktare och mer lättöverskådligt.</w:t>
       </w:r>
     </w:p>
     <w:p>
-      <w:r>
-        <w:t>Grails bygger på konvention över konfiguration, det betyder att MVC-modellen</w:t>
-      </w:r>
-      <w:r>
-        <w:t xml:space="preserve"> (Model-View-Controller)</w:t>
+      <w:proofErr w:type="spellStart"/>
+      <w:r>
+        <w:t>Grails</w:t>
+      </w:r>
+      <w:proofErr w:type="spellEnd"/>
+      <w:r>
+        <w:t xml:space="preserve"> bygger på konvention över konfiguration, det betyder att MVC-modellen</w:t>
+      </w:r>
+      <w:r>
+        <w:t xml:space="preserve"> (</w:t>
+      </w:r>
+      <w:proofErr w:type="spellStart"/>
+      <w:r>
+        <w:t>Model-View-Controller</w:t>
+      </w:r>
+      <w:proofErr w:type="spellEnd"/>
+      <w:r>
+        <w:t>)</w:t>
       </w:r>
       <w:r>
         <w:t xml:space="preserve"> definieras i en namn- och </w:t>
@@ -2285,8 +2429,37 @@
       <w:r>
         <w:t xml:space="preserve"> Domänobjekt skapas och lagras i en </w:t>
       </w:r>
-      <w:r>
-        <w:t xml:space="preserve">ORM-modell (Object Relational Mapping) </w:t>
+      <w:proofErr w:type="spellStart"/>
+      <w:r>
+        <w:t>ORM-modell</w:t>
+      </w:r>
+      <w:proofErr w:type="spellEnd"/>
+      <w:r>
+        <w:t xml:space="preserve"> (</w:t>
+      </w:r>
+      <w:proofErr w:type="spellStart"/>
+      <w:r>
+        <w:t>Object</w:t>
+      </w:r>
+      <w:proofErr w:type="spellEnd"/>
+      <w:r>
+        <w:t xml:space="preserve"> </w:t>
+      </w:r>
+      <w:proofErr w:type="spellStart"/>
+      <w:r>
+        <w:t>Relational</w:t>
+      </w:r>
+      <w:proofErr w:type="spellEnd"/>
+      <w:r>
+        <w:t xml:space="preserve"> </w:t>
+      </w:r>
+      <w:proofErr w:type="spellStart"/>
+      <w:r>
+        <w:t>Mapping</w:t>
+      </w:r>
+      <w:proofErr w:type="spellEnd"/>
+      <w:r>
+        <w:t xml:space="preserve">) </w:t>
       </w:r>
       <w:r>
         <w:t>som automatiskt hanterar relationer</w:t>
@@ -2324,7 +2497,31 @@
     </w:p>
     <w:p>
       <w:r>
-        <w:t xml:space="preserve">Systemet driftsätts som en vanlig Java-webbapplikation (man producerar en .war-fil) som man sedan kör i en applikationsserver, förutom denna server behövs det endast tillgång till en sql-databas. Det gör att driftsmiljön är </w:t>
+        <w:t xml:space="preserve">Systemet driftsätts som en vanlig Java-webbapplikation (man producerar </w:t>
+      </w:r>
+      <w:proofErr w:type="gramStart"/>
+      <w:r>
+        <w:t>en .</w:t>
+      </w:r>
+      <w:proofErr w:type="spellStart"/>
+      <w:r>
+        <w:t>war</w:t>
+      </w:r>
+      <w:proofErr w:type="gramEnd"/>
+      <w:r>
+        <w:t>-fil</w:t>
+      </w:r>
+      <w:proofErr w:type="spellEnd"/>
+      <w:r>
+        <w:t xml:space="preserve">) som man sedan kör i en applikationsserver, förutom denna server behövs det endast tillgång till en </w:t>
+      </w:r>
+      <w:proofErr w:type="spellStart"/>
+      <w:r>
+        <w:t>sql-databas</w:t>
+      </w:r>
+      <w:proofErr w:type="spellEnd"/>
+      <w:r>
+        <w:t xml:space="preserve">. Det gör att driftsmiljön är </w:t>
       </w:r>
       <w:r>
         <w:t>mycket flexibel och kan placeras på många olika typer av lösningar, allt från dedikerade servrar till virtuella maskiner och olika typer av molnlösningar.</w:t>
@@ -2343,8 +2540,13 @@
           <w:numId w:val="43"/>
         </w:numPr>
       </w:pPr>
-      <w:r>
-        <w:t>Grails 1.3.7</w:t>
+      <w:proofErr w:type="spellStart"/>
+      <w:r>
+        <w:t>Grails</w:t>
+      </w:r>
+      <w:proofErr w:type="spellEnd"/>
+      <w:r>
+        <w:t xml:space="preserve"> 1.3.7</w:t>
       </w:r>
     </w:p>
     <w:p>
@@ -2368,7 +2570,23 @@
         </w:numPr>
       </w:pPr>
       <w:r>
-        <w:t>Spring Security Core 1.2.1</w:t>
+        <w:t xml:space="preserve">Spring </w:t>
+      </w:r>
+      <w:proofErr w:type="spellStart"/>
+      <w:r>
+        <w:t>Security</w:t>
+      </w:r>
+      <w:proofErr w:type="spellEnd"/>
+      <w:r>
+        <w:t xml:space="preserve"> </w:t>
+      </w:r>
+      <w:proofErr w:type="spellStart"/>
+      <w:r>
+        <w:t>Core</w:t>
+      </w:r>
+      <w:proofErr w:type="spellEnd"/>
+      <w:r>
+        <w:t xml:space="preserve"> 1.2.1</w:t>
       </w:r>
     </w:p>
     <w:p>
@@ -2379,8 +2597,21 @@
           <w:numId w:val="43"/>
         </w:numPr>
       </w:pPr>
-      <w:r>
-        <w:t>Grails Searchable 0.6.3</w:t>
+      <w:proofErr w:type="spellStart"/>
+      <w:r>
+        <w:t>Grails</w:t>
+      </w:r>
+      <w:proofErr w:type="spellEnd"/>
+      <w:r>
+        <w:t xml:space="preserve"> </w:t>
+      </w:r>
+      <w:proofErr w:type="spellStart"/>
+      <w:r>
+        <w:t>Searchable</w:t>
+      </w:r>
+      <w:proofErr w:type="spellEnd"/>
+      <w:r>
+        <w:t xml:space="preserve"> 0.6.3</w:t>
       </w:r>
     </w:p>
     <w:p>
@@ -2391,8 +2622,13 @@
           <w:numId w:val="43"/>
         </w:numPr>
       </w:pPr>
-      <w:r>
-        <w:t>Grails Mail 1.0</w:t>
+      <w:proofErr w:type="spellStart"/>
+      <w:r>
+        <w:t>Grails</w:t>
+      </w:r>
+      <w:proofErr w:type="spellEnd"/>
+      <w:r>
+        <w:t xml:space="preserve"> Mail 1.0</w:t>
       </w:r>
     </w:p>
     <w:p>
@@ -2403,8 +2639,13 @@
           <w:numId w:val="43"/>
         </w:numPr>
       </w:pPr>
-      <w:r>
-        <w:t>jQuery 1.6.1.1</w:t>
+      <w:proofErr w:type="spellStart"/>
+      <w:r>
+        <w:t>jQuery</w:t>
+      </w:r>
+      <w:proofErr w:type="spellEnd"/>
+      <w:r>
+        <w:t xml:space="preserve"> 1.6.1.1</w:t>
       </w:r>
     </w:p>
     <w:p>
@@ -2415,28 +2656,93 @@
           <w:numId w:val="43"/>
         </w:numPr>
       </w:pPr>
-      <w:r>
-        <w:t>TinyMCE  3.4.4</w:t>
+      <w:proofErr w:type="spellStart"/>
+      <w:proofErr w:type="gramStart"/>
+      <w:r>
+        <w:t>TinyMCE</w:t>
+      </w:r>
+      <w:proofErr w:type="spellEnd"/>
+      <w:r>
+        <w:t xml:space="preserve">  3</w:t>
+      </w:r>
+      <w:proofErr w:type="gramEnd"/>
+      <w:r>
+        <w:t>.4.4</w:t>
       </w:r>
     </w:p>
     <w:p>
       <w:pPr>
         <w:pStyle w:val="Heading1"/>
       </w:pPr>
-      <w:bookmarkStart w:id="20" w:name="_Toc307919198"/>
-      <w:bookmarkStart w:id="21" w:name="_Toc321815094"/>
+      <w:bookmarkStart w:id="20" w:name="_Toc321815094"/>
+      <w:bookmarkStart w:id="21" w:name="_Toc307919198"/>
+      <w:proofErr w:type="spellStart"/>
       <w:r>
         <w:lastRenderedPageBreak/>
-        <w:t>Grails – Convention over configuration</w:t>
-      </w:r>
-      <w:bookmarkEnd w:id="21"/>
-    </w:p>
-    <w:p>
-      <w:r>
-        <w:t>Grails använder sig av ett system där placering och namngivning av filer används i så stor utsträckning som möjligt ist</w:t>
-      </w:r>
-      <w:r>
-        <w:t>ället för konfigurationsfiler. Domänobjekt skapas och lagras i en modell vid namn GORM (Grails Object Relational Mapping), mer om hur det fungerar finns att läsa i dokumentationen till Grails 1.3.7. De viktigaste katalogerna för MVC-modellen är</w:t>
+        <w:t>Grails</w:t>
+      </w:r>
+      <w:proofErr w:type="spellEnd"/>
+      <w:r>
+        <w:t xml:space="preserve"> – Convention over </w:t>
+      </w:r>
+      <w:proofErr w:type="spellStart"/>
+      <w:r>
+        <w:t>configuration</w:t>
+      </w:r>
+      <w:bookmarkEnd w:id="20"/>
+      <w:proofErr w:type="spellEnd"/>
+    </w:p>
+    <w:p>
+      <w:proofErr w:type="spellStart"/>
+      <w:r>
+        <w:t>Grails</w:t>
+      </w:r>
+      <w:proofErr w:type="spellEnd"/>
+      <w:r>
+        <w:t xml:space="preserve"> använder sig av ett system där placering och namngivning av filer används i så stor utsträckning som möjligt ist</w:t>
+      </w:r>
+      <w:r>
+        <w:t>ället för konfigurationsfiler. Domänobjekt skapas och lagras i en modell vid namn GORM (</w:t>
+      </w:r>
+      <w:proofErr w:type="spellStart"/>
+      <w:r>
+        <w:t>Grails</w:t>
+      </w:r>
+      <w:proofErr w:type="spellEnd"/>
+      <w:r>
+        <w:t xml:space="preserve"> </w:t>
+      </w:r>
+      <w:proofErr w:type="spellStart"/>
+      <w:r>
+        <w:t>Object</w:t>
+      </w:r>
+      <w:proofErr w:type="spellEnd"/>
+      <w:r>
+        <w:t xml:space="preserve"> </w:t>
+      </w:r>
+      <w:proofErr w:type="spellStart"/>
+      <w:r>
+        <w:t>Relational</w:t>
+      </w:r>
+      <w:proofErr w:type="spellEnd"/>
+      <w:r>
+        <w:t xml:space="preserve"> </w:t>
+      </w:r>
+      <w:proofErr w:type="spellStart"/>
+      <w:r>
+        <w:t>Mapping</w:t>
+      </w:r>
+      <w:proofErr w:type="spellEnd"/>
+      <w:r>
+        <w:t xml:space="preserve">), mer om hur det fungerar finns att läsa i dokumentationen till </w:t>
+      </w:r>
+      <w:proofErr w:type="spellStart"/>
+      <w:r>
+        <w:t>Grails</w:t>
+      </w:r>
+      <w:proofErr w:type="spellEnd"/>
+      <w:r>
+        <w:t xml:space="preserve"> 1.3.7. De viktigaste katalogerna för MVC-modellen är</w:t>
       </w:r>
     </w:p>
     <w:p>
@@ -2451,11 +2757,32 @@
         <w:rPr>
           <w:rFonts w:ascii="Courier New" w:hAnsi="Courier New" w:cs="Courier New"/>
         </w:rPr>
-        <w:t>/grails-app/domain</w:t>
-      </w:r>
-      <w:r>
-        <w:t>, varje domänobjekt sparas i en egen .groovy-fil</w:t>
-      </w:r>
+        <w:t>/</w:t>
+      </w:r>
+      <w:proofErr w:type="spellStart"/>
+      <w:r>
+        <w:rPr>
+          <w:rFonts w:ascii="Courier New" w:hAnsi="Courier New" w:cs="Courier New"/>
+        </w:rPr>
+        <w:t>grails-app/domain</w:t>
+      </w:r>
+      <w:proofErr w:type="spellEnd"/>
+      <w:r>
+        <w:t xml:space="preserve">, varje domänobjekt sparas i en </w:t>
+      </w:r>
+      <w:proofErr w:type="gramStart"/>
+      <w:r>
+        <w:t>egen .</w:t>
+      </w:r>
+      <w:proofErr w:type="spellStart"/>
+      <w:r>
+        <w:t>groovy</w:t>
+      </w:r>
+      <w:proofErr w:type="gramEnd"/>
+      <w:r>
+        <w:t>-fil</w:t>
+      </w:r>
+      <w:proofErr w:type="spellEnd"/>
     </w:p>
     <w:p>
       <w:pPr>
@@ -2471,6 +2798,7 @@
         </w:rPr>
         <w:t>/</w:t>
       </w:r>
+      <w:proofErr w:type="spellStart"/>
       <w:r>
         <w:rPr>
           <w:rFonts w:ascii="Courier New" w:hAnsi="Courier New" w:cs="Courier New"/>
@@ -2483,6 +2811,7 @@
         </w:rPr>
         <w:t>/controllers</w:t>
       </w:r>
+      <w:proofErr w:type="spellEnd"/>
       <w:r>
         <w:t>, controller till varje domänobjekt</w:t>
       </w:r>
@@ -2490,11 +2819,16 @@
         <w:t xml:space="preserve"> </w:t>
       </w:r>
       <w:r>
-        <w:t>ligger i Domänobjekt</w:t>
+        <w:t xml:space="preserve">ligger i </w:t>
+      </w:r>
+      <w:proofErr w:type="spellStart"/>
+      <w:r>
+        <w:t>Domänobjekt</w:t>
       </w:r>
       <w:r>
         <w:t>Controller.groovy</w:t>
       </w:r>
+      <w:proofErr w:type="spellEnd"/>
     </w:p>
     <w:p>
       <w:pPr>
@@ -2508,24 +2842,74 @@
         <w:rPr>
           <w:rFonts w:ascii="Courier New" w:hAnsi="Courier New" w:cs="Courier New"/>
         </w:rPr>
-        <w:t>/grails-app/views</w:t>
-      </w:r>
-      <w:r>
-        <w:t>, varje controller har i sin tur en egen katalog under /views med vyer som matchar till de olika actions som finns i controllern</w:t>
-      </w:r>
-    </w:p>
-    <w:p>
-      <w:r>
-        <w:t xml:space="preserve">Det finns fler kataloger av intresse, bland annat under </w:t>
-      </w:r>
+        <w:t>/</w:t>
+      </w:r>
+      <w:proofErr w:type="spellStart"/>
       <w:r>
         <w:rPr>
           <w:rFonts w:ascii="Courier New" w:hAnsi="Courier New" w:cs="Courier New"/>
         </w:rPr>
-        <w:t>/web-app</w:t>
-      </w:r>
-      <w:r>
-        <w:t xml:space="preserve"> där bilder, css och JavaScript till vyerna ligger.</w:t>
+        <w:t>grails-app/views</w:t>
+      </w:r>
+      <w:proofErr w:type="spellEnd"/>
+      <w:r>
+        <w:t xml:space="preserve">, varje controller har i sin tur en egen katalog </w:t>
+      </w:r>
+      <w:proofErr w:type="gramStart"/>
+      <w:r>
+        <w:t>under /</w:t>
+      </w:r>
+      <w:proofErr w:type="spellStart"/>
+      <w:r>
+        <w:t>views</w:t>
+      </w:r>
+      <w:proofErr w:type="spellEnd"/>
+      <w:proofErr w:type="gramEnd"/>
+      <w:r>
+        <w:t xml:space="preserve"> med vyer som matchar till de olika </w:t>
+      </w:r>
+      <w:proofErr w:type="spellStart"/>
+      <w:r>
+        <w:t>actions</w:t>
+      </w:r>
+      <w:proofErr w:type="spellEnd"/>
+      <w:r>
+        <w:t xml:space="preserve"> som finns i controllern</w:t>
+      </w:r>
+    </w:p>
+    <w:p>
+      <w:r>
+        <w:t xml:space="preserve">Det finns fler kataloger av intresse, bland annat </w:t>
+      </w:r>
+      <w:proofErr w:type="gramStart"/>
+      <w:r>
+        <w:t xml:space="preserve">under </w:t>
+      </w:r>
+      <w:r>
+        <w:rPr>
+          <w:rFonts w:ascii="Courier New" w:hAnsi="Courier New" w:cs="Courier New"/>
+        </w:rPr>
+        <w:t>/</w:t>
+      </w:r>
+      <w:proofErr w:type="spellStart"/>
+      <w:r>
+        <w:rPr>
+          <w:rFonts w:ascii="Courier New" w:hAnsi="Courier New" w:cs="Courier New"/>
+        </w:rPr>
+        <w:t>web-app</w:t>
+      </w:r>
+      <w:proofErr w:type="spellEnd"/>
+      <w:proofErr w:type="gramEnd"/>
+      <w:r>
+        <w:t xml:space="preserve"> där bilder, </w:t>
+      </w:r>
+      <w:proofErr w:type="spellStart"/>
+      <w:r>
+        <w:t>css</w:t>
+      </w:r>
+      <w:proofErr w:type="spellEnd"/>
+      <w:r>
+        <w:t xml:space="preserve"> och JavaScript till vyerna ligger.</w:t>
       </w:r>
     </w:p>
     <w:p>
@@ -2536,7 +2920,19 @@
         <w:t xml:space="preserve">den generella uppbyggnaden kring konvention </w:t>
       </w:r>
       <w:r>
-        <w:t xml:space="preserve">finns det ett par tillfällen när man behöver skriva och definiera konfigueringar explicit och till det finns det ett par filer som ligger under mappen </w:t>
+        <w:t xml:space="preserve">finns det ett par tillfällen när man behöver skriva och definiera </w:t>
+      </w:r>
+      <w:proofErr w:type="spellStart"/>
+      <w:r>
+        <w:t>konfigueringar</w:t>
+      </w:r>
+      <w:proofErr w:type="spellEnd"/>
+      <w:r>
+        <w:t xml:space="preserve"> explicit och till det finns det ett par filer som ligger under </w:t>
+      </w:r>
+      <w:proofErr w:type="gramStart"/>
+      <w:r>
+        <w:t xml:space="preserve">mappen </w:t>
       </w:r>
       <w:r>
         <w:rPr>
@@ -2544,8 +2940,27 @@
           <w:sz w:val="22"/>
           <w:szCs w:val="22"/>
         </w:rPr>
-        <w:t>/grails-app/conf</w:t>
-      </w:r>
+        <w:t>/</w:t>
+      </w:r>
+      <w:proofErr w:type="spellStart"/>
+      <w:r>
+        <w:rPr>
+          <w:rFonts w:ascii="Courier New" w:hAnsi="Courier New" w:cs="Courier New"/>
+          <w:sz w:val="22"/>
+          <w:szCs w:val="22"/>
+        </w:rPr>
+        <w:t>grails-app</w:t>
+      </w:r>
+      <w:proofErr w:type="gramEnd"/>
+      <w:r>
+        <w:rPr>
+          <w:rFonts w:ascii="Courier New" w:hAnsi="Courier New" w:cs="Courier New"/>
+          <w:sz w:val="22"/>
+          <w:szCs w:val="22"/>
+        </w:rPr>
+        <w:t>/conf</w:t>
+      </w:r>
+      <w:proofErr w:type="spellEnd"/>
       <w:r>
         <w:t>.  I samtliga dessa filer kan man särskilja på konfigurationer i olika målmiljöer (utveckling, test och produktion).</w:t>
       </w:r>
@@ -2558,15 +2973,38 @@
           <w:numId w:val="45"/>
         </w:numPr>
       </w:pPr>
+      <w:proofErr w:type="spellStart"/>
       <w:r>
         <w:rPr>
           <w:rFonts w:ascii="Courier New" w:hAnsi="Courier New" w:cs="Courier New"/>
         </w:rPr>
         <w:t>UrlMappings.groovy</w:t>
       </w:r>
-      <w:r>
-        <w:t xml:space="preserve"> definierar hur url’er mappas mot controllers och actions</w:t>
-      </w:r>
+      <w:proofErr w:type="spellEnd"/>
+      <w:r>
+        <w:t xml:space="preserve"> definierar hur </w:t>
+      </w:r>
+      <w:proofErr w:type="spellStart"/>
+      <w:r>
+        <w:t>url’er</w:t>
+      </w:r>
+      <w:proofErr w:type="spellEnd"/>
+      <w:r>
+        <w:t xml:space="preserve"> </w:t>
+      </w:r>
+      <w:proofErr w:type="spellStart"/>
+      <w:r>
+        <w:t>mappas</w:t>
+      </w:r>
+      <w:proofErr w:type="spellEnd"/>
+      <w:r>
+        <w:t xml:space="preserve"> mot controllers och </w:t>
+      </w:r>
+      <w:proofErr w:type="spellStart"/>
+      <w:r>
+        <w:t>actions</w:t>
+      </w:r>
+      <w:proofErr w:type="spellEnd"/>
     </w:p>
     <w:p>
       <w:pPr>
@@ -2576,12 +3014,14 @@
           <w:numId w:val="45"/>
         </w:numPr>
       </w:pPr>
+      <w:proofErr w:type="spellStart"/>
       <w:r>
         <w:rPr>
           <w:rFonts w:ascii="Courier New" w:hAnsi="Courier New" w:cs="Courier New"/>
         </w:rPr>
         <w:t>Bootstrap.groovy</w:t>
       </w:r>
+      <w:proofErr w:type="spellEnd"/>
       <w:r>
         <w:t xml:space="preserve"> skapar data till en ren start av applikationen som till exempel sidor och användare</w:t>
       </w:r>
@@ -2594,8 +3034,13 @@
           <w:numId w:val="45"/>
         </w:numPr>
       </w:pPr>
-      <w:r>
-        <w:t>DataSource.groovy tillhandahåller inställningar för databasen, användarnamn och lösenord för produktion finns dock i en extern konfigurationsfil som inte versionshanteras</w:t>
+      <w:proofErr w:type="spellStart"/>
+      <w:r>
+        <w:t>DataSource.groovy</w:t>
+      </w:r>
+      <w:proofErr w:type="spellEnd"/>
+      <w:r>
+        <w:t xml:space="preserve"> tillhandahåller inställningar för databasen, användarnamn och lösenord för produktion finns dock i en extern konfigurationsfil som inte versionshanteras</w:t>
       </w:r>
     </w:p>
     <w:p>
@@ -2606,14 +3051,43 @@
           <w:numId w:val="45"/>
         </w:numPr>
       </w:pPr>
+      <w:proofErr w:type="spellStart"/>
       <w:r>
         <w:rPr>
           <w:rFonts w:ascii="Courier New" w:hAnsi="Courier New" w:cs="Courier New"/>
         </w:rPr>
-        <w:t>Config.groovy</w:t>
-      </w:r>
-      <w:r>
-        <w:t xml:space="preserve">  har hand om applikations-generella konfigurationer och specifika inställningar för lagrummet.se . Den externa konfigurationsfilen för produktionsmiljön definieras även här</w:t>
+        <w:t>Config.</w:t>
+      </w:r>
+      <w:proofErr w:type="gramStart"/>
+      <w:r>
+        <w:rPr>
+          <w:rFonts w:ascii="Courier New" w:hAnsi="Courier New" w:cs="Courier New"/>
+        </w:rPr>
+        <w:t>groovy</w:t>
+      </w:r>
+      <w:proofErr w:type="spellEnd"/>
+      <w:r>
+        <w:t xml:space="preserve">  har</w:t>
+      </w:r>
+      <w:proofErr w:type="gramEnd"/>
+      <w:r>
+        <w:t xml:space="preserve"> hand om </w:t>
+      </w:r>
+      <w:proofErr w:type="spellStart"/>
+      <w:r>
+        <w:t>applikations-generella</w:t>
+      </w:r>
+      <w:proofErr w:type="spellEnd"/>
+      <w:r>
+        <w:t xml:space="preserve"> konfigurationer och specifika inställningar för </w:t>
+      </w:r>
+      <w:proofErr w:type="spellStart"/>
+      <w:r>
+        <w:t>lagrummet.se</w:t>
+      </w:r>
+      <w:proofErr w:type="spellEnd"/>
+      <w:r>
+        <w:t xml:space="preserve"> . Den externa konfigurationsfilen för produktionsmiljön definieras även här</w:t>
       </w:r>
     </w:p>
     <w:p>
@@ -2621,16 +3095,45 @@
         <w:pStyle w:val="Heading1"/>
       </w:pPr>
       <w:bookmarkStart w:id="22" w:name="_Toc321815095"/>
+      <w:proofErr w:type="spellStart"/>
       <w:r>
         <w:lastRenderedPageBreak/>
-        <w:t>Content Management System</w:t>
-      </w:r>
-      <w:bookmarkEnd w:id="20"/>
+        <w:t>Content</w:t>
+      </w:r>
+      <w:proofErr w:type="spellEnd"/>
+      <w:r>
+        <w:t xml:space="preserve"> Management System</w:t>
+      </w:r>
+      <w:bookmarkEnd w:id="21"/>
       <w:bookmarkEnd w:id="22"/>
     </w:p>
     <w:p>
       <w:r>
-        <w:t>Nya lagrummet.se är i grunden ett Content Management System (CMS) med en nära integrering mot Rättsdatalagret (RDL). Det redaktionella innehållet ligger som sidor i lagrummet.se’s databas medans rättsinformation hämtas dynamiskt från RDL och sedan införlivas direkt på en sida.</w:t>
+        <w:t xml:space="preserve">Nya </w:t>
+      </w:r>
+      <w:proofErr w:type="spellStart"/>
+      <w:r>
+        <w:t>lagrummet.se</w:t>
+      </w:r>
+      <w:proofErr w:type="spellEnd"/>
+      <w:r>
+        <w:t xml:space="preserve"> är i grunden ett </w:t>
+      </w:r>
+      <w:proofErr w:type="spellStart"/>
+      <w:r>
+        <w:t>Content</w:t>
+      </w:r>
+      <w:proofErr w:type="spellEnd"/>
+      <w:r>
+        <w:t xml:space="preserve"> Management System (CMS) med en nära integrering mot Rättsdatalagret (RDL). Det redaktionella innehållet ligger som sidor i </w:t>
+      </w:r>
+      <w:proofErr w:type="spellStart"/>
+      <w:r>
+        <w:t>lagrummet.se’s</w:t>
+      </w:r>
+      <w:proofErr w:type="spellEnd"/>
+      <w:r>
+        <w:t xml:space="preserve"> databas medans rättsinformation hämtas dynamiskt från RDL och sedan införlivas direkt på en sida.</w:t>
       </w:r>
     </w:p>
     <w:p>
@@ -2645,7 +3148,15 @@
     </w:p>
     <w:p>
       <w:r>
-        <w:t xml:space="preserve">I grunden för CMS-systemet finns </w:t>
+        <w:t xml:space="preserve">I grunden för </w:t>
+      </w:r>
+      <w:proofErr w:type="spellStart"/>
+      <w:r>
+        <w:t>CMS-systemet</w:t>
+      </w:r>
+      <w:proofErr w:type="spellEnd"/>
+      <w:r>
+        <w:t xml:space="preserve"> finns </w:t>
       </w:r>
       <w:r>
         <w:t>objekt</w:t>
@@ -2675,7 +3186,31 @@
         <w:t xml:space="preserve">är organiserade i en trädstruktur </w:t>
       </w:r>
       <w:r>
-        <w:t>genom relationerna children och parent, andra relationer är mediaobjekt (</w:t>
+        <w:t xml:space="preserve">genom relationerna </w:t>
+      </w:r>
+      <w:proofErr w:type="spellStart"/>
+      <w:r>
+        <w:t>children</w:t>
+      </w:r>
+      <w:proofErr w:type="spellEnd"/>
+      <w:r>
+        <w:t xml:space="preserve"> och </w:t>
+      </w:r>
+      <w:proofErr w:type="spellStart"/>
+      <w:r>
+        <w:t>parent</w:t>
+      </w:r>
+      <w:proofErr w:type="spellEnd"/>
+      <w:r>
+        <w:t xml:space="preserve">, andra relationer är </w:t>
+      </w:r>
+      <w:proofErr w:type="spellStart"/>
+      <w:r>
+        <w:t>mediaobjekt</w:t>
+      </w:r>
+      <w:proofErr w:type="spellEnd"/>
+      <w:r>
+        <w:t xml:space="preserve"> (</w:t>
       </w:r>
       <w:r>
         <w:rPr>
@@ -2715,11 +3250,19 @@
       <w:r>
         <w:t xml:space="preserve">änobjektsfunktionen </w:t>
       </w:r>
+      <w:proofErr w:type="spellStart"/>
       <w:r>
         <w:rPr>
           <w:i/>
         </w:rPr>
-        <w:t>Page.backup()</w:t>
+        <w:t>Page.backup</w:t>
+      </w:r>
+      <w:proofErr w:type="spellEnd"/>
+      <w:r>
+        <w:rPr>
+          <w:i/>
+        </w:rPr>
+        <w:t>()</w:t>
       </w:r>
       <w:r>
         <w:t>)</w:t>
@@ -2727,6 +3270,7 @@
       <w:r>
         <w:t xml:space="preserve"> som sedan kan återställas (via relationen </w:t>
       </w:r>
+      <w:proofErr w:type="spellStart"/>
       <w:r>
         <w:rPr>
           <w:i/>
@@ -2739,6 +3283,7 @@
         </w:rPr>
         <w:t>/masterRevision</w:t>
       </w:r>
+      <w:proofErr w:type="spellEnd"/>
       <w:r>
         <w:t>)</w:t>
       </w:r>
@@ -2751,14 +3296,26 @@
       <w:r>
         <w:t xml:space="preserve">metoden </w:t>
       </w:r>
+      <w:proofErr w:type="spellStart"/>
       <w:r>
         <w:rPr>
           <w:i/>
         </w:rPr>
-        <w:t>restore()</w:t>
-      </w:r>
-      <w:r>
-        <w:t xml:space="preserve"> i </w:t>
+        <w:t>restore</w:t>
+      </w:r>
+      <w:proofErr w:type="spellEnd"/>
+      <w:r>
+        <w:rPr>
+          <w:i/>
+        </w:rPr>
+        <w:t>()</w:t>
+      </w:r>
+      <w:r>
+        <w:t xml:space="preserve"> </w:t>
+      </w:r>
+      <w:proofErr w:type="gramStart"/>
+      <w:r>
+        <w:t xml:space="preserve">i </w:t>
       </w:r>
       <w:r>
         <w:rPr>
@@ -2766,55 +3323,80 @@
           <w:sz w:val="22"/>
           <w:szCs w:val="22"/>
         </w:rPr>
-        <w:t>/grails-app/controllers/se/lagrummet/PageController.gsp</w:t>
-      </w:r>
-      <w:r>
-        <w:t>)</w:t>
-      </w:r>
-      <w:r>
-        <w:t xml:space="preserve"> kopieras det innehållet till den sida som för närvarande är den aktuella versionen för att behålla samtliga kopplingar.</w:t>
-      </w:r>
-    </w:p>
-    <w:p>
-      <w:r>
-        <w:t>Varje sida har ett antal egenskaper, från sidordning till rubrik, innehåll, title och datum när de sk</w:t>
-      </w:r>
-      <w:r>
-        <w:t xml:space="preserve">apades, senast uppdaterades och som hanterar dess publicering. Varje sida måste även ha en unik </w:t>
-      </w:r>
-      <w:r>
-        <w:rPr>
-          <w:i/>
-        </w:rPr>
-        <w:t>permalink</w:t>
-      </w:r>
-      <w:r>
-        <w:t xml:space="preserve">, när en URL efterfrågas används metoden </w:t>
-      </w:r>
-      <w:r>
-        <w:rPr>
-          <w:i/>
-        </w:rPr>
-        <w:t>show()</w:t>
-      </w:r>
-      <w:r>
-        <w:t xml:space="preserve"> i controllern till sidorna för att se om det finns någon sida med permalinken och om den finns kolla om den är publicerad för tillfället och i sådant fall hämta rätt vy (i </w:t>
-      </w:r>
+        <w:t>/</w:t>
+      </w:r>
+      <w:proofErr w:type="spellStart"/>
       <w:r>
         <w:rPr>
           <w:rFonts w:ascii="Courier New" w:hAnsi="Courier New" w:cs="Courier New"/>
           <w:sz w:val="22"/>
           <w:szCs w:val="22"/>
         </w:rPr>
-        <w:t>/grails-app/</w:t>
-      </w:r>
+        <w:t>grails-app</w:t>
+      </w:r>
+      <w:proofErr w:type="gramEnd"/>
       <w:r>
         <w:rPr>
           <w:rFonts w:ascii="Courier New" w:hAnsi="Courier New" w:cs="Courier New"/>
           <w:sz w:val="22"/>
           <w:szCs w:val="22"/>
         </w:rPr>
-        <w:t>views</w:t>
+        <w:t>/controllers/se/lagrummet/PageController.gsp</w:t>
+      </w:r>
+      <w:proofErr w:type="spellEnd"/>
+      <w:r>
+        <w:t>)</w:t>
+      </w:r>
+      <w:r>
+        <w:t xml:space="preserve"> kopieras det innehållet till den sida som för närvarande är den aktuella versionen för att behålla samtliga kopplingar.</w:t>
+      </w:r>
+    </w:p>
+    <w:p>
+      <w:r>
+        <w:t xml:space="preserve">Varje sida har ett antal egenskaper, från sidordning till rubrik, innehåll, </w:t>
+      </w:r>
+      <w:proofErr w:type="spellStart"/>
+      <w:r>
+        <w:t>title</w:t>
+      </w:r>
+      <w:proofErr w:type="spellEnd"/>
+      <w:r>
+        <w:t xml:space="preserve"> och datum när de sk</w:t>
+      </w:r>
+      <w:r>
+        <w:t xml:space="preserve">apades, senast uppdaterades och som hanterar dess publicering. Varje sida måste även ha en unik </w:t>
+      </w:r>
+      <w:proofErr w:type="spellStart"/>
+      <w:r>
+        <w:rPr>
+          <w:i/>
+        </w:rPr>
+        <w:t>permalink</w:t>
+      </w:r>
+      <w:proofErr w:type="spellEnd"/>
+      <w:r>
+        <w:t xml:space="preserve">, när en URL efterfrågas används metoden </w:t>
+      </w:r>
+      <w:r>
+        <w:rPr>
+          <w:i/>
+        </w:rPr>
+        <w:t>show()</w:t>
+      </w:r>
+      <w:r>
+        <w:t xml:space="preserve"> i controllern till sidorna för att se om det finns någon sida med </w:t>
+      </w:r>
+      <w:proofErr w:type="spellStart"/>
+      <w:r>
+        <w:t>permalinken</w:t>
+      </w:r>
+      <w:proofErr w:type="spellEnd"/>
+      <w:r>
+        <w:t xml:space="preserve"> och om den finns kolla om den är publicerad för tillfället och i sådant fall hämta rätt vy (</w:t>
+      </w:r>
+      <w:proofErr w:type="gramStart"/>
+      <w:r>
+        <w:t xml:space="preserve">i </w:t>
       </w:r>
       <w:r>
         <w:rPr>
@@ -2824,75 +3406,23 @@
         </w:rPr>
         <w:t>/</w:t>
       </w:r>
+      <w:proofErr w:type="spellStart"/>
       <w:r>
         <w:rPr>
           <w:rFonts w:ascii="Courier New" w:hAnsi="Courier New" w:cs="Courier New"/>
           <w:sz w:val="22"/>
           <w:szCs w:val="22"/>
         </w:rPr>
-        <w:t>page</w:t>
-      </w:r>
-      <w:r>
-        <w:t>) för den sidmallen som den sidan använder sig av.</w:t>
-      </w:r>
-    </w:p>
-    <w:p>
-      <w:pPr>
-        <w:pStyle w:val="Heading2"/>
-      </w:pPr>
-      <w:bookmarkStart w:id="24" w:name="_Toc321815097"/>
-      <w:r>
-        <w:t>Meta-sidor</w:t>
-      </w:r>
-      <w:bookmarkEnd w:id="24"/>
-    </w:p>
-    <w:p>
-      <w:r>
-        <w:t>Det finns även en property (</w:t>
-      </w:r>
-      <w:r>
-        <w:rPr>
-          <w:i/>
-        </w:rPr>
-        <w:t>metaPage</w:t>
-      </w:r>
-      <w:r>
-        <w:t>) för att ställa in att sidan ska vara en så kallad meta-sida som inte är publicerad (eller ens har något innehåll) men som fungerar som en menyavdelare både i admin-gränssnittet och på den externa webbsajten.</w:t>
-      </w:r>
-    </w:p>
-    <w:p>
-      <w:pPr>
-        <w:pStyle w:val="Heading2"/>
-      </w:pPr>
-      <w:bookmarkStart w:id="25" w:name="_Toc321815098"/>
-      <w:r>
-        <w:t>Sidmallar</w:t>
-      </w:r>
-      <w:bookmarkEnd w:id="25"/>
-    </w:p>
-    <w:p>
-      <w:r>
-        <w:t xml:space="preserve">Ett koncept med sidmallar (propertyn </w:t>
-      </w:r>
-      <w:r>
-        <w:rPr>
-          <w:i/>
-        </w:rPr>
-        <w:t>template</w:t>
-      </w:r>
-      <w:r>
-        <w:t xml:space="preserve">) används för att anpassa hur en sida renderas. Normalt används vyn </w:t>
-      </w:r>
+        <w:t>grails-app</w:t>
+      </w:r>
+      <w:proofErr w:type="gramEnd"/>
       <w:r>
         <w:rPr>
           <w:rFonts w:ascii="Courier New" w:hAnsi="Courier New" w:cs="Courier New"/>
           <w:sz w:val="22"/>
           <w:szCs w:val="22"/>
         </w:rPr>
-        <w:t>show.gsp</w:t>
-      </w:r>
-      <w:r>
-        <w:t xml:space="preserve"> enligt den konvention och MVC-modell som Grails bygger på, men istället kan alltså en annan sidmall skapas som en separat vy (i </w:t>
+        <w:t>/</w:t>
       </w:r>
       <w:r>
         <w:rPr>
@@ -2900,40 +3430,7 @@
           <w:sz w:val="22"/>
           <w:szCs w:val="22"/>
         </w:rPr>
-        <w:t>/grails-app/views/page</w:t>
-      </w:r>
-      <w:r>
-        <w:t xml:space="preserve">) som sedan laddas istället. Systemet bygger fortfarande på konvention, </w:t>
-      </w:r>
-      <w:r>
-        <w:t xml:space="preserve">controllern söker upp den vy som heter template.gsp och vill man lägga till nya sidmallar räcker det med att man kopierar en gammal, döper den rätt och sedan lägger till ett nytt villkor i </w:t>
-      </w:r>
-      <w:r>
-        <w:rPr>
-          <w:i/>
-        </w:rPr>
-        <w:t>show()</w:t>
-      </w:r>
-      <w:r>
-        <w:t xml:space="preserve">-metoden i </w:t>
-      </w:r>
-      <w:r>
-        <w:rPr>
-          <w:i/>
-        </w:rPr>
-        <w:t>PageController</w:t>
-      </w:r>
-      <w:r>
-        <w:t>.</w:t>
-      </w:r>
-      <w:r>
-        <w:t xml:space="preserve"> Gör man inget aktivt val för sidan en standardmall (”default”) och använder sig då show.gsp som vy.</w:t>
-      </w:r>
-    </w:p>
-    <w:p>
-      <w:r>
-        <w:lastRenderedPageBreak/>
-        <w:t xml:space="preserve">För att skapa en ny sidmall skapar man en ny vy i </w:t>
+        <w:t>views</w:t>
       </w:r>
       <w:r>
         <w:rPr>
@@ -2941,19 +3438,7 @@
           <w:sz w:val="22"/>
           <w:szCs w:val="22"/>
         </w:rPr>
-        <w:t>grails-app/views/page</w:t>
-      </w:r>
-      <w:r>
-        <w:t xml:space="preserve"> som heter någonting på formen ”ny-sidmall.gsp” och sedan lägger man till ett nytt element i den konfiguration som visar sidmallar i adminläget (</w:t>
-      </w:r>
-      <w:r>
-        <w:rPr>
-          <w:i/>
-        </w:rPr>
-        <w:t>lagrummet.page.templates</w:t>
-      </w:r>
-      <w:r>
-        <w:t xml:space="preserve"> i </w:t>
+        <w:t>/</w:t>
       </w:r>
       <w:r>
         <w:rPr>
@@ -2961,113 +3446,122 @@
           <w:sz w:val="22"/>
           <w:szCs w:val="22"/>
         </w:rPr>
-        <w:t>grails-app/conf/Config.groovy</w:t>
-      </w:r>
-      <w:r>
-        <w:t>). Det elementet ska då vara ”sidmallsnamn”:”beskrivning” där beskrivning är det som kommer stå i drop-downen i admin-läget för sidan. Det blir till exempel ”ny-sidmall”:”En ny sidmall”. Ett undantag är för sidmallen frontpage där det för en sida som har denna inte visas någon drop-down i redigeringsläget för den sidan.</w:t>
-      </w:r>
-    </w:p>
-    <w:p/>
-    <w:p>
-      <w:pPr>
-        <w:pStyle w:val="Heading1"/>
-      </w:pPr>
-      <w:bookmarkStart w:id="26" w:name="_Toc321815099"/>
-      <w:r>
-        <w:lastRenderedPageBreak/>
-        <w:t>Sök</w:t>
-      </w:r>
-      <w:bookmarkEnd w:id="26"/>
-    </w:p>
-    <w:p>
-      <w:r>
-        <w:t>En sökning initieras via en förfrågan till URL’en /search (via UrlMappings) som då skickar vidare förfrågan till kontrollern SearchController.groovy. Den kontrollern är inte kopplad till någon domänmodell men använder sig däremot av en service vid namn SearchService som i sin tur fungerar som ett mellanlager för sökningar internt på sidan (som går via localSearchService) och externt mot RDL (rdlSearchService).</w:t>
-      </w:r>
-    </w:p>
-    <w:p>
-      <w:r>
-        <w:t>RdlSearchService använder sig av ett par hjälpklasser som ligger under src/groovy/se/lagrummet (bland annat SearchResult) för att ordna sökresultatet från RDL i kategorier och ordna till textutdrag.</w:t>
-      </w:r>
-    </w:p>
-    <w:p>
-      <w:pPr>
-        <w:pStyle w:val="Heading1"/>
-      </w:pPr>
-      <w:r>
-        <w:lastRenderedPageBreak/>
-        <w:t>Domänobjekt</w:t>
-      </w:r>
-    </w:p>
-    <w:p>
-      <w:r>
-        <w:t xml:space="preserve">Förutom </w:t>
-      </w:r>
+        <w:t>page</w:t>
+      </w:r>
+      <w:proofErr w:type="spellEnd"/>
+      <w:r>
+        <w:t>) för den sidmallen som den sidan använder sig av.</w:t>
+      </w:r>
+    </w:p>
+    <w:p>
+      <w:pPr>
+        <w:pStyle w:val="Heading2"/>
+      </w:pPr>
+      <w:bookmarkStart w:id="24" w:name="_Toc321815097"/>
+      <w:proofErr w:type="spellStart"/>
+      <w:r>
+        <w:t>Meta-sidor</w:t>
+      </w:r>
+      <w:bookmarkEnd w:id="24"/>
+      <w:proofErr w:type="spellEnd"/>
+    </w:p>
+    <w:p>
+      <w:r>
+        <w:t xml:space="preserve">Det finns även en </w:t>
+      </w:r>
+      <w:proofErr w:type="spellStart"/>
+      <w:r>
+        <w:t>property</w:t>
+      </w:r>
+      <w:proofErr w:type="spellEnd"/>
+      <w:r>
+        <w:t xml:space="preserve"> (</w:t>
+      </w:r>
+      <w:proofErr w:type="spellStart"/>
       <w:r>
         <w:rPr>
           <w:i/>
         </w:rPr>
-        <w:t>Pages</w:t>
-      </w:r>
-      <w:r>
-        <w:t xml:space="preserve"> finns det ett antal andra domänobjektstyper som sitter ihop på olika sätt och tar hand om olika funktioner eller inställningar.</w:t>
+        <w:t>metaPage</w:t>
+      </w:r>
+      <w:proofErr w:type="spellEnd"/>
+      <w:r>
+        <w:t xml:space="preserve">) för att ställa in att sidan ska vara en så kallad </w:t>
+      </w:r>
+      <w:proofErr w:type="spellStart"/>
+      <w:r>
+        <w:t>meta-sida</w:t>
+      </w:r>
+      <w:proofErr w:type="spellEnd"/>
+      <w:r>
+        <w:t xml:space="preserve"> som inte är publicerad (eller ens har något innehåll) men som fungerar som en menyavdelare både i </w:t>
+      </w:r>
+      <w:proofErr w:type="spellStart"/>
+      <w:r>
+        <w:t>admin-gränssnittet</w:t>
+      </w:r>
+      <w:proofErr w:type="spellEnd"/>
+      <w:r>
+        <w:t xml:space="preserve"> och på den externa webbsajten.</w:t>
       </w:r>
     </w:p>
     <w:p>
       <w:pPr>
         <w:pStyle w:val="Heading2"/>
       </w:pPr>
-      <w:bookmarkStart w:id="27" w:name="_Toc321815103"/>
-      <w:r>
-        <w:t>SiteProperties</w:t>
-      </w:r>
-      <w:bookmarkEnd w:id="27"/>
-    </w:p>
-    <w:p>
-      <w:r>
-        <w:t xml:space="preserve">Sidfot, sidhuvud, de val som finns i den utfallande menyn och liknande är alla samlade i ett domänobjekt av typen </w:t>
-      </w:r>
+      <w:bookmarkStart w:id="25" w:name="_Toc321815098"/>
+      <w:r>
+        <w:t>Sidmallar</w:t>
+      </w:r>
+      <w:bookmarkEnd w:id="25"/>
+    </w:p>
+    <w:p>
+      <w:r>
+        <w:t>Ett koncept med sidmallar (</w:t>
+      </w:r>
+      <w:proofErr w:type="spellStart"/>
+      <w:r>
+        <w:t>propertyn</w:t>
+      </w:r>
+      <w:proofErr w:type="spellEnd"/>
+      <w:r>
+        <w:t xml:space="preserve"> </w:t>
+      </w:r>
+      <w:proofErr w:type="spellStart"/>
       <w:r>
         <w:rPr>
           <w:i/>
         </w:rPr>
-        <w:t>SiteProperties</w:t>
-      </w:r>
-      <w:r>
-        <w:t>. Genom att ändra den information som finns i detta objekt kan man därigenom dynamiskt ändra hur vissa saker ser ut på sajten under drift.</w:t>
-      </w:r>
-    </w:p>
-    <w:p>
-      <w:r>
-        <w:t xml:space="preserve">Den utfallande menyn hanteras i attributet </w:t>
-      </w:r>
-      <w:r>
-        <w:rPr>
-          <w:i/>
-        </w:rPr>
-        <w:t>searchCats</w:t>
-      </w:r>
-      <w:r>
-        <w:t xml:space="preserve">. Det är en lista med de kategorier som menyn visar, dessa kategorier mappas direkt mot hur sökresultat grupperas i sök. Därför finns det inget enkelt sätt att lägga till fler kategorier, för att de ska få effekt måste man även ändra </w:t>
-      </w:r>
-      <w:r>
-        <w:rPr>
-          <w:i/>
-        </w:rPr>
-        <w:t>searchService</w:t>
-      </w:r>
-      <w:r>
-        <w:t xml:space="preserve"> och </w:t>
-      </w:r>
+        <w:t>template</w:t>
+      </w:r>
+      <w:proofErr w:type="spellEnd"/>
+      <w:r>
+        <w:t xml:space="preserve">) används för att anpassa hur en sida renderas. Normalt används vyn </w:t>
+      </w:r>
+      <w:proofErr w:type="spellStart"/>
       <w:r>
         <w:rPr>
           <w:rFonts w:ascii="Courier New" w:hAnsi="Courier New" w:cs="Courier New"/>
           <w:sz w:val="22"/>
           <w:szCs w:val="22"/>
         </w:rPr>
-        <w:t>Category.groovy</w:t>
-      </w:r>
-      <w:r>
-        <w:t xml:space="preserve"> som hanterar grupperingen och sedan </w:t>
+        <w:t>show.gsp</w:t>
+      </w:r>
+      <w:proofErr w:type="spellEnd"/>
+      <w:r>
+        <w:t xml:space="preserve"> enligt den konvention och MVC-modell som </w:t>
+      </w:r>
+      <w:proofErr w:type="spellStart"/>
+      <w:r>
+        <w:t>Grails</w:t>
+      </w:r>
+      <w:proofErr w:type="spellEnd"/>
+      <w:r>
+        <w:t xml:space="preserve"> bygger på, men istället kan alltså en annan sidmall skapas som en separat vy (</w:t>
+      </w:r>
+      <w:proofErr w:type="gramStart"/>
+      <w:r>
+        <w:t xml:space="preserve">i </w:t>
       </w:r>
       <w:r>
         <w:rPr>
@@ -3075,26 +3569,549 @@
           <w:sz w:val="22"/>
           <w:szCs w:val="22"/>
         </w:rPr>
+        <w:t>/</w:t>
+      </w:r>
+      <w:proofErr w:type="spellStart"/>
+      <w:r>
+        <w:rPr>
+          <w:rFonts w:ascii="Courier New" w:hAnsi="Courier New" w:cs="Courier New"/>
+          <w:sz w:val="22"/>
+          <w:szCs w:val="22"/>
+        </w:rPr>
+        <w:t>grails-app</w:t>
+      </w:r>
+      <w:proofErr w:type="gramEnd"/>
+      <w:r>
+        <w:rPr>
+          <w:rFonts w:ascii="Courier New" w:hAnsi="Courier New" w:cs="Courier New"/>
+          <w:sz w:val="22"/>
+          <w:szCs w:val="22"/>
+        </w:rPr>
+        <w:t>/views/page</w:t>
+      </w:r>
+      <w:proofErr w:type="spellEnd"/>
+      <w:r>
+        <w:t xml:space="preserve">) som sedan laddas istället. Systemet bygger fortfarande på konvention, </w:t>
+      </w:r>
+      <w:r>
+        <w:t xml:space="preserve">controllern söker upp den vy som heter </w:t>
+      </w:r>
+      <w:proofErr w:type="spellStart"/>
+      <w:r>
+        <w:t>template.gsp</w:t>
+      </w:r>
+      <w:proofErr w:type="spellEnd"/>
+      <w:r>
+        <w:t xml:space="preserve"> och vill man lägga till nya sidmallar räcker det med att man kopierar en gammal, döper den rätt och sedan lägger till ett nytt villkor i </w:t>
+      </w:r>
+      <w:r>
+        <w:rPr>
+          <w:i/>
+        </w:rPr>
+        <w:t>show()</w:t>
+      </w:r>
+      <w:r>
+        <w:t xml:space="preserve">-metoden i </w:t>
+      </w:r>
+      <w:proofErr w:type="spellStart"/>
+      <w:r>
+        <w:rPr>
+          <w:i/>
+        </w:rPr>
+        <w:t>PageController</w:t>
+      </w:r>
+      <w:proofErr w:type="spellEnd"/>
+      <w:r>
+        <w:t>.</w:t>
+      </w:r>
+      <w:r>
+        <w:t xml:space="preserve"> Gör man inget aktivt val för sidan en standardmall (”default”) och använder sig då </w:t>
+      </w:r>
+      <w:proofErr w:type="spellStart"/>
+      <w:r>
+        <w:t>show.gsp</w:t>
+      </w:r>
+      <w:proofErr w:type="spellEnd"/>
+      <w:r>
+        <w:t xml:space="preserve"> som vy.</w:t>
+      </w:r>
+    </w:p>
+    <w:p>
+      <w:r>
+        <w:lastRenderedPageBreak/>
+        <w:t xml:space="preserve">För att skapa en ny sidmall skapar man en ny vy i </w:t>
+      </w:r>
+      <w:proofErr w:type="spellStart"/>
+      <w:r>
+        <w:rPr>
+          <w:rFonts w:ascii="Courier New" w:hAnsi="Courier New" w:cs="Courier New"/>
+          <w:sz w:val="22"/>
+          <w:szCs w:val="22"/>
+        </w:rPr>
+        <w:t>grails-app/views/page</w:t>
+      </w:r>
+      <w:proofErr w:type="spellEnd"/>
+      <w:r>
+        <w:t xml:space="preserve"> som heter någonting på formen ”</w:t>
+      </w:r>
+      <w:proofErr w:type="spellStart"/>
+      <w:r>
+        <w:t>ny-sidmall.gsp</w:t>
+      </w:r>
+      <w:proofErr w:type="spellEnd"/>
+      <w:r>
+        <w:t xml:space="preserve">” och sedan lägger man till ett nytt element i den konfiguration som visar sidmallar i </w:t>
+      </w:r>
+      <w:proofErr w:type="spellStart"/>
+      <w:r>
+        <w:t>adminläget</w:t>
+      </w:r>
+      <w:proofErr w:type="spellEnd"/>
+      <w:r>
+        <w:t xml:space="preserve"> (</w:t>
+      </w:r>
+      <w:proofErr w:type="spellStart"/>
+      <w:r>
+        <w:rPr>
+          <w:i/>
+        </w:rPr>
+        <w:t>lagrummet.page.templates</w:t>
+      </w:r>
+      <w:proofErr w:type="spellEnd"/>
+      <w:r>
+        <w:t xml:space="preserve"> i </w:t>
+      </w:r>
+      <w:proofErr w:type="spellStart"/>
+      <w:r>
+        <w:rPr>
+          <w:rFonts w:ascii="Courier New" w:hAnsi="Courier New" w:cs="Courier New"/>
+          <w:sz w:val="22"/>
+          <w:szCs w:val="22"/>
+        </w:rPr>
+        <w:t>grails-app/conf/Config.groovy</w:t>
+      </w:r>
+      <w:proofErr w:type="spellEnd"/>
+      <w:r>
+        <w:t>). Det elementet ska då vara ”</w:t>
+      </w:r>
+      <w:proofErr w:type="spellStart"/>
+      <w:r>
+        <w:t>sidmallsnamn”:”beskrivning</w:t>
+      </w:r>
+      <w:proofErr w:type="spellEnd"/>
+      <w:r>
+        <w:t xml:space="preserve">” där beskrivning är det som kommer stå i </w:t>
+      </w:r>
+      <w:proofErr w:type="spellStart"/>
+      <w:r>
+        <w:t>drop-downen</w:t>
+      </w:r>
+      <w:proofErr w:type="spellEnd"/>
+      <w:r>
+        <w:t xml:space="preserve"> i </w:t>
+      </w:r>
+      <w:proofErr w:type="spellStart"/>
+      <w:r>
+        <w:t>admin-läget</w:t>
+      </w:r>
+      <w:proofErr w:type="spellEnd"/>
+      <w:r>
+        <w:t xml:space="preserve"> för sidan. Det blir till exempel ”</w:t>
+      </w:r>
+      <w:proofErr w:type="spellStart"/>
+      <w:r>
+        <w:t>ny-sidmall”:”En</w:t>
+      </w:r>
+      <w:proofErr w:type="spellEnd"/>
+      <w:r>
+        <w:t xml:space="preserve"> ny sidmall”. Ett undantag är för sidmallen frontpage där det för en sida som har denna inte visas någon </w:t>
+      </w:r>
+      <w:proofErr w:type="spellStart"/>
+      <w:r>
+        <w:t>drop-down</w:t>
+      </w:r>
+      <w:proofErr w:type="spellEnd"/>
+      <w:r>
+        <w:t xml:space="preserve"> i redigeringsläget för den sidan.</w:t>
+      </w:r>
+    </w:p>
+    <w:p/>
+    <w:p>
+      <w:pPr>
+        <w:pStyle w:val="Heading1"/>
+      </w:pPr>
+      <w:bookmarkStart w:id="26" w:name="_Toc321815099"/>
+      <w:r>
+        <w:lastRenderedPageBreak/>
+        <w:t>Sök</w:t>
+      </w:r>
+      <w:bookmarkEnd w:id="26"/>
+    </w:p>
+    <w:p>
+      <w:r>
+        <w:t xml:space="preserve">En sökning initieras via en förfrågan till </w:t>
+      </w:r>
+      <w:proofErr w:type="spellStart"/>
+      <w:r>
+        <w:t>URL’</w:t>
+      </w:r>
+      <w:proofErr w:type="gramStart"/>
+      <w:r>
+        <w:t>en</w:t>
+      </w:r>
+      <w:proofErr w:type="spellEnd"/>
+      <w:r>
+        <w:t xml:space="preserve"> /</w:t>
+      </w:r>
+      <w:proofErr w:type="spellStart"/>
+      <w:r>
+        <w:t>search</w:t>
+      </w:r>
+      <w:proofErr w:type="spellEnd"/>
+      <w:proofErr w:type="gramEnd"/>
+      <w:r>
+        <w:t xml:space="preserve"> (via </w:t>
+      </w:r>
+      <w:proofErr w:type="spellStart"/>
+      <w:r>
+        <w:t>UrlMappings</w:t>
+      </w:r>
+      <w:proofErr w:type="spellEnd"/>
+      <w:r>
+        <w:t xml:space="preserve">) som då skickar vidare förfrågan till </w:t>
+      </w:r>
+      <w:proofErr w:type="spellStart"/>
+      <w:r>
+        <w:t>kontrollern</w:t>
+      </w:r>
+      <w:proofErr w:type="spellEnd"/>
+      <w:r>
+        <w:t xml:space="preserve"> </w:t>
+      </w:r>
+      <w:proofErr w:type="spellStart"/>
+      <w:r>
+        <w:t>SearchController.groovy</w:t>
+      </w:r>
+      <w:proofErr w:type="spellEnd"/>
+      <w:r>
+        <w:t xml:space="preserve">. Den </w:t>
+      </w:r>
+      <w:proofErr w:type="spellStart"/>
+      <w:r>
+        <w:t>kontrollern</w:t>
+      </w:r>
+      <w:proofErr w:type="spellEnd"/>
+      <w:r>
+        <w:t xml:space="preserve"> är inte kopplad till någon domänmodell men använder sig däremot av en service vid namn </w:t>
+      </w:r>
+      <w:proofErr w:type="spellStart"/>
+      <w:r>
+        <w:t>SearchService</w:t>
+      </w:r>
+      <w:proofErr w:type="spellEnd"/>
+      <w:r>
+        <w:t xml:space="preserve"> som i sin tur fungerar som ett mellanlager för sökningar internt på sidan (som går via </w:t>
+      </w:r>
+      <w:proofErr w:type="spellStart"/>
+      <w:r>
+        <w:t>localSearchService</w:t>
+      </w:r>
+      <w:proofErr w:type="spellEnd"/>
+      <w:r>
+        <w:t>) och externt mot RDL (</w:t>
+      </w:r>
+      <w:proofErr w:type="spellStart"/>
+      <w:r>
+        <w:t>rdlSearchService</w:t>
+      </w:r>
+      <w:proofErr w:type="spellEnd"/>
+      <w:r>
+        <w:t>).</w:t>
+      </w:r>
+    </w:p>
+    <w:p>
+      <w:r>
+        <w:t xml:space="preserve">Båda serviceklasserna returnerar ett svar av typen </w:t>
+      </w:r>
+      <w:proofErr w:type="spellStart"/>
+      <w:r>
+        <w:t>SearchResult</w:t>
+      </w:r>
+      <w:proofErr w:type="spellEnd"/>
+      <w:r>
+        <w:t xml:space="preserve"> som innehåller sökträffar och metadata. Sökträffarna kan vara organiserade antingen i en enda lång lista eller uppdelade på flera listor sorterade efter dokumenttyp. Exempel på metadata kan vara statistik om det totala antalet sökträffar eller de högst rankade träffarna.</w:t>
+      </w:r>
+    </w:p>
+    <w:p>
+      <w:pPr>
+        <w:pStyle w:val="Heading2"/>
+      </w:pPr>
+      <w:r>
+        <w:t>Sök lokalt redaktionellt material</w:t>
+      </w:r>
+    </w:p>
+    <w:p>
+      <w:r>
+        <w:t xml:space="preserve">Sökning i det lokala redaktionella materialet utförs med hjälp av en </w:t>
+      </w:r>
+      <w:proofErr w:type="spellStart"/>
+      <w:r>
+        <w:t>Grails-plugin</w:t>
+      </w:r>
+      <w:proofErr w:type="spellEnd"/>
+      <w:r>
+        <w:t xml:space="preserve"> vid namn </w:t>
+      </w:r>
+      <w:proofErr w:type="spellStart"/>
+      <w:r>
+        <w:t>Searchable</w:t>
+      </w:r>
+      <w:proofErr w:type="spellEnd"/>
+      <w:r>
+        <w:t xml:space="preserve">. </w:t>
+      </w:r>
+      <w:proofErr w:type="spellStart"/>
+      <w:r>
+        <w:t>Searchable</w:t>
+      </w:r>
+      <w:proofErr w:type="spellEnd"/>
+      <w:r>
+        <w:t xml:space="preserve"> använder det </w:t>
+      </w:r>
+      <w:proofErr w:type="spellStart"/>
+      <w:r>
+        <w:t>Lucene-baserade</w:t>
+      </w:r>
+      <w:proofErr w:type="spellEnd"/>
+      <w:r>
+        <w:t xml:space="preserve"> ramverket Compass för att indexera alla domänobjekt av typen Page. </w:t>
+      </w:r>
+      <w:r>
+        <w:t xml:space="preserve">Vid indexering av sidornas html-innehåll används en hjälpklassen </w:t>
+      </w:r>
+      <w:proofErr w:type="spellStart"/>
+      <w:r>
+        <w:rPr>
+          <w:i/>
+        </w:rPr>
+        <w:t>src/java/se/lagrummet/HtmlConverter</w:t>
+      </w:r>
+      <w:proofErr w:type="spellEnd"/>
+      <w:r>
+        <w:t xml:space="preserve"> </w:t>
+      </w:r>
+      <w:r>
+        <w:t>för att filtrera bort alla html-taggar så att innehållet indexeras som ren text.</w:t>
+      </w:r>
+    </w:p>
+    <w:p/>
+    <w:p>
+      <w:pPr>
+        <w:pStyle w:val="Heading2"/>
+      </w:pPr>
+      <w:r>
+        <w:t>Sök dokument i Rättsdatalagret</w:t>
+      </w:r>
+    </w:p>
+    <w:p>
+      <w:r>
+        <w:t xml:space="preserve">Sökning i Rättsdatalagret görs mot ett http-baserat </w:t>
+      </w:r>
+      <w:proofErr w:type="spellStart"/>
+      <w:r>
+        <w:t>api</w:t>
+      </w:r>
+      <w:proofErr w:type="spellEnd"/>
+      <w:r>
+        <w:t xml:space="preserve"> som returnerar </w:t>
+      </w:r>
+      <w:r>
+        <w:t>sökträffar</w:t>
+      </w:r>
+      <w:r>
+        <w:t xml:space="preserve"> på </w:t>
+      </w:r>
+      <w:proofErr w:type="spellStart"/>
+      <w:r>
+        <w:t>json-format</w:t>
+      </w:r>
+      <w:proofErr w:type="spellEnd"/>
+      <w:r>
+        <w:t xml:space="preserve">. Sökparametrarna </w:t>
+      </w:r>
+      <w:r>
+        <w:t xml:space="preserve">anges som en </w:t>
+      </w:r>
+      <w:proofErr w:type="spellStart"/>
+      <w:r>
+        <w:t>query</w:t>
+      </w:r>
+      <w:r>
+        <w:t>-</w:t>
+      </w:r>
+      <w:r>
+        <w:t>sträng</w:t>
+      </w:r>
+      <w:proofErr w:type="spellEnd"/>
+      <w:r>
+        <w:t xml:space="preserve">. </w:t>
+      </w:r>
+      <w:r>
+        <w:t xml:space="preserve">På grund av det stora antalet möjliga sökparametrar som Rättsdatalagret erbjuder finns en hjälpklass </w:t>
+      </w:r>
+      <w:proofErr w:type="spellStart"/>
+      <w:r>
+        <w:rPr>
+          <w:i/>
+        </w:rPr>
+        <w:t>src/groovy/se/lagrummet/QueryBuilder</w:t>
+      </w:r>
+      <w:proofErr w:type="spellEnd"/>
+      <w:r>
+        <w:t xml:space="preserve"> som kan användas för att underlätta konstruktionen av önskade sökningar.</w:t>
+      </w:r>
+    </w:p>
+    <w:p>
+      <w:pPr>
+        <w:pStyle w:val="Heading1"/>
+      </w:pPr>
+      <w:r>
+        <w:lastRenderedPageBreak/>
+        <w:t>Domänobjekt</w:t>
+      </w:r>
+    </w:p>
+    <w:p>
+      <w:r>
+        <w:t xml:space="preserve">Förutom </w:t>
+      </w:r>
+      <w:r>
+        <w:rPr>
+          <w:i/>
+        </w:rPr>
+        <w:t>Pages</w:t>
+      </w:r>
+      <w:r>
+        <w:t xml:space="preserve"> finns det ett antal andra domänobjektstyper som sitter ihop på olika sätt och tar hand om olika funktioner eller inställningar.</w:t>
+      </w:r>
+    </w:p>
+    <w:p>
+      <w:pPr>
+        <w:pStyle w:val="Heading2"/>
+      </w:pPr>
+      <w:bookmarkStart w:id="27" w:name="_Toc321815103"/>
+      <w:proofErr w:type="spellStart"/>
+      <w:r>
+        <w:t>SiteProperties</w:t>
+      </w:r>
+      <w:bookmarkEnd w:id="27"/>
+      <w:proofErr w:type="spellEnd"/>
+    </w:p>
+    <w:p>
+      <w:r>
+        <w:t xml:space="preserve">Sidfot, sidhuvud, de val som finns i den utfallande menyn och liknande är alla samlade i ett domänobjekt av typen </w:t>
+      </w:r>
+      <w:proofErr w:type="spellStart"/>
+      <w:r>
+        <w:rPr>
+          <w:i/>
+        </w:rPr>
+        <w:t>SiteProperties</w:t>
+      </w:r>
+      <w:proofErr w:type="spellEnd"/>
+      <w:r>
+        <w:t>. Genom att ändra den information som finns i detta objekt kan man därigenom dynamiskt ändra hur vissa saker ser ut på sajten under drift.</w:t>
+      </w:r>
+    </w:p>
+    <w:p>
+      <w:r>
+        <w:t xml:space="preserve">Den utfallande menyn hanteras i attributet </w:t>
+      </w:r>
+      <w:proofErr w:type="spellStart"/>
+      <w:r>
+        <w:rPr>
+          <w:i/>
+        </w:rPr>
+        <w:t>searchCats</w:t>
+      </w:r>
+      <w:proofErr w:type="spellEnd"/>
+      <w:r>
+        <w:t xml:space="preserve">. Det är en lista med de kategorier som menyn visar, dessa kategorier </w:t>
+      </w:r>
+      <w:proofErr w:type="spellStart"/>
+      <w:r>
+        <w:t>mappas</w:t>
+      </w:r>
+      <w:proofErr w:type="spellEnd"/>
+      <w:r>
+        <w:t xml:space="preserve"> direkt mot hur sökresultat grupperas i sök. Därför finns det inget enkelt sätt att lägga till fler kategorier, för att de ska få effekt måste man även ändra </w:t>
+      </w:r>
+      <w:proofErr w:type="spellStart"/>
+      <w:r>
+        <w:rPr>
+          <w:i/>
+        </w:rPr>
+        <w:t>searchService</w:t>
+      </w:r>
+      <w:proofErr w:type="spellEnd"/>
+      <w:r>
+        <w:t xml:space="preserve"> och </w:t>
+      </w:r>
+      <w:proofErr w:type="spellStart"/>
+      <w:r>
+        <w:rPr>
+          <w:rFonts w:ascii="Courier New" w:hAnsi="Courier New" w:cs="Courier New"/>
+          <w:sz w:val="22"/>
+          <w:szCs w:val="22"/>
+        </w:rPr>
+        <w:t>Category.groovy</w:t>
+      </w:r>
+      <w:proofErr w:type="spellEnd"/>
+      <w:r>
+        <w:t xml:space="preserve"> som hanterar grupperingen och sedan </w:t>
+      </w:r>
+      <w:proofErr w:type="spellStart"/>
+      <w:r>
+        <w:rPr>
+          <w:rFonts w:ascii="Courier New" w:hAnsi="Courier New" w:cs="Courier New"/>
+          <w:sz w:val="22"/>
+          <w:szCs w:val="22"/>
+        </w:rPr>
         <w:t>messages.properties</w:t>
       </w:r>
+      <w:proofErr w:type="spellEnd"/>
       <w:r>
         <w:t xml:space="preserve"> som innehåller namnen och beskrivningen till kategorierna (</w:t>
       </w:r>
+      <w:proofErr w:type="spellStart"/>
       <w:r>
         <w:rPr>
           <w:i/>
         </w:rPr>
-        <w:t>category.X</w:t>
-      </w:r>
-      <w:r>
-        <w:t xml:space="preserve"> och </w:t>
-      </w:r>
+        <w:t>category</w:t>
+      </w:r>
+      <w:proofErr w:type="gramStart"/>
       <w:r>
         <w:rPr>
           <w:i/>
         </w:rPr>
+        <w:t>.X</w:t>
+      </w:r>
+      <w:proofErr w:type="spellEnd"/>
+      <w:r>
+        <w:t xml:space="preserve"> och</w:t>
+      </w:r>
+      <w:proofErr w:type="gramEnd"/>
+      <w:r>
+        <w:t xml:space="preserve"> </w:t>
+      </w:r>
+      <w:proofErr w:type="spellStart"/>
+      <w:r>
+        <w:rPr>
+          <w:i/>
+        </w:rPr>
         <w:t>category.description.X</w:t>
       </w:r>
+      <w:proofErr w:type="spellEnd"/>
       <w:r>
         <w:t>).</w:t>
       </w:r>
@@ -3110,6 +4127,7 @@
       <w:bookmarkEnd w:id="28"/>
     </w:p>
     <w:p>
+      <w:proofErr w:type="spellStart"/>
       <w:r>
         <w:rPr>
           <w:i/>
@@ -3117,7 +4135,43 @@
         <w:t>Media</w:t>
       </w:r>
       <w:r>
-        <w:t>-objekt sparas i databasen för att undvika problem vid nya deploys av .war-filen på applikationsservern. I samband med deploy tas alla gamla kataloger bort som tillhör applikationen och då försvinner även de bilder som läggs upp om de ligger i underkataloger (vilket de behöver göra av säkerhetsskäl). Det går att komma runt detta genom att sätta upp en till web</w:t>
+        <w:t>-objekt</w:t>
+      </w:r>
+      <w:proofErr w:type="spellEnd"/>
+      <w:r>
+        <w:t xml:space="preserve"> sparas i databasen för att undvika problem vid nya </w:t>
+      </w:r>
+      <w:proofErr w:type="spellStart"/>
+      <w:r>
+        <w:t>deploys</w:t>
+      </w:r>
+      <w:proofErr w:type="spellEnd"/>
+      <w:r>
+        <w:t xml:space="preserve"> </w:t>
+      </w:r>
+      <w:proofErr w:type="gramStart"/>
+      <w:r>
+        <w:t>av .</w:t>
+      </w:r>
+      <w:proofErr w:type="spellStart"/>
+      <w:r>
+        <w:t>war</w:t>
+      </w:r>
+      <w:proofErr w:type="gramEnd"/>
+      <w:r>
+        <w:t>-filen</w:t>
+      </w:r>
+      <w:proofErr w:type="spellEnd"/>
+      <w:r>
+        <w:t xml:space="preserve"> på applikationsservern. I samband med </w:t>
+      </w:r>
+      <w:proofErr w:type="spellStart"/>
+      <w:r>
+        <w:t>deploy</w:t>
+      </w:r>
+      <w:proofErr w:type="spellEnd"/>
+      <w:r>
+        <w:t xml:space="preserve"> tas alla gamla kataloger bort som tillhör applikationen och då försvinner även de bilder som läggs upp om de ligger i underkataloger (vilket de behöver göra av säkerhetsskäl). Det går att komma runt detta genom att sätta upp en till web</w:t>
       </w:r>
       <w:r>
         <w:t>b</w:t>
@@ -3143,27 +4197,44 @@
       <w:r>
         <w:t xml:space="preserve">För att komma åt administrationsgränssnittet måste man vara inloggad som användare. Dessa användare hanteras i objekten </w:t>
       </w:r>
+      <w:proofErr w:type="spellStart"/>
       <w:r>
         <w:rPr>
           <w:i/>
         </w:rPr>
         <w:t>User</w:t>
       </w:r>
+      <w:proofErr w:type="spellEnd"/>
       <w:r>
         <w:t xml:space="preserve"> som </w:t>
       </w:r>
       <w:r>
-        <w:t>i sin tur är instanser av Spring Security’s användar-objekt</w:t>
-      </w:r>
+        <w:t xml:space="preserve">i sin tur är instanser av Spring </w:t>
+      </w:r>
+      <w:proofErr w:type="spellStart"/>
+      <w:r>
+        <w:t>Security’s</w:t>
+      </w:r>
+      <w:proofErr w:type="spellEnd"/>
+      <w:r>
+        <w:t xml:space="preserve"> </w:t>
+      </w:r>
+      <w:proofErr w:type="spellStart"/>
+      <w:r>
+        <w:t>användar-objekt</w:t>
+      </w:r>
+      <w:proofErr w:type="spellEnd"/>
       <w:r>
         <w:t xml:space="preserve"> (</w:t>
       </w:r>
+      <w:proofErr w:type="spellStart"/>
       <w:r>
         <w:rPr>
           <w:i/>
         </w:rPr>
         <w:t>SecUser</w:t>
       </w:r>
+      <w:proofErr w:type="spellEnd"/>
       <w:r>
         <w:t>)</w:t>
       </w:r>
@@ -3171,32 +4242,46 @@
         <w:t>.</w:t>
       </w:r>
       <w:r>
-        <w:t xml:space="preserve"> Spring Security använder sig av </w:t>
-      </w:r>
+        <w:t xml:space="preserve"> Spring </w:t>
+      </w:r>
+      <w:proofErr w:type="spellStart"/>
+      <w:r>
+        <w:t>Security</w:t>
+      </w:r>
+      <w:proofErr w:type="spellEnd"/>
+      <w:r>
+        <w:t xml:space="preserve"> använder sig av </w:t>
+      </w:r>
+      <w:proofErr w:type="spellStart"/>
       <w:r>
         <w:rPr>
           <w:i/>
         </w:rPr>
         <w:t>SecRole</w:t>
       </w:r>
+      <w:proofErr w:type="spellEnd"/>
       <w:r>
         <w:t xml:space="preserve">, </w:t>
       </w:r>
+      <w:proofErr w:type="spellStart"/>
       <w:r>
         <w:rPr>
           <w:i/>
         </w:rPr>
         <w:t>SecUser</w:t>
       </w:r>
+      <w:proofErr w:type="spellEnd"/>
       <w:r>
         <w:t xml:space="preserve"> och </w:t>
       </w:r>
+      <w:proofErr w:type="spellStart"/>
       <w:r>
         <w:rPr>
           <w:i/>
         </w:rPr>
         <w:t>SecUserSecRole</w:t>
       </w:r>
+      <w:proofErr w:type="spellEnd"/>
       <w:r>
         <w:t>.</w:t>
       </w:r>
@@ -3229,12 +4314,14 @@
       <w:r>
         <w:t xml:space="preserve">Varje sökning sparas i ett objekt av typen </w:t>
       </w:r>
+      <w:proofErr w:type="spellStart"/>
       <w:r>
         <w:rPr>
           <w:i/>
         </w:rPr>
         <w:t>Search</w:t>
       </w:r>
+      <w:proofErr w:type="spellEnd"/>
       <w:r>
         <w:t xml:space="preserve"> för att sedan kunna analyseras via statistik i efterhand.</w:t>
       </w:r>
@@ -3274,12 +4361,14 @@
       <w:r>
         <w:t>För att underlätta hanteringen av externa rättskällor (</w:t>
       </w:r>
+      <w:proofErr w:type="spellStart"/>
       <w:r>
         <w:rPr>
           <w:i/>
         </w:rPr>
         <w:t>LegalSource</w:t>
       </w:r>
+      <w:proofErr w:type="spellEnd"/>
       <w:r>
         <w:t>) är de organiserade som databasobjekt i stället för att ligga som redaktionellt innehåll.</w:t>
       </w:r>
@@ -3297,23 +4386,35 @@
     </w:p>
     <w:p>
       <w:r>
-        <w:t xml:space="preserve">För att hämta information i form av objekt som är gemensamma för alla sidor i Admin-modulen finns två filter definierade, </w:t>
-      </w:r>
+        <w:t xml:space="preserve">För att hämta information i form av objekt som är gemensamma för alla sidor i </w:t>
+      </w:r>
+      <w:proofErr w:type="spellStart"/>
+      <w:r>
+        <w:t>Admin-modulen</w:t>
+      </w:r>
+      <w:proofErr w:type="spellEnd"/>
+      <w:r>
+        <w:t xml:space="preserve"> finns två filter definierade, </w:t>
+      </w:r>
+      <w:proofErr w:type="spellStart"/>
       <w:r>
         <w:rPr>
           <w:i/>
         </w:rPr>
         <w:t>SitePropertiesFilter</w:t>
       </w:r>
+      <w:proofErr w:type="spellEnd"/>
       <w:r>
         <w:t xml:space="preserve"> och </w:t>
       </w:r>
+      <w:proofErr w:type="spellStart"/>
       <w:r>
         <w:rPr>
           <w:i/>
         </w:rPr>
         <w:t>PageTreeFilters</w:t>
       </w:r>
+      <w:proofErr w:type="spellEnd"/>
       <w:r>
         <w:t>.</w:t>
       </w:r>
@@ -3336,9 +4437,14 @@
         <w:pStyle w:val="Heading1"/>
       </w:pPr>
       <w:bookmarkStart w:id="30" w:name="_Toc321815105"/>
+      <w:proofErr w:type="spellStart"/>
       <w:r>
         <w:lastRenderedPageBreak/>
-        <w:t>Front-end och webbläsare</w:t>
+        <w:t>Front-end</w:t>
+      </w:r>
+      <w:proofErr w:type="spellEnd"/>
+      <w:r>
+        <w:t xml:space="preserve"> och webbläsare</w:t>
       </w:r>
       <w:bookmarkEnd w:id="30"/>
     </w:p>
@@ -3353,7 +4459,15 @@
         <w:t>graceful degradation</w:t>
       </w:r>
       <w:r>
-        <w:t>, det betyder att nyare webbläsare får ta full del av den utveckling som har skett i webbstacken under andra halvan av 00-talet samtidigt som den användarmässigt fungerar lika bra även i äldre browsers (från Internet Explorer 7).</w:t>
+        <w:t xml:space="preserve">, det betyder att nyare webbläsare får ta full del av den utveckling som har skett i webbstacken under andra halvan av 00-talet samtidigt som den användarmässigt fungerar lika bra även i äldre </w:t>
+      </w:r>
+      <w:proofErr w:type="spellStart"/>
+      <w:r>
+        <w:t>browsers</w:t>
+      </w:r>
+      <w:proofErr w:type="spellEnd"/>
+      <w:r>
+        <w:t xml:space="preserve"> (från Internet Explorer 7).</w:t>
       </w:r>
     </w:p>
     <w:p>
@@ -3394,7 +4508,15 @@
     </w:p>
     <w:p>
       <w:r>
-        <w:t>En huvudfil för css-styling har använts (</w:t>
+        <w:t xml:space="preserve">En huvudfil för </w:t>
+      </w:r>
+      <w:proofErr w:type="spellStart"/>
+      <w:r>
+        <w:t>css-styling</w:t>
+      </w:r>
+      <w:proofErr w:type="spellEnd"/>
+      <w:r>
+        <w:t xml:space="preserve"> har använts (</w:t>
       </w:r>
       <w:r>
         <w:rPr>
@@ -3402,18 +4524,28 @@
           <w:sz w:val="22"/>
           <w:szCs w:val="22"/>
         </w:rPr>
-        <w:t>/web-app/css/main.css</w:t>
-      </w:r>
-      <w:r>
-        <w:t>) för att hålla nere antalet anrop. För Internet Explorer tidigare än version 9 laddas det in en extra css-fil(</w:t>
-      </w:r>
+        <w:t>/</w:t>
+      </w:r>
+      <w:proofErr w:type="spellStart"/>
       <w:r>
         <w:rPr>
           <w:rFonts w:ascii="Courier New" w:hAnsi="Courier New" w:cs="Courier New"/>
           <w:sz w:val="22"/>
           <w:szCs w:val="22"/>
         </w:rPr>
-        <w:t>/web-app/css/</w:t>
+        <w:t>web-app/css/main.css</w:t>
+      </w:r>
+      <w:proofErr w:type="spellEnd"/>
+      <w:r>
+        <w:t xml:space="preserve">) för att hålla nere antalet anrop. För Internet Explorer tidigare än version 9 laddas det in en extra </w:t>
+      </w:r>
+      <w:proofErr w:type="spellStart"/>
+      <w:r>
+        <w:t>css-fil</w:t>
+      </w:r>
+      <w:proofErr w:type="spellEnd"/>
+      <w:r>
+        <w:t>(</w:t>
       </w:r>
       <w:r>
         <w:rPr>
@@ -3421,18 +4553,44 @@
           <w:sz w:val="22"/>
           <w:szCs w:val="22"/>
         </w:rPr>
-        <w:t>ie</w:t>
-      </w:r>
+        <w:t>/</w:t>
+      </w:r>
+      <w:proofErr w:type="spellStart"/>
       <w:r>
         <w:rPr>
           <w:rFonts w:ascii="Courier New" w:hAnsi="Courier New" w:cs="Courier New"/>
           <w:sz w:val="22"/>
           <w:szCs w:val="22"/>
         </w:rPr>
+        <w:t>web-app/css/</w:t>
+      </w:r>
+      <w:r>
+        <w:rPr>
+          <w:rFonts w:ascii="Courier New" w:hAnsi="Courier New" w:cs="Courier New"/>
+          <w:sz w:val="22"/>
+          <w:szCs w:val="22"/>
+        </w:rPr>
+        <w:t>ie</w:t>
+      </w:r>
+      <w:r>
+        <w:rPr>
+          <w:rFonts w:ascii="Courier New" w:hAnsi="Courier New" w:cs="Courier New"/>
+          <w:sz w:val="22"/>
+          <w:szCs w:val="22"/>
+        </w:rPr>
         <w:t>.css</w:t>
       </w:r>
-      <w:r>
-        <w:t>) för att lösa kompatibilitetsproblem och en js-fil (</w:t>
+      <w:proofErr w:type="spellEnd"/>
+      <w:r>
+        <w:t xml:space="preserve">) för att lösa kompatibilitetsproblem och en </w:t>
+      </w:r>
+      <w:proofErr w:type="spellStart"/>
+      <w:r>
+        <w:t>js-fil</w:t>
+      </w:r>
+      <w:proofErr w:type="spellEnd"/>
+      <w:r>
+        <w:t xml:space="preserve"> (</w:t>
       </w:r>
       <w:r>
         <w:rPr>
@@ -3484,8 +4642,13 @@
           <w:numId w:val="47"/>
         </w:numPr>
       </w:pPr>
-      <w:r>
-        <w:t>Firefox 10 och 11</w:t>
+      <w:proofErr w:type="spellStart"/>
+      <w:r>
+        <w:t>Firefox</w:t>
+      </w:r>
+      <w:proofErr w:type="spellEnd"/>
+      <w:r>
+        <w:t xml:space="preserve"> 10 och 11</w:t>
       </w:r>
     </w:p>
     <w:p>
@@ -3497,12 +4660,36 @@
         </w:numPr>
       </w:pPr>
       <w:r>
-        <w:t>Google Chrome 17</w:t>
-      </w:r>
-    </w:p>
-    <w:p>
-      <w:r>
-        <w:t>Senare versioner av dessa browsers samt övriga browsers som följer W3C’s rekommendationer ska fungera bra.</w:t>
+        <w:t xml:space="preserve">Google </w:t>
+      </w:r>
+      <w:proofErr w:type="spellStart"/>
+      <w:r>
+        <w:t>Chrome</w:t>
+      </w:r>
+      <w:proofErr w:type="spellEnd"/>
+      <w:r>
+        <w:t xml:space="preserve"> 17</w:t>
+      </w:r>
+    </w:p>
+    <w:p>
+      <w:r>
+        <w:t xml:space="preserve">Senare versioner av dessa </w:t>
+      </w:r>
+      <w:proofErr w:type="spellStart"/>
+      <w:r>
+        <w:t>browsers</w:t>
+      </w:r>
+      <w:proofErr w:type="spellEnd"/>
+      <w:r>
+        <w:t xml:space="preserve"> samt övriga </w:t>
+      </w:r>
+      <w:proofErr w:type="spellStart"/>
+      <w:r>
+        <w:t>browsers</w:t>
+      </w:r>
+      <w:proofErr w:type="spellEnd"/>
+      <w:r>
+        <w:t xml:space="preserve"> som följer W3C’s rekommendationer ska fungera bra.</w:t>
       </w:r>
     </w:p>
     <w:p>
@@ -3510,9 +4697,11 @@
         <w:pStyle w:val="Heading2"/>
       </w:pPr>
       <w:bookmarkStart w:id="33" w:name="_Toc321815108"/>
+      <w:proofErr w:type="spellStart"/>
       <w:r>
         <w:t>Responsiv</w:t>
       </w:r>
+      <w:proofErr w:type="spellEnd"/>
       <w:r>
         <w:t xml:space="preserve"> design</w:t>
       </w:r>
@@ -3522,11 +4711,19 @@
       <w:r>
         <w:t xml:space="preserve">Sajten är förberedd för att sömlöst kunna anpassas även till mobila enheter genom tekniken </w:t>
       </w:r>
+      <w:proofErr w:type="spellStart"/>
       <w:r>
         <w:rPr>
           <w:i/>
         </w:rPr>
-        <w:t>Responsive design</w:t>
+        <w:t>Responsive</w:t>
+      </w:r>
+      <w:proofErr w:type="spellEnd"/>
+      <w:r>
+        <w:rPr>
+          <w:i/>
+        </w:rPr>
+        <w:t xml:space="preserve"> design</w:t>
       </w:r>
       <w:r>
         <w:t>.</w:t>
@@ -3537,7 +4734,15 @@
     </w:p>
     <w:p>
       <w:r>
-        <w:t xml:space="preserve">Då implementationen nedprioriterades under utvecklingsprojektet är dock det faktiska genomförandet bortkommenterat i koden, </w:t>
+        <w:t xml:space="preserve">Då </w:t>
+      </w:r>
+      <w:proofErr w:type="spellStart"/>
+      <w:r>
+        <w:t>implementationen</w:t>
+      </w:r>
+      <w:proofErr w:type="spellEnd"/>
+      <w:r>
+        <w:t xml:space="preserve"> nedprioriterades under utvecklingsprojektet är dock det faktiska genomförandet bortkommenterat i koden, </w:t>
       </w:r>
       <w:r>
         <w:t xml:space="preserve">det är klart till största delen men är otestat. Med </w:t>
@@ -3570,8 +4775,16 @@
         <w:rPr>
           <w:rFonts w:ascii="Courier New" w:hAnsi="Courier New" w:cs="Courier New"/>
         </w:rPr>
-        <w:t>/grails-app/views/*.gsp</w:t>
-      </w:r>
+        <w:t>/</w:t>
+      </w:r>
+      <w:proofErr w:type="spellStart"/>
+      <w:r>
+        <w:rPr>
+          <w:rFonts w:ascii="Courier New" w:hAnsi="Courier New" w:cs="Courier New"/>
+        </w:rPr>
+        <w:t>grails-app/views/*.gsp</w:t>
+      </w:r>
+      <w:proofErr w:type="spellEnd"/>
       <w:r>
         <w:t xml:space="preserve">) </w:t>
       </w:r>
@@ -3581,9 +4794,11 @@
       <w:r>
         <w:t xml:space="preserve">länken med id </w:t>
       </w:r>
+      <w:proofErr w:type="spellStart"/>
       <w:r>
         <w:t>mobileNavLink</w:t>
       </w:r>
+      <w:proofErr w:type="spellEnd"/>
     </w:p>
     <w:p>
       <w:pPr>
@@ -3593,6 +4808,7 @@
           <w:numId w:val="46"/>
         </w:numPr>
       </w:pPr>
+      <w:proofErr w:type="gramStart"/>
       <w:r>
         <w:t xml:space="preserve">I </w:t>
       </w:r>
@@ -3600,14 +4816,34 @@
         <w:rPr>
           <w:rFonts w:ascii="Courier New" w:hAnsi="Courier New" w:cs="Courier New"/>
         </w:rPr>
-        <w:t>/web-app/css/main.css</w:t>
-      </w:r>
+        <w:t>/</w:t>
+      </w:r>
+      <w:proofErr w:type="spellStart"/>
+      <w:r>
+        <w:rPr>
+          <w:rFonts w:ascii="Courier New" w:hAnsi="Courier New" w:cs="Courier New"/>
+        </w:rPr>
+        <w:t>web-app</w:t>
+      </w:r>
+      <w:proofErr w:type="gramEnd"/>
+      <w:r>
+        <w:rPr>
+          <w:rFonts w:ascii="Courier New" w:hAnsi="Courier New" w:cs="Courier New"/>
+        </w:rPr>
+        <w:t>/css/main.css</w:t>
+      </w:r>
+      <w:proofErr w:type="spellEnd"/>
       <w:r>
         <w:t xml:space="preserve"> ta bort kommentaren kring sekt</w:t>
       </w:r>
       <w:r>
-        <w:t>ionen med media-query</w:t>
-      </w:r>
+        <w:t xml:space="preserve">ionen med </w:t>
+      </w:r>
+      <w:proofErr w:type="spellStart"/>
+      <w:r>
+        <w:t>media-query</w:t>
+      </w:r>
+      <w:proofErr w:type="spellEnd"/>
     </w:p>
     <w:sectPr>
       <w:headerReference w:type="default" r:id="rId8"/>
@@ -3688,7 +4924,7 @@
         <w:rStyle w:val="PageNumber"/>
         <w:noProof/>
       </w:rPr>
-      <w:t>2012-04-10</w:t>
+      <w:t>2012-04-11</w:t>
     </w:r>
     <w:r>
       <w:rPr>
@@ -3706,8 +4942,44 @@
       <w:rPr>
         <w:rStyle w:val="PageNumber"/>
       </w:rPr>
-      <w:t>System Architecture Document – lagrummet.se</w:t>
+      <w:t xml:space="preserve">System </w:t>
     </w:r>
+    <w:proofErr w:type="spellStart"/>
+    <w:r>
+      <w:rPr>
+        <w:rStyle w:val="PageNumber"/>
+      </w:rPr>
+      <w:t>Architecture</w:t>
+    </w:r>
+    <w:proofErr w:type="spellEnd"/>
+    <w:r>
+      <w:rPr>
+        <w:rStyle w:val="PageNumber"/>
+      </w:rPr>
+      <w:t xml:space="preserve"> </w:t>
+    </w:r>
+    <w:proofErr w:type="spellStart"/>
+    <w:r>
+      <w:rPr>
+        <w:rStyle w:val="PageNumber"/>
+      </w:rPr>
+      <w:t>Document</w:t>
+    </w:r>
+    <w:proofErr w:type="spellEnd"/>
+    <w:r>
+      <w:rPr>
+        <w:rStyle w:val="PageNumber"/>
+      </w:rPr>
+      <w:t xml:space="preserve"> – </w:t>
+    </w:r>
+    <w:proofErr w:type="spellStart"/>
+    <w:r>
+      <w:rPr>
+        <w:rStyle w:val="PageNumber"/>
+      </w:rPr>
+      <w:t>lagrummet.se</w:t>
+    </w:r>
+    <w:proofErr w:type="spellEnd"/>
     <w:r>
       <w:rPr>
         <w:rStyle w:val="PageNumber"/>
@@ -3743,7 +5015,7 @@
         <w:rStyle w:val="PageNumber"/>
         <w:noProof/>
       </w:rPr>
-      <w:t>11</w:t>
+      <w:t>8</w:t>
     </w:r>
     <w:r>
       <w:rPr>

</xml_diff>